<commit_message>
Added Timing to Original Recursive Solution
Added timing to the original recursive solution as well as adding excel sheets to analyse the performance data from each program.
</commit_message>
<xml_diff>
--- a/Report/CW2 Report - Michael Suttie.docx
+++ b/Report/CW2 Report - Michael Suttie.docx
@@ -1828,11 +1828,180 @@
         </w:numPr>
         <w:spacing w:line="360" w:lineRule="auto"/>
       </w:pPr>
-      <w:bookmarkStart w:id="3" w:name="_Toc121251592"/>
-      <w:r>
-        <w:t>Recursion Problem</w:t>
-      </w:r>
-      <w:bookmarkEnd w:id="3"/>
+      <w:r>
+        <w:t>Implementation</w:t>
+      </w:r>
+    </w:p>
+    <w:p>
+      <w:pPr>
+        <w:spacing w:line="360" w:lineRule="auto"/>
+      </w:pPr>
+      <w:r>
+        <w:t>The initial serial program provided for the coursework completes the task using recursion.</w:t>
+      </w:r>
+      <w:r>
+        <w:t xml:space="preserve"> The code for this can be seen below:</w:t>
+      </w:r>
+    </w:p>
+    <w:p>
+      <w:pPr>
+        <w:keepNext/>
+      </w:pPr>
+      <w:r>
+        <w:rPr>
+          <w:noProof/>
+        </w:rPr>
+        <w:drawing>
+          <wp:inline distT="0" distB="0" distL="0" distR="0" wp14:anchorId="638C4A25" wp14:editId="13519F46">
+            <wp:extent cx="5731510" cy="2126615"/>
+            <wp:effectExtent l="0" t="0" r="2540" b="6985"/>
+            <wp:docPr id="1" name="Picture 1"/>
+            <wp:cNvGraphicFramePr>
+              <a:graphicFrameLocks xmlns:a="http://schemas.openxmlformats.org/drawingml/2006/main" noChangeAspect="1"/>
+            </wp:cNvGraphicFramePr>
+            <a:graphic xmlns:a="http://schemas.openxmlformats.org/drawingml/2006/main">
+              <a:graphicData uri="http://schemas.openxmlformats.org/drawingml/2006/picture">
+                <pic:pic xmlns:pic="http://schemas.openxmlformats.org/drawingml/2006/picture">
+                  <pic:nvPicPr>
+                    <pic:cNvPr id="1" name=""/>
+                    <pic:cNvPicPr/>
+                  </pic:nvPicPr>
+                  <pic:blipFill>
+                    <a:blip r:embed="rId7"/>
+                    <a:stretch>
+                      <a:fillRect/>
+                    </a:stretch>
+                  </pic:blipFill>
+                  <pic:spPr>
+                    <a:xfrm>
+                      <a:off x="0" y="0"/>
+                      <a:ext cx="5731510" cy="2126615"/>
+                    </a:xfrm>
+                    <a:prstGeom prst="rect">
+                      <a:avLst/>
+                    </a:prstGeom>
+                  </pic:spPr>
+                </pic:pic>
+              </a:graphicData>
+            </a:graphic>
+          </wp:inline>
+        </w:drawing>
+      </w:r>
+    </w:p>
+    <w:p>
+      <w:pPr>
+        <w:pStyle w:val="Caption"/>
+        <w:jc w:val="center"/>
+      </w:pPr>
+      <w:r>
+        <w:t xml:space="preserve">Figure </w:t>
+      </w:r>
+      <w:fldSimple w:instr=" STYLEREF 1 \s ">
+        <w:r>
+          <w:rPr>
+            <w:noProof/>
+          </w:rPr>
+          <w:t>2</w:t>
+        </w:r>
+      </w:fldSimple>
+      <w:r>
+        <w:noBreakHyphen/>
+      </w:r>
+      <w:fldSimple w:instr=" SEQ Figure \* ARABIC \s 1 ">
+        <w:r>
+          <w:rPr>
+            <w:noProof/>
+          </w:rPr>
+          <w:t>1</w:t>
+        </w:r>
+      </w:fldSimple>
+      <w:r>
+        <w:t>: Serial Implementation</w:t>
+      </w:r>
+    </w:p>
+    <w:p/>
+    <w:p>
+      <w:pPr>
+        <w:spacing w:line="360" w:lineRule="auto"/>
+      </w:pPr>
+      <w:r>
+        <w:t xml:space="preserve">Essentially, if the chess board is deemed valid, the function </w:t>
+      </w:r>
+      <w:proofErr w:type="spellStart"/>
+      <w:proofErr w:type="gramStart"/>
+      <w:r>
+        <w:t>calculateSolutionsRecursive</w:t>
+      </w:r>
+      <w:proofErr w:type="spellEnd"/>
+      <w:r>
+        <w:t>(</w:t>
+      </w:r>
+      <w:proofErr w:type="gramEnd"/>
+      <w:r>
+        <w:t xml:space="preserve">) will call upon itself continually in an attempt </w:t>
+      </w:r>
+      <w:proofErr w:type="spellStart"/>
+      <w:r>
+        <w:t>so</w:t>
+      </w:r>
+      <w:proofErr w:type="spellEnd"/>
+      <w:r>
+        <w:t xml:space="preserve"> solve the rest of the problem and send the solutions back to the solutions vector.</w:t>
+      </w:r>
+    </w:p>
+    <w:p>
+      <w:pPr>
+        <w:spacing w:line="360" w:lineRule="auto"/>
+      </w:pPr>
+      <w:r>
+        <w:t xml:space="preserve">This solution is fine when done serially, however, </w:t>
+      </w:r>
+      <w:r>
+        <w:t xml:space="preserve">when implemented in parallel, this won’t be the case. The reason for this is basically in the name, as recursion often relies on the results of previous recursive calls and typically means that the order of the recursive calls </w:t>
+      </w:r>
+      <w:proofErr w:type="gramStart"/>
+      <w:r>
+        <w:t>are</w:t>
+      </w:r>
+      <w:proofErr w:type="gramEnd"/>
+      <w:r>
+        <w:t xml:space="preserve"> important to the operation of the algorithm. For this reason, the future two sections on OpenMP and CUDA will run a different algorithm that aims to reduce or remove recursion completely.</w:t>
+      </w:r>
+    </w:p>
+    <w:p>
+      <w:pPr>
+        <w:spacing w:line="360" w:lineRule="auto"/>
+      </w:pPr>
+    </w:p>
+    <w:p>
+      <w:pPr>
+        <w:spacing w:line="360" w:lineRule="auto"/>
+      </w:pPr>
+    </w:p>
+    <w:p>
+      <w:pPr>
+        <w:spacing w:line="360" w:lineRule="auto"/>
+      </w:pPr>
+    </w:p>
+    <w:p>
+      <w:pPr>
+        <w:spacing w:line="360" w:lineRule="auto"/>
+      </w:pPr>
+    </w:p>
+    <w:p>
+      <w:pPr>
+        <w:spacing w:line="360" w:lineRule="auto"/>
+      </w:pPr>
+    </w:p>
+    <w:p>
+      <w:pPr>
+        <w:spacing w:line="360" w:lineRule="auto"/>
+      </w:pPr>
+    </w:p>
+    <w:p>
+      <w:pPr>
+        <w:spacing w:line="360" w:lineRule="auto"/>
+      </w:pPr>
     </w:p>
     <w:p>
       <w:pPr>
@@ -1843,31 +2012,189 @@
         </w:numPr>
         <w:spacing w:line="360" w:lineRule="auto"/>
       </w:pPr>
-      <w:bookmarkStart w:id="4" w:name="_Toc121251593"/>
-      <w:r>
-        <w:t>New Solution</w:t>
-      </w:r>
-      <w:bookmarkEnd w:id="4"/>
+      <w:bookmarkStart w:id="3" w:name="_Toc121251594"/>
+      <w:r>
+        <w:lastRenderedPageBreak/>
+        <w:t>Serial Performance Results</w:t>
+      </w:r>
+      <w:bookmarkEnd w:id="3"/>
       <w:r>
         <w:t xml:space="preserve"> </w:t>
       </w:r>
     </w:p>
     <w:p>
       <w:pPr>
-        <w:pStyle w:val="Heading2"/>
-        <w:numPr>
-          <w:ilvl w:val="1"/>
-          <w:numId w:val="10"/>
-        </w:numPr>
         <w:spacing w:line="360" w:lineRule="auto"/>
       </w:pPr>
-      <w:bookmarkStart w:id="5" w:name="_Toc121251594"/>
-      <w:r>
-        <w:t>Serial Performance Results</w:t>
-      </w:r>
-      <w:bookmarkEnd w:id="5"/>
+      <w:r>
+        <w:t>This section will showcase and discuss the results specific to the running of the original recursive code provided. These results will be used as a comparison in the future sections when discussing the parallelisation of the N-Queens problem.</w:t>
+      </w:r>
+    </w:p>
+    <w:p>
+      <w:pPr>
+        <w:spacing w:line="360" w:lineRule="auto"/>
+      </w:pPr>
+      <w:r>
+        <w:t xml:space="preserve">The performance of the serial program was measured by running it 10 times and recording how long each N-Queens problem took to solve. The table below shows these recorded times and their averages. The execution was so quick that the </w:t>
+      </w:r>
+      <w:proofErr w:type="gramStart"/>
+      <w:r>
+        <w:t>std::</w:t>
+      </w:r>
+      <w:proofErr w:type="gramEnd"/>
+      <w:r>
+        <w:t>chrono couldn’t register a time at all for N = 4 through to N = 8</w:t>
+      </w:r>
+      <w:r>
+        <w:t>,</w:t>
+      </w:r>
+      <w:r>
+        <w:t xml:space="preserve"> with a slight outlier in run 3 for N = 8.</w:t>
+      </w:r>
       <w:r>
         <w:t xml:space="preserve"> </w:t>
+      </w:r>
+      <w:r>
+        <w:t>The only</w:t>
+      </w:r>
+      <w:r>
+        <w:t xml:space="preserve"> time </w:t>
+      </w:r>
+      <w:r>
+        <w:t>properly registered was</w:t>
+      </w:r>
+      <w:r>
+        <w:t xml:space="preserve"> when calculating the solutions for N = 9 and N = 10. Even at that, the times were miniscule.</w:t>
+      </w:r>
+    </w:p>
+    <w:p>
+      <w:pPr>
+        <w:spacing w:line="360" w:lineRule="auto"/>
+      </w:pPr>
+      <w:r>
+        <w:rPr>
+          <w:noProof/>
+        </w:rPr>
+        <w:drawing>
+          <wp:inline distT="0" distB="0" distL="0" distR="0" wp14:anchorId="30281E51" wp14:editId="4E490471">
+            <wp:extent cx="5731510" cy="1533525"/>
+            <wp:effectExtent l="0" t="0" r="2540" b="9525"/>
+            <wp:docPr id="3" name="Picture 3"/>
+            <wp:cNvGraphicFramePr>
+              <a:graphicFrameLocks xmlns:a="http://schemas.openxmlformats.org/drawingml/2006/main" noChangeAspect="1"/>
+            </wp:cNvGraphicFramePr>
+            <a:graphic xmlns:a="http://schemas.openxmlformats.org/drawingml/2006/main">
+              <a:graphicData uri="http://schemas.openxmlformats.org/drawingml/2006/picture">
+                <pic:pic xmlns:pic="http://schemas.openxmlformats.org/drawingml/2006/picture">
+                  <pic:nvPicPr>
+                    <pic:cNvPr id="1" name=""/>
+                    <pic:cNvPicPr/>
+                  </pic:nvPicPr>
+                  <pic:blipFill rotWithShape="1">
+                    <a:blip r:embed="rId8"/>
+                    <a:srcRect b="4546"/>
+                    <a:stretch/>
+                  </pic:blipFill>
+                  <pic:spPr bwMode="auto">
+                    <a:xfrm>
+                      <a:off x="0" y="0"/>
+                      <a:ext cx="5731510" cy="1533525"/>
+                    </a:xfrm>
+                    <a:prstGeom prst="rect">
+                      <a:avLst/>
+                    </a:prstGeom>
+                    <a:ln>
+                      <a:noFill/>
+                    </a:ln>
+                    <a:extLst>
+                      <a:ext uri="{53640926-AAD7-44D8-BBD7-CCE9431645EC}">
+                        <a14:shadowObscured xmlns:a14="http://schemas.microsoft.com/office/drawing/2010/main"/>
+                      </a:ext>
+                    </a:extLst>
+                  </pic:spPr>
+                </pic:pic>
+              </a:graphicData>
+            </a:graphic>
+          </wp:inline>
+        </w:drawing>
+      </w:r>
+    </w:p>
+    <w:p>
+      <w:pPr>
+        <w:pStyle w:val="Caption"/>
+        <w:spacing w:after="0"/>
+        <w:jc w:val="center"/>
+      </w:pPr>
+      <w:r>
+        <w:t xml:space="preserve">Figure </w:t>
+      </w:r>
+      <w:fldSimple w:instr=" STYLEREF 1 \s ">
+        <w:r>
+          <w:rPr>
+            <w:noProof/>
+          </w:rPr>
+          <w:t>2</w:t>
+        </w:r>
+      </w:fldSimple>
+      <w:r>
+        <w:noBreakHyphen/>
+      </w:r>
+      <w:fldSimple w:instr=" SEQ Figure \* ARABIC \s 1 ">
+        <w:r>
+          <w:rPr>
+            <w:noProof/>
+          </w:rPr>
+          <w:t>2</w:t>
+        </w:r>
+      </w:fldSimple>
+      <w:r>
+        <w:t>: Serial N-Queens Performance Table</w:t>
+      </w:r>
+    </w:p>
+    <w:p/>
+    <w:p>
+      <w:pPr>
+        <w:spacing w:line="360" w:lineRule="auto"/>
+      </w:pPr>
+      <w:r>
+        <w:t xml:space="preserve">The averages of these runs were then </w:t>
+      </w:r>
+      <w:proofErr w:type="gramStart"/>
+      <w:r>
+        <w:t>taken</w:t>
+      </w:r>
+      <w:proofErr w:type="gramEnd"/>
+      <w:r>
+        <w:t xml:space="preserve"> and the trend seems to show that the times get worse as the complexity of the problem increases, which is to be expected given the calculations that are occurring – a trend that will likely be replicated in the analysis of both parallel implementations too.</w:t>
+      </w:r>
+    </w:p>
+    <w:p>
+      <w:pPr>
+        <w:spacing w:line="360" w:lineRule="auto"/>
+      </w:pPr>
+      <w:r>
+        <w:rPr>
+          <w:noProof/>
+        </w:rPr>
+        <w:drawing>
+          <wp:inline distT="0" distB="0" distL="0" distR="0" wp14:anchorId="1940D2D2" wp14:editId="6765CAC6">
+            <wp:extent cx="5743575" cy="2619375"/>
+            <wp:effectExtent l="0" t="0" r="9525" b="9525"/>
+            <wp:docPr id="5" name="Chart 5">
+              <a:extLst xmlns:a="http://schemas.openxmlformats.org/drawingml/2006/main">
+                <a:ext uri="{FF2B5EF4-FFF2-40B4-BE49-F238E27FC236}">
+                  <a16:creationId xmlns:a16="http://schemas.microsoft.com/office/drawing/2014/main" id="{EF3289D0-4F82-4823-94FF-DAD818363174}"/>
+                </a:ext>
+              </a:extLst>
+            </wp:docPr>
+            <wp:cNvGraphicFramePr/>
+            <a:graphic xmlns:a="http://schemas.openxmlformats.org/drawingml/2006/main">
+              <a:graphicData uri="http://schemas.openxmlformats.org/drawingml/2006/chart">
+                <c:chart xmlns:c="http://schemas.openxmlformats.org/drawingml/2006/chart" xmlns:r="http://schemas.openxmlformats.org/officeDocument/2006/relationships" r:id="rId9"/>
+              </a:graphicData>
+            </a:graphic>
+          </wp:inline>
+        </w:drawing>
       </w:r>
       <w:r>
         <w:br w:type="page"/>
@@ -1882,12 +2209,12 @@
         </w:numPr>
         <w:spacing w:line="360" w:lineRule="auto"/>
       </w:pPr>
-      <w:bookmarkStart w:id="6" w:name="_Toc121251595"/>
+      <w:bookmarkStart w:id="4" w:name="_Toc121251595"/>
       <w:r>
         <w:lastRenderedPageBreak/>
         <w:t>Parallel – OpenMP</w:t>
       </w:r>
-      <w:bookmarkEnd w:id="6"/>
+      <w:bookmarkEnd w:id="4"/>
     </w:p>
     <w:p>
       <w:pPr>
@@ -1902,11 +2229,11 @@
           <w:szCs w:val="32"/>
         </w:rPr>
       </w:pPr>
-      <w:bookmarkStart w:id="7" w:name="_Toc121251596"/>
+      <w:bookmarkStart w:id="5" w:name="_Toc121251596"/>
       <w:r>
         <w:t>Method of Parallelisation</w:t>
       </w:r>
-      <w:bookmarkEnd w:id="7"/>
+      <w:bookmarkEnd w:id="5"/>
     </w:p>
     <w:p>
       <w:pPr>
@@ -1921,11 +2248,11 @@
           <w:szCs w:val="32"/>
         </w:rPr>
       </w:pPr>
-      <w:bookmarkStart w:id="8" w:name="_Toc121251597"/>
+      <w:bookmarkStart w:id="6" w:name="_Toc121251597"/>
       <w:r>
         <w:t>OpenMP Performance Results</w:t>
       </w:r>
-      <w:bookmarkEnd w:id="8"/>
+      <w:bookmarkEnd w:id="6"/>
       <w:r>
         <w:br w:type="page"/>
       </w:r>
@@ -1939,12 +2266,12 @@
         </w:numPr>
         <w:spacing w:line="360" w:lineRule="auto"/>
       </w:pPr>
-      <w:bookmarkStart w:id="9" w:name="_Toc121251598"/>
+      <w:bookmarkStart w:id="7" w:name="_Toc121251598"/>
       <w:r>
         <w:lastRenderedPageBreak/>
         <w:t>Parallel – GPU (CUDA)</w:t>
       </w:r>
-      <w:bookmarkEnd w:id="9"/>
+      <w:bookmarkEnd w:id="7"/>
     </w:p>
     <w:p>
       <w:pPr>
@@ -1959,11 +2286,11 @@
           <w:szCs w:val="32"/>
         </w:rPr>
       </w:pPr>
-      <w:bookmarkStart w:id="10" w:name="_Toc121251599"/>
+      <w:bookmarkStart w:id="8" w:name="_Toc121251599"/>
       <w:r>
         <w:t>Method of Parallelisation</w:t>
       </w:r>
-      <w:bookmarkEnd w:id="10"/>
+      <w:bookmarkEnd w:id="8"/>
     </w:p>
     <w:p>
       <w:pPr>
@@ -1974,11 +2301,11 @@
         </w:numPr>
         <w:spacing w:line="360" w:lineRule="auto"/>
       </w:pPr>
-      <w:bookmarkStart w:id="11" w:name="_Toc121251600"/>
+      <w:bookmarkStart w:id="9" w:name="_Toc121251600"/>
       <w:r>
         <w:t>OpenMP Performance Results</w:t>
       </w:r>
-      <w:bookmarkEnd w:id="11"/>
+      <w:bookmarkEnd w:id="9"/>
     </w:p>
     <w:p/>
     <w:p>
@@ -1995,11 +2322,11 @@
           <w:numId w:val="10"/>
         </w:numPr>
       </w:pPr>
-      <w:bookmarkStart w:id="12" w:name="_Toc121251601"/>
+      <w:bookmarkStart w:id="10" w:name="_Toc121251601"/>
       <w:r>
         <w:t>Comparison</w:t>
       </w:r>
-      <w:bookmarkEnd w:id="12"/>
+      <w:bookmarkEnd w:id="10"/>
     </w:p>
     <w:p>
       <w:pPr>
@@ -2022,12 +2349,12 @@
           <w:numId w:val="10"/>
         </w:numPr>
       </w:pPr>
-      <w:bookmarkStart w:id="13" w:name="_Toc121251602"/>
+      <w:bookmarkStart w:id="11" w:name="_Toc121251602"/>
       <w:r>
         <w:lastRenderedPageBreak/>
         <w:t>Conclusions</w:t>
       </w:r>
-      <w:bookmarkEnd w:id="13"/>
+      <w:bookmarkEnd w:id="11"/>
     </w:p>
     <w:sectPr>
       <w:pgSz w:w="11906" w:h="16838"/>
@@ -3941,6 +4268,1041 @@
 </w:styles>
 </file>
 
+<file path=word/charts/chart1.xml><?xml version="1.0" encoding="utf-8"?>
+<c:chartSpace xmlns:c="http://schemas.openxmlformats.org/drawingml/2006/chart" xmlns:a="http://schemas.openxmlformats.org/drawingml/2006/main" xmlns:r="http://schemas.openxmlformats.org/officeDocument/2006/relationships" xmlns:c16r2="http://schemas.microsoft.com/office/drawing/2015/06/chart">
+  <c:date1904 val="0"/>
+  <c:lang val="en-US"/>
+  <c:roundedCorners val="0"/>
+  <mc:AlternateContent xmlns:mc="http://schemas.openxmlformats.org/markup-compatibility/2006">
+    <mc:Choice xmlns:c14="http://schemas.microsoft.com/office/drawing/2007/8/2/chart" Requires="c14">
+      <c14:style val="102"/>
+    </mc:Choice>
+    <mc:Fallback>
+      <c:style val="2"/>
+    </mc:Fallback>
+  </mc:AlternateContent>
+  <c:chart>
+    <c:title>
+      <c:tx>
+        <c:rich>
+          <a:bodyPr rot="0" spcFirstLastPara="1" vertOverflow="ellipsis" vert="horz" wrap="square" anchor="ctr" anchorCtr="1"/>
+          <a:lstStyle/>
+          <a:p>
+            <a:pPr>
+              <a:defRPr sz="1400" b="0" i="0" u="none" strike="noStrike" kern="1200" cap="none" spc="20" baseline="0">
+                <a:solidFill>
+                  <a:schemeClr val="dk1">
+                    <a:lumMod val="50000"/>
+                    <a:lumOff val="50000"/>
+                  </a:schemeClr>
+                </a:solidFill>
+                <a:latin typeface="+mn-lt"/>
+                <a:ea typeface="+mn-ea"/>
+                <a:cs typeface="+mn-cs"/>
+              </a:defRPr>
+            </a:pPr>
+            <a:r>
+              <a:rPr lang="en-GB"/>
+              <a:t>N-Queens Serial Execution Time</a:t>
+            </a:r>
+          </a:p>
+        </c:rich>
+      </c:tx>
+      <c:overlay val="0"/>
+      <c:spPr>
+        <a:noFill/>
+        <a:ln>
+          <a:noFill/>
+        </a:ln>
+        <a:effectLst/>
+      </c:spPr>
+      <c:txPr>
+        <a:bodyPr rot="0" spcFirstLastPara="1" vertOverflow="ellipsis" vert="horz" wrap="square" anchor="ctr" anchorCtr="1"/>
+        <a:lstStyle/>
+        <a:p>
+          <a:pPr>
+            <a:defRPr sz="1400" b="0" i="0" u="none" strike="noStrike" kern="1200" cap="none" spc="20" baseline="0">
+              <a:solidFill>
+                <a:schemeClr val="dk1">
+                  <a:lumMod val="50000"/>
+                  <a:lumOff val="50000"/>
+                </a:schemeClr>
+              </a:solidFill>
+              <a:latin typeface="+mn-lt"/>
+              <a:ea typeface="+mn-ea"/>
+              <a:cs typeface="+mn-cs"/>
+            </a:defRPr>
+          </a:pPr>
+          <a:endParaRPr lang="en-US"/>
+        </a:p>
+      </c:txPr>
+    </c:title>
+    <c:autoTitleDeleted val="0"/>
+    <c:plotArea>
+      <c:layout/>
+      <c:lineChart>
+        <c:grouping val="standard"/>
+        <c:varyColors val="0"/>
+        <c:ser>
+          <c:idx val="0"/>
+          <c:order val="0"/>
+          <c:spPr>
+            <a:ln w="22225" cap="rnd" cmpd="sng" algn="ctr">
+              <a:solidFill>
+                <a:schemeClr val="accent1"/>
+              </a:solidFill>
+              <a:round/>
+            </a:ln>
+            <a:effectLst/>
+          </c:spPr>
+          <c:marker>
+            <c:symbol val="none"/>
+          </c:marker>
+          <c:cat>
+            <c:strRef>
+              <c:f>Sheet1!$A$16:$A$22</c:f>
+              <c:strCache>
+                <c:ptCount val="7"/>
+                <c:pt idx="0">
+                  <c:v>N = 4</c:v>
+                </c:pt>
+                <c:pt idx="1">
+                  <c:v>N = 5</c:v>
+                </c:pt>
+                <c:pt idx="2">
+                  <c:v>N = 6</c:v>
+                </c:pt>
+                <c:pt idx="3">
+                  <c:v>N = 7</c:v>
+                </c:pt>
+                <c:pt idx="4">
+                  <c:v>N = 8</c:v>
+                </c:pt>
+                <c:pt idx="5">
+                  <c:v>N = 9</c:v>
+                </c:pt>
+                <c:pt idx="6">
+                  <c:v>N = 10</c:v>
+                </c:pt>
+              </c:strCache>
+            </c:strRef>
+          </c:cat>
+          <c:val>
+            <c:numRef>
+              <c:f>Sheet1!$B$16:$B$22</c:f>
+              <c:numCache>
+                <c:formatCode>General</c:formatCode>
+                <c:ptCount val="7"/>
+                <c:pt idx="0">
+                  <c:v>0</c:v>
+                </c:pt>
+                <c:pt idx="1">
+                  <c:v>0</c:v>
+                </c:pt>
+                <c:pt idx="2">
+                  <c:v>0</c:v>
+                </c:pt>
+                <c:pt idx="3">
+                  <c:v>0</c:v>
+                </c:pt>
+                <c:pt idx="4">
+                  <c:v>1E-4</c:v>
+                </c:pt>
+                <c:pt idx="5">
+                  <c:v>3.2000000000000002E-3</c:v>
+                </c:pt>
+                <c:pt idx="6">
+                  <c:v>1.8200000000000001E-2</c:v>
+                </c:pt>
+              </c:numCache>
+            </c:numRef>
+          </c:val>
+          <c:smooth val="0"/>
+          <c:extLst>
+            <c:ext xmlns:c16="http://schemas.microsoft.com/office/drawing/2014/chart" uri="{C3380CC4-5D6E-409C-BE32-E72D297353CC}">
+              <c16:uniqueId val="{00000000-8BDD-4898-87D9-D06D2EA5422C}"/>
+            </c:ext>
+          </c:extLst>
+        </c:ser>
+        <c:dLbls>
+          <c:showLegendKey val="0"/>
+          <c:showVal val="0"/>
+          <c:showCatName val="0"/>
+          <c:showSerName val="0"/>
+          <c:showPercent val="0"/>
+          <c:showBubbleSize val="0"/>
+        </c:dLbls>
+        <c:dropLines>
+          <c:spPr>
+            <a:ln w="9525" cap="flat" cmpd="sng" algn="ctr">
+              <a:solidFill>
+                <a:schemeClr val="dk1">
+                  <a:lumMod val="35000"/>
+                  <a:lumOff val="65000"/>
+                  <a:alpha val="33000"/>
+                </a:schemeClr>
+              </a:solidFill>
+              <a:round/>
+            </a:ln>
+            <a:effectLst/>
+          </c:spPr>
+        </c:dropLines>
+        <c:smooth val="0"/>
+        <c:axId val="1157208144"/>
+        <c:axId val="1157206896"/>
+      </c:lineChart>
+      <c:catAx>
+        <c:axId val="1157208144"/>
+        <c:scaling>
+          <c:orientation val="minMax"/>
+        </c:scaling>
+        <c:delete val="0"/>
+        <c:axPos val="b"/>
+        <c:title>
+          <c:tx>
+            <c:rich>
+              <a:bodyPr rot="0" spcFirstLastPara="1" vertOverflow="ellipsis" vert="horz" wrap="square" anchor="ctr" anchorCtr="1"/>
+              <a:lstStyle/>
+              <a:p>
+                <a:pPr>
+                  <a:defRPr sz="900" b="0" i="0" u="none" strike="noStrike" kern="1200" cap="all" baseline="0">
+                    <a:solidFill>
+                      <a:schemeClr val="dk1">
+                        <a:lumMod val="65000"/>
+                        <a:lumOff val="35000"/>
+                      </a:schemeClr>
+                    </a:solidFill>
+                    <a:latin typeface="+mn-lt"/>
+                    <a:ea typeface="+mn-ea"/>
+                    <a:cs typeface="+mn-cs"/>
+                  </a:defRPr>
+                </a:pPr>
+                <a:r>
+                  <a:rPr lang="en-GB"/>
+                  <a:t>Board Size</a:t>
+                </a:r>
+              </a:p>
+            </c:rich>
+          </c:tx>
+          <c:layout>
+            <c:manualLayout>
+              <c:xMode val="edge"/>
+              <c:yMode val="edge"/>
+              <c:x val="0.47117235345581804"/>
+              <c:y val="0.87868037328667248"/>
+            </c:manualLayout>
+          </c:layout>
+          <c:overlay val="0"/>
+          <c:spPr>
+            <a:noFill/>
+            <a:ln>
+              <a:noFill/>
+            </a:ln>
+            <a:effectLst/>
+          </c:spPr>
+          <c:txPr>
+            <a:bodyPr rot="0" spcFirstLastPara="1" vertOverflow="ellipsis" vert="horz" wrap="square" anchor="ctr" anchorCtr="1"/>
+            <a:lstStyle/>
+            <a:p>
+              <a:pPr>
+                <a:defRPr sz="900" b="0" i="0" u="none" strike="noStrike" kern="1200" cap="all" baseline="0">
+                  <a:solidFill>
+                    <a:schemeClr val="dk1">
+                      <a:lumMod val="65000"/>
+                      <a:lumOff val="35000"/>
+                    </a:schemeClr>
+                  </a:solidFill>
+                  <a:latin typeface="+mn-lt"/>
+                  <a:ea typeface="+mn-ea"/>
+                  <a:cs typeface="+mn-cs"/>
+                </a:defRPr>
+              </a:pPr>
+              <a:endParaRPr lang="en-US"/>
+            </a:p>
+          </c:txPr>
+        </c:title>
+        <c:numFmt formatCode="General" sourceLinked="1"/>
+        <c:majorTickMark val="none"/>
+        <c:minorTickMark val="none"/>
+        <c:tickLblPos val="nextTo"/>
+        <c:spPr>
+          <a:noFill/>
+          <a:ln w="9525" cap="flat" cmpd="sng" algn="ctr">
+            <a:solidFill>
+              <a:schemeClr val="dk1">
+                <a:lumMod val="15000"/>
+                <a:lumOff val="85000"/>
+              </a:schemeClr>
+            </a:solidFill>
+            <a:round/>
+          </a:ln>
+          <a:effectLst/>
+        </c:spPr>
+        <c:txPr>
+          <a:bodyPr rot="-60000000" spcFirstLastPara="1" vertOverflow="ellipsis" vert="horz" wrap="square" anchor="ctr" anchorCtr="1"/>
+          <a:lstStyle/>
+          <a:p>
+            <a:pPr>
+              <a:defRPr sz="900" b="0" i="0" u="none" strike="noStrike" kern="1200" spc="20" baseline="0">
+                <a:solidFill>
+                  <a:schemeClr val="dk1">
+                    <a:lumMod val="65000"/>
+                    <a:lumOff val="35000"/>
+                  </a:schemeClr>
+                </a:solidFill>
+                <a:latin typeface="+mn-lt"/>
+                <a:ea typeface="+mn-ea"/>
+                <a:cs typeface="+mn-cs"/>
+              </a:defRPr>
+            </a:pPr>
+            <a:endParaRPr lang="en-US"/>
+          </a:p>
+        </c:txPr>
+        <c:crossAx val="1157206896"/>
+        <c:crosses val="autoZero"/>
+        <c:auto val="1"/>
+        <c:lblAlgn val="ctr"/>
+        <c:lblOffset val="100"/>
+        <c:noMultiLvlLbl val="0"/>
+      </c:catAx>
+      <c:valAx>
+        <c:axId val="1157206896"/>
+        <c:scaling>
+          <c:orientation val="minMax"/>
+        </c:scaling>
+        <c:delete val="0"/>
+        <c:axPos val="l"/>
+        <c:title>
+          <c:tx>
+            <c:rich>
+              <a:bodyPr rot="-5400000" spcFirstLastPara="1" vertOverflow="ellipsis" vert="horz" wrap="square" anchor="ctr" anchorCtr="1"/>
+              <a:lstStyle/>
+              <a:p>
+                <a:pPr>
+                  <a:defRPr sz="900" b="0" i="0" u="none" strike="noStrike" kern="1200" cap="all" baseline="0">
+                    <a:solidFill>
+                      <a:schemeClr val="dk1">
+                        <a:lumMod val="65000"/>
+                        <a:lumOff val="35000"/>
+                      </a:schemeClr>
+                    </a:solidFill>
+                    <a:latin typeface="+mn-lt"/>
+                    <a:ea typeface="+mn-ea"/>
+                    <a:cs typeface="+mn-cs"/>
+                  </a:defRPr>
+                </a:pPr>
+                <a:r>
+                  <a:rPr lang="en-GB"/>
+                  <a:t>Average Time Taken</a:t>
+                </a:r>
+              </a:p>
+            </c:rich>
+          </c:tx>
+          <c:layout>
+            <c:manualLayout>
+              <c:xMode val="edge"/>
+              <c:yMode val="edge"/>
+              <c:x val="1.6666666666666666E-2"/>
+              <c:y val="0.27861512102653835"/>
+            </c:manualLayout>
+          </c:layout>
+          <c:overlay val="0"/>
+          <c:spPr>
+            <a:noFill/>
+            <a:ln>
+              <a:noFill/>
+            </a:ln>
+            <a:effectLst/>
+          </c:spPr>
+          <c:txPr>
+            <a:bodyPr rot="-5400000" spcFirstLastPara="1" vertOverflow="ellipsis" vert="horz" wrap="square" anchor="ctr" anchorCtr="1"/>
+            <a:lstStyle/>
+            <a:p>
+              <a:pPr>
+                <a:defRPr sz="900" b="0" i="0" u="none" strike="noStrike" kern="1200" cap="all" baseline="0">
+                  <a:solidFill>
+                    <a:schemeClr val="dk1">
+                      <a:lumMod val="65000"/>
+                      <a:lumOff val="35000"/>
+                    </a:schemeClr>
+                  </a:solidFill>
+                  <a:latin typeface="+mn-lt"/>
+                  <a:ea typeface="+mn-ea"/>
+                  <a:cs typeface="+mn-cs"/>
+                </a:defRPr>
+              </a:pPr>
+              <a:endParaRPr lang="en-US"/>
+            </a:p>
+          </c:txPr>
+        </c:title>
+        <c:numFmt formatCode="General" sourceLinked="1"/>
+        <c:majorTickMark val="none"/>
+        <c:minorTickMark val="none"/>
+        <c:tickLblPos val="nextTo"/>
+        <c:spPr>
+          <a:noFill/>
+          <a:ln>
+            <a:noFill/>
+          </a:ln>
+          <a:effectLst/>
+        </c:spPr>
+        <c:txPr>
+          <a:bodyPr rot="-60000000" spcFirstLastPara="1" vertOverflow="ellipsis" vert="horz" wrap="square" anchor="ctr" anchorCtr="1"/>
+          <a:lstStyle/>
+          <a:p>
+            <a:pPr>
+              <a:defRPr sz="900" b="0" i="0" u="none" strike="noStrike" kern="1200" spc="20" baseline="0">
+                <a:solidFill>
+                  <a:schemeClr val="dk1">
+                    <a:lumMod val="65000"/>
+                    <a:lumOff val="35000"/>
+                  </a:schemeClr>
+                </a:solidFill>
+                <a:latin typeface="+mn-lt"/>
+                <a:ea typeface="+mn-ea"/>
+                <a:cs typeface="+mn-cs"/>
+              </a:defRPr>
+            </a:pPr>
+            <a:endParaRPr lang="en-US"/>
+          </a:p>
+        </c:txPr>
+        <c:crossAx val="1157208144"/>
+        <c:crosses val="autoZero"/>
+        <c:crossBetween val="between"/>
+      </c:valAx>
+      <c:spPr>
+        <a:gradFill>
+          <a:gsLst>
+            <a:gs pos="100000">
+              <a:schemeClr val="lt1">
+                <a:lumMod val="95000"/>
+              </a:schemeClr>
+            </a:gs>
+            <a:gs pos="0">
+              <a:schemeClr val="lt1"/>
+            </a:gs>
+          </a:gsLst>
+          <a:lin ang="5400000" scaled="0"/>
+        </a:gradFill>
+        <a:ln>
+          <a:noFill/>
+        </a:ln>
+        <a:effectLst/>
+      </c:spPr>
+    </c:plotArea>
+    <c:plotVisOnly val="1"/>
+    <c:dispBlanksAs val="gap"/>
+    <c:showDLblsOverMax val="0"/>
+  </c:chart>
+  <c:spPr>
+    <a:solidFill>
+      <a:schemeClr val="lt1"/>
+    </a:solidFill>
+    <a:ln w="9525" cap="flat" cmpd="sng" algn="ctr">
+      <a:solidFill>
+        <a:schemeClr val="dk1">
+          <a:lumMod val="15000"/>
+          <a:lumOff val="85000"/>
+        </a:schemeClr>
+      </a:solidFill>
+      <a:round/>
+    </a:ln>
+    <a:effectLst/>
+  </c:spPr>
+  <c:txPr>
+    <a:bodyPr/>
+    <a:lstStyle/>
+    <a:p>
+      <a:pPr>
+        <a:defRPr/>
+      </a:pPr>
+      <a:endParaRPr lang="en-US"/>
+    </a:p>
+  </c:txPr>
+  <c:externalData r:id="rId3">
+    <c:autoUpdate val="0"/>
+  </c:externalData>
+</c:chartSpace>
+</file>
+
+<file path=word/charts/colors1.xml><?xml version="1.0" encoding="utf-8"?>
+<cs:colorStyle xmlns:cs="http://schemas.microsoft.com/office/drawing/2012/chartStyle" xmlns:a="http://schemas.openxmlformats.org/drawingml/2006/main" meth="cycle" id="10">
+  <a:schemeClr val="accent1"/>
+  <a:schemeClr val="accent2"/>
+  <a:schemeClr val="accent3"/>
+  <a:schemeClr val="accent4"/>
+  <a:schemeClr val="accent5"/>
+  <a:schemeClr val="accent6"/>
+  <cs:variation/>
+  <cs:variation>
+    <a:lumMod val="60000"/>
+  </cs:variation>
+  <cs:variation>
+    <a:lumMod val="80000"/>
+    <a:lumOff val="20000"/>
+  </cs:variation>
+  <cs:variation>
+    <a:lumMod val="80000"/>
+  </cs:variation>
+  <cs:variation>
+    <a:lumMod val="60000"/>
+    <a:lumOff val="40000"/>
+  </cs:variation>
+  <cs:variation>
+    <a:lumMod val="50000"/>
+  </cs:variation>
+  <cs:variation>
+    <a:lumMod val="70000"/>
+    <a:lumOff val="30000"/>
+  </cs:variation>
+  <cs:variation>
+    <a:lumMod val="70000"/>
+  </cs:variation>
+  <cs:variation>
+    <a:lumMod val="50000"/>
+    <a:lumOff val="50000"/>
+  </cs:variation>
+</cs:colorStyle>
+</file>
+
+<file path=word/charts/style1.xml><?xml version="1.0" encoding="utf-8"?>
+<cs:chartStyle xmlns:cs="http://schemas.microsoft.com/office/drawing/2012/chartStyle" xmlns:a="http://schemas.openxmlformats.org/drawingml/2006/main" id="230">
+  <cs:axisTitle>
+    <cs:lnRef idx="0"/>
+    <cs:fillRef idx="0"/>
+    <cs:effectRef idx="0"/>
+    <cs:fontRef idx="minor">
+      <a:schemeClr val="dk1">
+        <a:lumMod val="65000"/>
+        <a:lumOff val="35000"/>
+      </a:schemeClr>
+    </cs:fontRef>
+    <cs:defRPr sz="900" kern="1200" cap="all"/>
+  </cs:axisTitle>
+  <cs:categoryAxis>
+    <cs:lnRef idx="0"/>
+    <cs:fillRef idx="0"/>
+    <cs:effectRef idx="0"/>
+    <cs:fontRef idx="minor">
+      <a:schemeClr val="dk1">
+        <a:lumMod val="65000"/>
+        <a:lumOff val="35000"/>
+      </a:schemeClr>
+    </cs:fontRef>
+    <cs:spPr>
+      <a:ln w="9525" cap="flat" cmpd="sng" algn="ctr">
+        <a:solidFill>
+          <a:schemeClr val="dk1">
+            <a:lumMod val="15000"/>
+            <a:lumOff val="85000"/>
+          </a:schemeClr>
+        </a:solidFill>
+        <a:round/>
+      </a:ln>
+    </cs:spPr>
+    <cs:defRPr sz="900" b="0" kern="1200" spc="20" baseline="0"/>
+  </cs:categoryAxis>
+  <cs:chartArea mods="allowNoLineOverride">
+    <cs:lnRef idx="0"/>
+    <cs:fillRef idx="0"/>
+    <cs:effectRef idx="0"/>
+    <cs:fontRef idx="minor">
+      <a:schemeClr val="dk1"/>
+    </cs:fontRef>
+    <cs:spPr>
+      <a:solidFill>
+        <a:schemeClr val="lt1"/>
+      </a:solidFill>
+      <a:ln w="9525" cap="flat" cmpd="sng" algn="ctr">
+        <a:solidFill>
+          <a:schemeClr val="dk1">
+            <a:lumMod val="15000"/>
+            <a:lumOff val="85000"/>
+          </a:schemeClr>
+        </a:solidFill>
+        <a:round/>
+      </a:ln>
+    </cs:spPr>
+    <cs:defRPr sz="900" kern="1200"/>
+  </cs:chartArea>
+  <cs:dataLabel>
+    <cs:lnRef idx="0"/>
+    <cs:fillRef idx="0"/>
+    <cs:effectRef idx="0"/>
+    <cs:fontRef idx="minor">
+      <a:schemeClr val="dk1">
+        <a:lumMod val="65000"/>
+        <a:lumOff val="35000"/>
+      </a:schemeClr>
+    </cs:fontRef>
+    <cs:defRPr sz="900" kern="1200"/>
+  </cs:dataLabel>
+  <cs:dataLabelCallout>
+    <cs:lnRef idx="0"/>
+    <cs:fillRef idx="0"/>
+    <cs:effectRef idx="0"/>
+    <cs:fontRef idx="minor">
+      <a:schemeClr val="dk1">
+        <a:lumMod val="65000"/>
+        <a:lumOff val="35000"/>
+      </a:schemeClr>
+    </cs:fontRef>
+    <cs:spPr>
+      <a:solidFill>
+        <a:schemeClr val="lt1"/>
+      </a:solidFill>
+      <a:ln>
+        <a:solidFill>
+          <a:schemeClr val="dk1">
+            <a:lumMod val="25000"/>
+            <a:lumOff val="75000"/>
+          </a:schemeClr>
+        </a:solidFill>
+      </a:ln>
+    </cs:spPr>
+    <cs:defRPr sz="900" kern="1200"/>
+    <cs:bodyPr rot="0" spcFirstLastPara="1" vertOverflow="clip" horzOverflow="clip" vert="horz" wrap="square" lIns="36576" tIns="18288" rIns="36576" bIns="18288" anchor="ctr" anchorCtr="1">
+      <a:spAutoFit/>
+    </cs:bodyPr>
+  </cs:dataLabelCallout>
+  <cs:dataPoint>
+    <cs:lnRef idx="0">
+      <cs:styleClr val="auto"/>
+    </cs:lnRef>
+    <cs:fillRef idx="2">
+      <cs:styleClr val="auto"/>
+    </cs:fillRef>
+    <cs:effectRef idx="1"/>
+    <cs:fontRef idx="minor">
+      <a:schemeClr val="dk1"/>
+    </cs:fontRef>
+    <cs:spPr>
+      <a:ln w="9525" cap="flat" cmpd="sng" algn="ctr">
+        <a:solidFill>
+          <a:schemeClr val="phClr">
+            <a:shade val="95000"/>
+          </a:schemeClr>
+        </a:solidFill>
+        <a:round/>
+      </a:ln>
+    </cs:spPr>
+  </cs:dataPoint>
+  <cs:dataPoint3D>
+    <cs:lnRef idx="0">
+      <cs:styleClr val="auto"/>
+    </cs:lnRef>
+    <cs:fillRef idx="2">
+      <cs:styleClr val="auto"/>
+    </cs:fillRef>
+    <cs:effectRef idx="1"/>
+    <cs:fontRef idx="minor">
+      <a:schemeClr val="dk1"/>
+    </cs:fontRef>
+    <cs:spPr>
+      <a:ln w="9525" cap="flat" cmpd="sng" algn="ctr">
+        <a:solidFill>
+          <a:schemeClr val="phClr">
+            <a:shade val="95000"/>
+          </a:schemeClr>
+        </a:solidFill>
+        <a:round/>
+      </a:ln>
+    </cs:spPr>
+  </cs:dataPoint3D>
+  <cs:dataPointLine>
+    <cs:lnRef idx="0">
+      <cs:styleClr val="auto"/>
+    </cs:lnRef>
+    <cs:fillRef idx="0"/>
+    <cs:effectRef idx="0"/>
+    <cs:fontRef idx="minor">
+      <a:schemeClr val="dk1"/>
+    </cs:fontRef>
+    <cs:spPr>
+      <a:ln w="22225" cap="rnd" cmpd="sng" algn="ctr">
+        <a:solidFill>
+          <a:schemeClr val="phClr"/>
+        </a:solidFill>
+        <a:round/>
+      </a:ln>
+    </cs:spPr>
+  </cs:dataPointLine>
+  <cs:dataPointMarker>
+    <cs:lnRef idx="0">
+      <cs:styleClr val="auto"/>
+    </cs:lnRef>
+    <cs:fillRef idx="0">
+      <cs:styleClr val="auto"/>
+    </cs:fillRef>
+    <cs:effectRef idx="0"/>
+    <cs:fontRef idx="minor">
+      <a:schemeClr val="dk1"/>
+    </cs:fontRef>
+    <cs:spPr>
+      <a:solidFill>
+        <a:schemeClr val="phClr"/>
+      </a:solidFill>
+      <a:ln w="9525" cap="flat" cmpd="sng" algn="ctr">
+        <a:solidFill>
+          <a:schemeClr val="phClr"/>
+        </a:solidFill>
+        <a:round/>
+      </a:ln>
+    </cs:spPr>
+  </cs:dataPointMarker>
+  <cs:dataPointMarkerLayout symbol="circle" size="4"/>
+  <cs:dataPointWireframe>
+    <cs:lnRef idx="0">
+      <cs:styleClr val="auto"/>
+    </cs:lnRef>
+    <cs:fillRef idx="0"/>
+    <cs:effectRef idx="0"/>
+    <cs:fontRef idx="minor">
+      <a:schemeClr val="dk1"/>
+    </cs:fontRef>
+    <cs:spPr>
+      <a:ln w="9525" cap="rnd">
+        <a:solidFill>
+          <a:schemeClr val="phClr"/>
+        </a:solidFill>
+        <a:round/>
+      </a:ln>
+    </cs:spPr>
+  </cs:dataPointWireframe>
+  <cs:dataTable>
+    <cs:lnRef idx="0"/>
+    <cs:fillRef idx="0"/>
+    <cs:effectRef idx="0"/>
+    <cs:fontRef idx="minor">
+      <a:schemeClr val="dk1">
+        <a:lumMod val="65000"/>
+        <a:lumOff val="35000"/>
+      </a:schemeClr>
+    </cs:fontRef>
+    <cs:spPr>
+      <a:ln w="9525">
+        <a:solidFill>
+          <a:schemeClr val="dk1">
+            <a:lumMod val="15000"/>
+            <a:lumOff val="85000"/>
+          </a:schemeClr>
+        </a:solidFill>
+      </a:ln>
+    </cs:spPr>
+    <cs:defRPr sz="900" kern="1200"/>
+  </cs:dataTable>
+  <cs:downBar>
+    <cs:lnRef idx="0"/>
+    <cs:fillRef idx="0"/>
+    <cs:effectRef idx="0"/>
+    <cs:fontRef idx="minor">
+      <a:schemeClr val="dk1"/>
+    </cs:fontRef>
+    <cs:spPr>
+      <a:solidFill>
+        <a:schemeClr val="dk1">
+          <a:lumMod val="75000"/>
+          <a:lumOff val="25000"/>
+        </a:schemeClr>
+      </a:solidFill>
+      <a:ln w="9525">
+        <a:solidFill>
+          <a:schemeClr val="dk1">
+            <a:lumMod val="65000"/>
+            <a:lumOff val="35000"/>
+          </a:schemeClr>
+        </a:solidFill>
+      </a:ln>
+    </cs:spPr>
+  </cs:downBar>
+  <cs:dropLine>
+    <cs:lnRef idx="0"/>
+    <cs:fillRef idx="0"/>
+    <cs:effectRef idx="0"/>
+    <cs:fontRef idx="minor">
+      <a:schemeClr val="dk1"/>
+    </cs:fontRef>
+    <cs:spPr>
+      <a:ln w="9525" cap="flat" cmpd="sng" algn="ctr">
+        <a:solidFill>
+          <a:schemeClr val="dk1">
+            <a:lumMod val="35000"/>
+            <a:lumOff val="65000"/>
+            <a:alpha val="33000"/>
+          </a:schemeClr>
+        </a:solidFill>
+        <a:round/>
+      </a:ln>
+    </cs:spPr>
+  </cs:dropLine>
+  <cs:errorBar>
+    <cs:lnRef idx="0"/>
+    <cs:fillRef idx="0"/>
+    <cs:effectRef idx="0"/>
+    <cs:fontRef idx="minor">
+      <a:schemeClr val="dk1"/>
+    </cs:fontRef>
+    <cs:spPr>
+      <a:ln w="9525">
+        <a:solidFill>
+          <a:schemeClr val="dk1">
+            <a:lumMod val="65000"/>
+            <a:lumOff val="35000"/>
+          </a:schemeClr>
+        </a:solidFill>
+      </a:ln>
+    </cs:spPr>
+  </cs:errorBar>
+  <cs:floor>
+    <cs:lnRef idx="0"/>
+    <cs:fillRef idx="0"/>
+    <cs:effectRef idx="0"/>
+    <cs:fontRef idx="minor">
+      <a:schemeClr val="dk1"/>
+    </cs:fontRef>
+  </cs:floor>
+  <cs:gridlineMajor>
+    <cs:lnRef idx="0"/>
+    <cs:fillRef idx="0"/>
+    <cs:effectRef idx="0"/>
+    <cs:fontRef idx="minor">
+      <a:schemeClr val="dk1"/>
+    </cs:fontRef>
+    <cs:spPr>
+      <a:ln>
+        <a:solidFill>
+          <a:schemeClr val="dk1">
+            <a:lumMod val="15000"/>
+            <a:lumOff val="85000"/>
+          </a:schemeClr>
+        </a:solidFill>
+      </a:ln>
+    </cs:spPr>
+  </cs:gridlineMajor>
+  <cs:gridlineMinor>
+    <cs:lnRef idx="0"/>
+    <cs:fillRef idx="0"/>
+    <cs:effectRef idx="0"/>
+    <cs:fontRef idx="minor">
+      <a:schemeClr val="dk1"/>
+    </cs:fontRef>
+    <cs:spPr>
+      <a:ln>
+        <a:solidFill>
+          <a:schemeClr val="dk1">
+            <a:lumMod val="5000"/>
+            <a:lumOff val="95000"/>
+          </a:schemeClr>
+        </a:solidFill>
+      </a:ln>
+    </cs:spPr>
+  </cs:gridlineMinor>
+  <cs:hiLoLine>
+    <cs:lnRef idx="0"/>
+    <cs:fillRef idx="0"/>
+    <cs:effectRef idx="0"/>
+    <cs:fontRef idx="minor">
+      <a:schemeClr val="dk1"/>
+    </cs:fontRef>
+    <cs:spPr>
+      <a:ln w="9525">
+        <a:solidFill>
+          <a:schemeClr val="dk1">
+            <a:lumMod val="35000"/>
+            <a:lumOff val="65000"/>
+          </a:schemeClr>
+        </a:solidFill>
+      </a:ln>
+    </cs:spPr>
+  </cs:hiLoLine>
+  <cs:leaderLine>
+    <cs:lnRef idx="0"/>
+    <cs:fillRef idx="0"/>
+    <cs:effectRef idx="0"/>
+    <cs:fontRef idx="minor">
+      <a:schemeClr val="dk1"/>
+    </cs:fontRef>
+    <cs:spPr>
+      <a:ln w="9525">
+        <a:solidFill>
+          <a:schemeClr val="dk1">
+            <a:lumMod val="35000"/>
+            <a:lumOff val="65000"/>
+          </a:schemeClr>
+        </a:solidFill>
+      </a:ln>
+    </cs:spPr>
+  </cs:leaderLine>
+  <cs:legend>
+    <cs:lnRef idx="0"/>
+    <cs:fillRef idx="0"/>
+    <cs:effectRef idx="0"/>
+    <cs:fontRef idx="minor">
+      <a:schemeClr val="dk1">
+        <a:lumMod val="65000"/>
+        <a:lumOff val="35000"/>
+      </a:schemeClr>
+    </cs:fontRef>
+    <cs:defRPr sz="900" kern="1200"/>
+  </cs:legend>
+  <cs:plotArea>
+    <cs:lnRef idx="0"/>
+    <cs:fillRef idx="0"/>
+    <cs:effectRef idx="0"/>
+    <cs:fontRef idx="minor">
+      <a:schemeClr val="dk1"/>
+    </cs:fontRef>
+    <cs:spPr>
+      <a:gradFill>
+        <a:gsLst>
+          <a:gs pos="100000">
+            <a:schemeClr val="lt1">
+              <a:lumMod val="95000"/>
+            </a:schemeClr>
+          </a:gs>
+          <a:gs pos="0">
+            <a:schemeClr val="lt1"/>
+          </a:gs>
+        </a:gsLst>
+        <a:lin ang="5400000" scaled="0"/>
+      </a:gradFill>
+    </cs:spPr>
+  </cs:plotArea>
+  <cs:plotArea3D>
+    <cs:lnRef idx="0"/>
+    <cs:fillRef idx="0"/>
+    <cs:effectRef idx="0"/>
+    <cs:fontRef idx="minor">
+      <a:schemeClr val="dk1"/>
+    </cs:fontRef>
+  </cs:plotArea3D>
+  <cs:seriesAxis>
+    <cs:lnRef idx="0"/>
+    <cs:fillRef idx="0"/>
+    <cs:effectRef idx="0"/>
+    <cs:fontRef idx="minor">
+      <a:schemeClr val="dk1">
+        <a:lumMod val="65000"/>
+        <a:lumOff val="35000"/>
+      </a:schemeClr>
+    </cs:fontRef>
+    <cs:spPr>
+      <a:ln w="9525" cap="flat" cmpd="sng" algn="ctr">
+        <a:solidFill>
+          <a:schemeClr val="dk1">
+            <a:lumMod val="15000"/>
+            <a:lumOff val="85000"/>
+          </a:schemeClr>
+        </a:solidFill>
+        <a:round/>
+      </a:ln>
+    </cs:spPr>
+    <cs:defRPr sz="900" kern="1200"/>
+  </cs:seriesAxis>
+  <cs:seriesLine>
+    <cs:lnRef idx="0"/>
+    <cs:fillRef idx="0"/>
+    <cs:effectRef idx="0"/>
+    <cs:fontRef idx="minor">
+      <a:schemeClr val="dk1"/>
+    </cs:fontRef>
+    <cs:spPr>
+      <a:ln w="9525">
+        <a:solidFill>
+          <a:schemeClr val="dk1">
+            <a:lumMod val="35000"/>
+            <a:lumOff val="65000"/>
+          </a:schemeClr>
+        </a:solidFill>
+        <a:prstDash val="dash"/>
+      </a:ln>
+    </cs:spPr>
+  </cs:seriesLine>
+  <cs:title>
+    <cs:lnRef idx="0"/>
+    <cs:fillRef idx="0"/>
+    <cs:effectRef idx="0"/>
+    <cs:fontRef idx="minor">
+      <a:schemeClr val="dk1">
+        <a:lumMod val="50000"/>
+        <a:lumOff val="50000"/>
+      </a:schemeClr>
+    </cs:fontRef>
+    <cs:defRPr sz="1400" kern="1200" cap="none" spc="20" baseline="0"/>
+  </cs:title>
+  <cs:trendline>
+    <cs:lnRef idx="0">
+      <cs:styleClr val="auto"/>
+    </cs:lnRef>
+    <cs:fillRef idx="0"/>
+    <cs:effectRef idx="0"/>
+    <cs:fontRef idx="minor">
+      <a:schemeClr val="dk1"/>
+    </cs:fontRef>
+    <cs:spPr>
+      <a:ln w="9525" cap="rnd">
+        <a:solidFill>
+          <a:schemeClr val="phClr"/>
+        </a:solidFill>
+      </a:ln>
+    </cs:spPr>
+  </cs:trendline>
+  <cs:trendlineLabel>
+    <cs:lnRef idx="0"/>
+    <cs:fillRef idx="0"/>
+    <cs:effectRef idx="0"/>
+    <cs:fontRef idx="minor">
+      <a:schemeClr val="dk1">
+        <a:lumMod val="65000"/>
+        <a:lumOff val="35000"/>
+      </a:schemeClr>
+    </cs:fontRef>
+    <cs:defRPr sz="900" kern="1200"/>
+  </cs:trendlineLabel>
+  <cs:upBar>
+    <cs:lnRef idx="0"/>
+    <cs:fillRef idx="0"/>
+    <cs:effectRef idx="0"/>
+    <cs:fontRef idx="minor">
+      <a:schemeClr val="dk1"/>
+    </cs:fontRef>
+    <cs:spPr>
+      <a:solidFill>
+        <a:schemeClr val="lt1"/>
+      </a:solidFill>
+      <a:ln w="9525">
+        <a:solidFill>
+          <a:schemeClr val="dk1">
+            <a:lumMod val="65000"/>
+            <a:lumOff val="35000"/>
+          </a:schemeClr>
+        </a:solidFill>
+      </a:ln>
+    </cs:spPr>
+  </cs:upBar>
+  <cs:valueAxis>
+    <cs:lnRef idx="0"/>
+    <cs:fillRef idx="0"/>
+    <cs:effectRef idx="0"/>
+    <cs:fontRef idx="minor">
+      <a:schemeClr val="dk1">
+        <a:lumMod val="65000"/>
+        <a:lumOff val="35000"/>
+      </a:schemeClr>
+    </cs:fontRef>
+    <cs:defRPr sz="900" kern="1200" spc="20" baseline="0"/>
+  </cs:valueAxis>
+  <cs:wall>
+    <cs:lnRef idx="0"/>
+    <cs:fillRef idx="0"/>
+    <cs:effectRef idx="0"/>
+    <cs:fontRef idx="minor">
+      <a:schemeClr val="dk1"/>
+    </cs:fontRef>
+  </cs:wall>
+</cs:chartStyle>
+</file>
+
 <file path=word/glossary/document.xml><?xml version="1.0" encoding="utf-8"?>
 <w:glossaryDocument xmlns:wpc="http://schemas.microsoft.com/office/word/2010/wordprocessingCanvas" xmlns:cx="http://schemas.microsoft.com/office/drawing/2014/chartex" xmlns:cx1="http://schemas.microsoft.com/office/drawing/2015/9/8/chartex" xmlns:cx2="http://schemas.microsoft.com/office/drawing/2015/10/21/chartex" xmlns:cx3="http://schemas.microsoft.com/office/drawing/2016/5/9/chartex" xmlns:cx4="http://schemas.microsoft.com/office/drawing/2016/5/10/chartex" xmlns:cx5="http://schemas.microsoft.com/office/drawing/2016/5/11/chartex" xmlns:cx6="http://schemas.microsoft.com/office/drawing/2016/5/12/chartex" xmlns:cx7="http://schemas.microsoft.com/office/drawing/2016/5/13/chartex" xmlns:cx8="http://schemas.microsoft.com/office/drawing/2016/5/14/chartex" xmlns:mc="http://schemas.openxmlformats.org/markup-compatibility/2006" xmlns:aink="http://schemas.microsoft.com/office/drawing/2016/ink" xmlns:am3d="http://schemas.microsoft.com/office/drawing/2017/model3d" xmlns:o="urn:schemas-microsoft-com:office:office" xmlns:r="http://schemas.openxmlformats.org/officeDocument/2006/relationships" xmlns:m="http://schemas.openxmlformats.org/officeDocument/2006/math" xmlns:v="urn:schemas-microsoft-com:vml" xmlns:wp14="http://schemas.microsoft.com/office/word/2010/wordprocessingDrawing" xmlns:wp="http://schemas.openxmlformats.org/drawingml/2006/wordprocessingDrawing" xmlns:w10="urn:schemas-microsoft-com:office:word" xmlns:w="http://schemas.openxmlformats.org/wordprocessingml/2006/main" xmlns:w14="http://schemas.microsoft.com/office/word/2010/wordml" xmlns:w15="http://schemas.microsoft.com/office/word/2012/wordml" xmlns:w16cex="http://schemas.microsoft.com/office/word/2018/wordml/cex" xmlns:w16cid="http://schemas.microsoft.com/office/word/2016/wordml/cid" xmlns:w16="http://schemas.microsoft.com/office/word/2018/wordml" xmlns:w16sdtdh="http://schemas.microsoft.com/office/word/2020/wordml/sdtdatahash" xmlns:w16se="http://schemas.microsoft.com/office/word/2015/wordml/symex" xmlns:wpg="http://schemas.microsoft.com/office/word/2010/wordprocessingGroup" xmlns:wpi="http://schemas.microsoft.com/office/word/2010/wordprocessingInk" xmlns:wne="http://schemas.microsoft.com/office/word/2006/wordml" xmlns:wps="http://schemas.microsoft.com/office/word/2010/wordprocessingShape" mc:Ignorable="w14 w15 w16se w16cid w16 w16cex w16sdtdh wp14">
   <w:docParts>
@@ -4170,6 +5532,7 @@
     <w:rsid w:val="001435A8"/>
     <w:rsid w:val="001E26BC"/>
     <w:rsid w:val="002513D1"/>
+    <w:rsid w:val="0042516A"/>
     <w:rsid w:val="0053234A"/>
     <w:rsid w:val="005700F9"/>
     <w:rsid w:val="007074B6"/>

</xml_diff>

<commit_message>
Updated Report + Commentary
</commit_message>
<xml_diff>
--- a/Report/CW2 Report - Michael Suttie.docx
+++ b/Report/CW2 Report - Michael Suttie.docx
@@ -14,7 +14,11 @@
       </w:sdtPr>
       <w:sdtEndPr/>
       <w:sdtContent>
-        <w:p/>
+        <w:p>
+          <w:pPr>
+            <w:jc w:val="both"/>
+          </w:pPr>
+        </w:p>
         <w:tbl>
           <w:tblPr>
             <w:tblpPr w:leftFromText="187" w:rightFromText="187" w:horzAnchor="margin" w:tblpXSpec="center" w:tblpY="2881"/>
@@ -62,6 +66,7 @@
                   <w:p>
                     <w:pPr>
                       <w:pStyle w:val="NoSpacing"/>
+                      <w:jc w:val="both"/>
                       <w:rPr>
                         <w:color w:val="2F5496" w:themeColor="accent1" w:themeShade="BF"/>
                         <w:sz w:val="24"/>
@@ -107,6 +112,7 @@
                     <w:pPr>
                       <w:pStyle w:val="NoSpacing"/>
                       <w:spacing w:line="216" w:lineRule="auto"/>
+                      <w:jc w:val="both"/>
                       <w:rPr>
                         <w:rFonts w:asciiTheme="majorHAnsi" w:eastAsiaTheme="majorEastAsia" w:hAnsiTheme="majorHAnsi" w:cstheme="majorBidi"/>
                         <w:color w:val="4472C4" w:themeColor="accent1"/>
@@ -177,6 +183,7 @@
                   <w:p>
                     <w:pPr>
                       <w:pStyle w:val="NoSpacing"/>
+                      <w:jc w:val="both"/>
                       <w:rPr>
                         <w:color w:val="2F5496" w:themeColor="accent1" w:themeShade="BF"/>
                         <w:sz w:val="24"/>
@@ -236,6 +243,7 @@
                   <w:p>
                     <w:pPr>
                       <w:pStyle w:val="NoSpacing"/>
+                      <w:jc w:val="both"/>
                       <w:rPr>
                         <w:color w:val="4472C4" w:themeColor="accent1"/>
                         <w:sz w:val="28"/>
@@ -279,6 +287,7 @@
                   <w:p>
                     <w:pPr>
                       <w:pStyle w:val="NoSpacing"/>
+                      <w:jc w:val="both"/>
                       <w:rPr>
                         <w:color w:val="4472C4" w:themeColor="accent1"/>
                         <w:sz w:val="28"/>
@@ -299,6 +308,7 @@
               <w:p>
                 <w:pPr>
                   <w:pStyle w:val="NoSpacing"/>
+                  <w:jc w:val="both"/>
                   <w:rPr>
                     <w:color w:val="4472C4" w:themeColor="accent1"/>
                   </w:rPr>
@@ -308,6 +318,9 @@
           </w:tr>
         </w:tbl>
         <w:p>
+          <w:pPr>
+            <w:jc w:val="both"/>
+          </w:pPr>
           <w:r>
             <w:br w:type="page"/>
           </w:r>
@@ -340,6 +353,7 @@
         <w:p>
           <w:pPr>
             <w:pStyle w:val="TOCHeading"/>
+            <w:jc w:val="both"/>
           </w:pPr>
           <w:r>
             <w:t>Table of Contents</w:t>
@@ -352,6 +366,7 @@
               <w:tab w:val="left" w:pos="440"/>
               <w:tab w:val="right" w:leader="dot" w:pos="9016"/>
             </w:tabs>
+            <w:jc w:val="both"/>
             <w:rPr>
               <w:rFonts w:eastAsiaTheme="minorEastAsia"/>
               <w:noProof/>
@@ -447,6 +462,7 @@
               <w:tab w:val="left" w:pos="880"/>
               <w:tab w:val="right" w:leader="dot" w:pos="9016"/>
             </w:tabs>
+            <w:jc w:val="both"/>
             <w:rPr>
               <w:rFonts w:eastAsiaTheme="minorEastAsia"/>
               <w:noProof/>
@@ -533,6 +549,7 @@
               <w:tab w:val="left" w:pos="440"/>
               <w:tab w:val="right" w:leader="dot" w:pos="9016"/>
             </w:tabs>
+            <w:jc w:val="both"/>
             <w:rPr>
               <w:rFonts w:eastAsiaTheme="minorEastAsia"/>
               <w:noProof/>
@@ -619,6 +636,7 @@
               <w:tab w:val="left" w:pos="880"/>
               <w:tab w:val="right" w:leader="dot" w:pos="9016"/>
             </w:tabs>
+            <w:jc w:val="both"/>
             <w:rPr>
               <w:rFonts w:eastAsiaTheme="minorEastAsia"/>
               <w:noProof/>
@@ -705,6 +723,7 @@
               <w:tab w:val="left" w:pos="880"/>
               <w:tab w:val="right" w:leader="dot" w:pos="9016"/>
             </w:tabs>
+            <w:jc w:val="both"/>
             <w:rPr>
               <w:rFonts w:eastAsiaTheme="minorEastAsia"/>
               <w:noProof/>
@@ -791,6 +810,7 @@
               <w:tab w:val="left" w:pos="880"/>
               <w:tab w:val="right" w:leader="dot" w:pos="9016"/>
             </w:tabs>
+            <w:jc w:val="both"/>
             <w:rPr>
               <w:rFonts w:eastAsiaTheme="minorEastAsia"/>
               <w:noProof/>
@@ -877,6 +897,7 @@
               <w:tab w:val="left" w:pos="440"/>
               <w:tab w:val="right" w:leader="dot" w:pos="9016"/>
             </w:tabs>
+            <w:jc w:val="both"/>
             <w:rPr>
               <w:rFonts w:eastAsiaTheme="minorEastAsia"/>
               <w:noProof/>
@@ -963,6 +984,7 @@
               <w:tab w:val="left" w:pos="880"/>
               <w:tab w:val="right" w:leader="dot" w:pos="9016"/>
             </w:tabs>
+            <w:jc w:val="both"/>
             <w:rPr>
               <w:rFonts w:eastAsiaTheme="minorEastAsia"/>
               <w:noProof/>
@@ -1049,6 +1071,7 @@
               <w:tab w:val="left" w:pos="880"/>
               <w:tab w:val="right" w:leader="dot" w:pos="9016"/>
             </w:tabs>
+            <w:jc w:val="both"/>
             <w:rPr>
               <w:rFonts w:eastAsiaTheme="minorEastAsia"/>
               <w:noProof/>
@@ -1135,6 +1158,7 @@
               <w:tab w:val="left" w:pos="440"/>
               <w:tab w:val="right" w:leader="dot" w:pos="9016"/>
             </w:tabs>
+            <w:jc w:val="both"/>
             <w:rPr>
               <w:rFonts w:eastAsiaTheme="minorEastAsia"/>
               <w:noProof/>
@@ -1221,6 +1245,7 @@
               <w:tab w:val="left" w:pos="880"/>
               <w:tab w:val="right" w:leader="dot" w:pos="9016"/>
             </w:tabs>
+            <w:jc w:val="both"/>
             <w:rPr>
               <w:rFonts w:eastAsiaTheme="minorEastAsia"/>
               <w:noProof/>
@@ -1307,6 +1332,7 @@
               <w:tab w:val="left" w:pos="880"/>
               <w:tab w:val="right" w:leader="dot" w:pos="9016"/>
             </w:tabs>
+            <w:jc w:val="both"/>
             <w:rPr>
               <w:rFonts w:eastAsiaTheme="minorEastAsia"/>
               <w:noProof/>
@@ -1393,6 +1419,7 @@
               <w:tab w:val="left" w:pos="440"/>
               <w:tab w:val="right" w:leader="dot" w:pos="9016"/>
             </w:tabs>
+            <w:jc w:val="both"/>
             <w:rPr>
               <w:rFonts w:eastAsiaTheme="minorEastAsia"/>
               <w:noProof/>
@@ -1479,6 +1506,7 @@
               <w:tab w:val="left" w:pos="440"/>
               <w:tab w:val="right" w:leader="dot" w:pos="9016"/>
             </w:tabs>
+            <w:jc w:val="both"/>
             <w:rPr>
               <w:rFonts w:eastAsiaTheme="minorEastAsia"/>
               <w:noProof/>
@@ -1560,6 +1588,7 @@
         </w:p>
         <w:p>
           <w:pPr>
+            <w:jc w:val="both"/>
             <w:rPr>
               <w:b/>
               <w:bCs/>
@@ -1578,12 +1607,16 @@
       </w:sdtContent>
     </w:sdt>
     <w:p>
+      <w:pPr>
+        <w:jc w:val="both"/>
+      </w:pPr>
       <w:r>
         <w:br w:type="page"/>
       </w:r>
     </w:p>
     <w:p>
       <w:pPr>
+        <w:jc w:val="both"/>
         <w:rPr>
           <w:color w:val="4472C4" w:themeColor="accent1"/>
           <w:sz w:val="32"/>
@@ -1602,7 +1635,16 @@
     </w:p>
     <w:p>
       <w:pPr>
-        <w:pStyle w:val="NoSpacing"/>
+        <w:pStyle w:val="TableofFigures"/>
+        <w:tabs>
+          <w:tab w:val="right" w:leader="dot" w:pos="9016"/>
+        </w:tabs>
+        <w:jc w:val="both"/>
+        <w:rPr>
+          <w:rFonts w:eastAsiaTheme="minorEastAsia"/>
+          <w:noProof/>
+          <w:lang w:eastAsia="en-GB"/>
+        </w:rPr>
       </w:pPr>
       <w:r>
         <w:fldChar w:fldCharType="begin"/>
@@ -1613,18 +1655,163 @@
       <w:r>
         <w:fldChar w:fldCharType="separate"/>
       </w:r>
-      <w:r>
-        <w:rPr>
-          <w:noProof/>
-        </w:rPr>
-        <w:t>No table of figures entries found.</w:t>
-      </w:r>
-      <w:r>
-        <w:fldChar w:fldCharType="end"/>
-      </w:r>
+      <w:hyperlink w:anchor="_Toc121435124" w:history="1">
+        <w:r>
+          <w:rPr>
+            <w:rStyle w:val="Hyperlink"/>
+            <w:noProof/>
+          </w:rPr>
+          <w:t>Figure 2</w:t>
+        </w:r>
+        <w:r>
+          <w:rPr>
+            <w:rStyle w:val="Hyperlink"/>
+            <w:noProof/>
+          </w:rPr>
+          <w:noBreakHyphen/>
+          <w:t>1: Serial Implementation</w:t>
+        </w:r>
+        <w:r>
+          <w:rPr>
+            <w:noProof/>
+            <w:webHidden/>
+          </w:rPr>
+          <w:tab/>
+        </w:r>
+        <w:r>
+          <w:rPr>
+            <w:noProof/>
+            <w:webHidden/>
+          </w:rPr>
+          <w:fldChar w:fldCharType="begin"/>
+        </w:r>
+        <w:r>
+          <w:rPr>
+            <w:noProof/>
+            <w:webHidden/>
+          </w:rPr>
+          <w:instrText xml:space="preserve"> PAGEREF _Toc121435124 \h </w:instrText>
+        </w:r>
+        <w:r>
+          <w:rPr>
+            <w:noProof/>
+            <w:webHidden/>
+          </w:rPr>
+        </w:r>
+        <w:r>
+          <w:rPr>
+            <w:noProof/>
+            <w:webHidden/>
+          </w:rPr>
+          <w:fldChar w:fldCharType="separate"/>
+        </w:r>
+        <w:r>
+          <w:rPr>
+            <w:noProof/>
+            <w:webHidden/>
+          </w:rPr>
+          <w:t>4</w:t>
+        </w:r>
+        <w:r>
+          <w:rPr>
+            <w:noProof/>
+            <w:webHidden/>
+          </w:rPr>
+          <w:fldChar w:fldCharType="end"/>
+        </w:r>
+      </w:hyperlink>
     </w:p>
     <w:p>
       <w:pPr>
+        <w:pStyle w:val="TableofFigures"/>
+        <w:tabs>
+          <w:tab w:val="right" w:leader="dot" w:pos="9016"/>
+        </w:tabs>
+        <w:jc w:val="both"/>
+        <w:rPr>
+          <w:rFonts w:eastAsiaTheme="minorEastAsia"/>
+          <w:noProof/>
+          <w:lang w:eastAsia="en-GB"/>
+        </w:rPr>
+      </w:pPr>
+      <w:hyperlink w:anchor="_Toc121435125" w:history="1">
+        <w:r>
+          <w:rPr>
+            <w:rStyle w:val="Hyperlink"/>
+            <w:noProof/>
+          </w:rPr>
+          <w:t>Figure 2</w:t>
+        </w:r>
+        <w:r>
+          <w:rPr>
+            <w:rStyle w:val="Hyperlink"/>
+            <w:noProof/>
+          </w:rPr>
+          <w:noBreakHyphen/>
+          <w:t>2: Serial N-Queens Performance Table</w:t>
+        </w:r>
+        <w:r>
+          <w:rPr>
+            <w:noProof/>
+            <w:webHidden/>
+          </w:rPr>
+          <w:tab/>
+        </w:r>
+        <w:r>
+          <w:rPr>
+            <w:noProof/>
+            <w:webHidden/>
+          </w:rPr>
+          <w:fldChar w:fldCharType="begin"/>
+        </w:r>
+        <w:r>
+          <w:rPr>
+            <w:noProof/>
+            <w:webHidden/>
+          </w:rPr>
+          <w:instrText xml:space="preserve"> PAGEREF _Toc121435125 \h </w:instrText>
+        </w:r>
+        <w:r>
+          <w:rPr>
+            <w:noProof/>
+            <w:webHidden/>
+          </w:rPr>
+        </w:r>
+        <w:r>
+          <w:rPr>
+            <w:noProof/>
+            <w:webHidden/>
+          </w:rPr>
+          <w:fldChar w:fldCharType="separate"/>
+        </w:r>
+        <w:r>
+          <w:rPr>
+            <w:noProof/>
+            <w:webHidden/>
+          </w:rPr>
+          <w:t>5</w:t>
+        </w:r>
+        <w:r>
+          <w:rPr>
+            <w:noProof/>
+            <w:webHidden/>
+          </w:rPr>
+          <w:fldChar w:fldCharType="end"/>
+        </w:r>
+      </w:hyperlink>
+    </w:p>
+    <w:p>
+      <w:pPr>
+        <w:pStyle w:val="NoSpacing"/>
+        <w:jc w:val="both"/>
+      </w:pPr>
+      <w:r>
+        <w:fldChar w:fldCharType="end"/>
+      </w:r>
+    </w:p>
+    <w:p>
+      <w:pPr>
+        <w:jc w:val="both"/>
         <w:rPr>
           <w:rFonts w:asciiTheme="majorHAnsi" w:eastAsiaTheme="majorEastAsia" w:hAnsiTheme="majorHAnsi" w:cstheme="majorBidi"/>
           <w:color w:val="2F5496" w:themeColor="accent1" w:themeShade="BF"/>
@@ -1644,6 +1831,7 @@
           <w:numId w:val="11"/>
         </w:numPr>
         <w:spacing w:line="360" w:lineRule="auto"/>
+        <w:jc w:val="both"/>
       </w:pPr>
       <w:r>
         <w:lastRenderedPageBreak/>
@@ -1653,6 +1841,7 @@
     <w:p>
       <w:pPr>
         <w:spacing w:line="360" w:lineRule="auto"/>
+        <w:jc w:val="both"/>
       </w:pPr>
       <w:r>
         <w:t>The purpose of this coursework</w:t>
@@ -1672,6 +1861,7 @@
     <w:p>
       <w:pPr>
         <w:spacing w:line="360" w:lineRule="auto"/>
+        <w:jc w:val="both"/>
       </w:pPr>
       <w:r>
         <w:t xml:space="preserve">The parallelisation should be done twice; once in OpenMP and then again using the GPU using CUDA or </w:t>
@@ -1688,6 +1878,7 @@
     <w:p>
       <w:pPr>
         <w:spacing w:line="360" w:lineRule="auto"/>
+        <w:jc w:val="both"/>
       </w:pPr>
     </w:p>
     <w:p>
@@ -1698,6 +1889,7 @@
           <w:numId w:val="10"/>
         </w:numPr>
         <w:spacing w:line="360" w:lineRule="auto"/>
+        <w:jc w:val="both"/>
       </w:pPr>
       <w:bookmarkStart w:id="1" w:name="_Toc121251590"/>
       <w:r>
@@ -1708,6 +1900,7 @@
     <w:p>
       <w:pPr>
         <w:spacing w:line="360" w:lineRule="auto"/>
+        <w:jc w:val="both"/>
       </w:pPr>
       <w:r>
         <w:t>The machine</w:t>
@@ -1728,6 +1921,7 @@
         </w:tabs>
         <w:spacing w:line="360" w:lineRule="auto"/>
         <w:ind w:left="720"/>
+        <w:jc w:val="both"/>
       </w:pPr>
       <w:r>
         <w:t>CPU – 11</w:t>
@@ -1759,6 +1953,7 @@
         </w:tabs>
         <w:spacing w:line="360" w:lineRule="auto"/>
         <w:ind w:left="720"/>
+        <w:jc w:val="both"/>
       </w:pPr>
       <w:r>
         <w:t>RAM – 16GB DDR4 3200mhz</w:t>
@@ -1773,6 +1968,7 @@
         </w:tabs>
         <w:spacing w:line="360" w:lineRule="auto"/>
         <w:ind w:left="720"/>
+        <w:jc w:val="both"/>
       </w:pPr>
       <w:r>
         <w:t xml:space="preserve">GPU – NVIDIA GeForce RTX 3050 </w:t>
@@ -1795,6 +1991,7 @@
         </w:tabs>
         <w:spacing w:line="360" w:lineRule="auto"/>
         <w:ind w:left="720"/>
+        <w:jc w:val="both"/>
       </w:pPr>
       <w:r>
         <w:t>OS – Windows 11 Home (Build 22000.1098)</w:t>
@@ -1811,6 +2008,7 @@
           <w:numId w:val="10"/>
         </w:numPr>
         <w:spacing w:line="360" w:lineRule="auto"/>
+        <w:jc w:val="both"/>
       </w:pPr>
       <w:bookmarkStart w:id="2" w:name="_Toc121251591"/>
       <w:r>
@@ -1827,6 +2025,7 @@
           <w:numId w:val="10"/>
         </w:numPr>
         <w:spacing w:line="360" w:lineRule="auto"/>
+        <w:jc w:val="both"/>
       </w:pPr>
       <w:r>
         <w:t>Implementation</w:t>
@@ -1835,6 +2034,7 @@
     <w:p>
       <w:pPr>
         <w:spacing w:line="360" w:lineRule="auto"/>
+        <w:jc w:val="both"/>
       </w:pPr>
       <w:r>
         <w:t>The initial serial program provided for the coursework completes the task using recursion.</w:t>
@@ -1846,6 +2046,7 @@
     <w:p>
       <w:pPr>
         <w:keepNext/>
+        <w:jc w:val="both"/>
       </w:pPr>
       <w:r>
         <w:rPr>
@@ -1893,36 +2094,63 @@
         <w:pStyle w:val="Caption"/>
         <w:jc w:val="center"/>
       </w:pPr>
+      <w:bookmarkStart w:id="3" w:name="_Toc121435124"/>
       <w:r>
         <w:t xml:space="preserve">Figure </w:t>
       </w:r>
-      <w:fldSimple w:instr=" STYLEREF 1 \s ">
-        <w:r>
-          <w:rPr>
-            <w:noProof/>
-          </w:rPr>
-          <w:t>2</w:t>
-        </w:r>
-      </w:fldSimple>
+      <w:r>
+        <w:fldChar w:fldCharType="begin"/>
+      </w:r>
+      <w:r>
+        <w:instrText xml:space="preserve"> STYLEREF 1 \s </w:instrText>
+      </w:r>
+      <w:r>
+        <w:fldChar w:fldCharType="separate"/>
+      </w:r>
+      <w:r>
+        <w:rPr>
+          <w:noProof/>
+        </w:rPr>
+        <w:t>2</w:t>
+      </w:r>
+      <w:r>
+        <w:fldChar w:fldCharType="end"/>
+      </w:r>
       <w:r>
         <w:noBreakHyphen/>
       </w:r>
-      <w:fldSimple w:instr=" SEQ Figure \* ARABIC \s 1 ">
-        <w:r>
-          <w:rPr>
-            <w:noProof/>
-          </w:rPr>
-          <w:t>1</w:t>
-        </w:r>
-      </w:fldSimple>
+      <w:r>
+        <w:fldChar w:fldCharType="begin"/>
+      </w:r>
+      <w:r>
+        <w:instrText xml:space="preserve"> SEQ Figure \* ARABIC \s 1 </w:instrText>
+      </w:r>
+      <w:r>
+        <w:fldChar w:fldCharType="separate"/>
+      </w:r>
+      <w:r>
+        <w:rPr>
+          <w:noProof/>
+        </w:rPr>
+        <w:t>1</w:t>
+      </w:r>
+      <w:r>
+        <w:fldChar w:fldCharType="end"/>
+      </w:r>
       <w:r>
         <w:t>: Serial Implementation</w:t>
       </w:r>
+      <w:bookmarkEnd w:id="3"/>
     </w:p>
-    <w:p/>
     <w:p>
       <w:pPr>
+        <w:jc w:val="both"/>
+      </w:pPr>
+    </w:p>
+    <w:p>
+      <w:pPr>
         <w:spacing w:line="360" w:lineRule="auto"/>
+        <w:jc w:val="both"/>
       </w:pPr>
       <w:r>
         <w:t xml:space="preserve">Essentially, if the chess board is deemed valid, the function </w:t>
@@ -1952,6 +2180,7 @@
     <w:p>
       <w:pPr>
         <w:spacing w:line="360" w:lineRule="auto"/>
+        <w:jc w:val="both"/>
       </w:pPr>
       <w:r>
         <w:t xml:space="preserve">This solution is fine when done serially, however, </w:t>
@@ -1971,36 +2200,43 @@
     <w:p>
       <w:pPr>
         <w:spacing w:line="360" w:lineRule="auto"/>
+        <w:jc w:val="both"/>
       </w:pPr>
     </w:p>
     <w:p>
       <w:pPr>
         <w:spacing w:line="360" w:lineRule="auto"/>
+        <w:jc w:val="both"/>
       </w:pPr>
     </w:p>
     <w:p>
       <w:pPr>
         <w:spacing w:line="360" w:lineRule="auto"/>
+        <w:jc w:val="both"/>
       </w:pPr>
     </w:p>
     <w:p>
       <w:pPr>
         <w:spacing w:line="360" w:lineRule="auto"/>
+        <w:jc w:val="both"/>
       </w:pPr>
     </w:p>
     <w:p>
       <w:pPr>
         <w:spacing w:line="360" w:lineRule="auto"/>
+        <w:jc w:val="both"/>
       </w:pPr>
     </w:p>
     <w:p>
       <w:pPr>
         <w:spacing w:line="360" w:lineRule="auto"/>
+        <w:jc w:val="both"/>
       </w:pPr>
     </w:p>
     <w:p>
       <w:pPr>
         <w:spacing w:line="360" w:lineRule="auto"/>
+        <w:jc w:val="both"/>
       </w:pPr>
     </w:p>
     <w:p>
@@ -2011,13 +2247,14 @@
           <w:numId w:val="10"/>
         </w:numPr>
         <w:spacing w:line="360" w:lineRule="auto"/>
-      </w:pPr>
-      <w:bookmarkStart w:id="3" w:name="_Toc121251594"/>
+        <w:jc w:val="both"/>
+      </w:pPr>
+      <w:bookmarkStart w:id="4" w:name="_Toc121251594"/>
       <w:r>
         <w:lastRenderedPageBreak/>
         <w:t>Serial Performance Results</w:t>
       </w:r>
-      <w:bookmarkEnd w:id="3"/>
+      <w:bookmarkEnd w:id="4"/>
       <w:r>
         <w:t xml:space="preserve"> </w:t>
       </w:r>
@@ -2025,6 +2262,7 @@
     <w:p>
       <w:pPr>
         <w:spacing w:line="360" w:lineRule="auto"/>
+        <w:jc w:val="both"/>
       </w:pPr>
       <w:r>
         <w:t>This section will showcase and discuss the results specific to the running of the original recursive code provided. These results will be used as a comparison in the future sections when discussing the parallelisation of the N-Queens problem.</w:t>
@@ -2033,6 +2271,7 @@
     <w:p>
       <w:pPr>
         <w:spacing w:line="360" w:lineRule="auto"/>
+        <w:jc w:val="both"/>
       </w:pPr>
       <w:r>
         <w:t xml:space="preserve">The performance of the serial program was measured by running it 10 times and recording how long each N-Queens problem took to solve. The table below shows these recorded times and their averages. The execution was so quick that the </w:t>
@@ -2070,6 +2309,7 @@
     <w:p>
       <w:pPr>
         <w:spacing w:line="360" w:lineRule="auto"/>
+        <w:jc w:val="both"/>
       </w:pPr>
       <w:r>
         <w:rPr>
@@ -2125,52 +2365,81 @@
         <w:spacing w:after="0"/>
         <w:jc w:val="center"/>
       </w:pPr>
+      <w:bookmarkStart w:id="5" w:name="_Toc121435125"/>
       <w:r>
         <w:t xml:space="preserve">Figure </w:t>
       </w:r>
-      <w:fldSimple w:instr=" STYLEREF 1 \s ">
-        <w:r>
-          <w:rPr>
-            <w:noProof/>
-          </w:rPr>
-          <w:t>2</w:t>
-        </w:r>
-      </w:fldSimple>
+      <w:r>
+        <w:fldChar w:fldCharType="begin"/>
+      </w:r>
+      <w:r>
+        <w:instrText xml:space="preserve"> STYLEREF 1 \s </w:instrText>
+      </w:r>
+      <w:r>
+        <w:fldChar w:fldCharType="separate"/>
+      </w:r>
+      <w:r>
+        <w:rPr>
+          <w:noProof/>
+        </w:rPr>
+        <w:t>2</w:t>
+      </w:r>
+      <w:r>
+        <w:fldChar w:fldCharType="end"/>
+      </w:r>
       <w:r>
         <w:noBreakHyphen/>
       </w:r>
-      <w:fldSimple w:instr=" SEQ Figure \* ARABIC \s 1 ">
-        <w:r>
-          <w:rPr>
-            <w:noProof/>
-          </w:rPr>
-          <w:t>2</w:t>
-        </w:r>
-      </w:fldSimple>
+      <w:r>
+        <w:fldChar w:fldCharType="begin"/>
+      </w:r>
+      <w:r>
+        <w:instrText xml:space="preserve"> SEQ Figure \* ARABIC \s 1 </w:instrText>
+      </w:r>
+      <w:r>
+        <w:fldChar w:fldCharType="separate"/>
+      </w:r>
+      <w:r>
+        <w:rPr>
+          <w:noProof/>
+        </w:rPr>
+        <w:t>2</w:t>
+      </w:r>
+      <w:r>
+        <w:fldChar w:fldCharType="end"/>
+      </w:r>
       <w:r>
         <w:t>: Serial N-Queens Performance Table</w:t>
       </w:r>
-    </w:p>
-    <w:p/>
-    <w:p>
-      <w:pPr>
-        <w:spacing w:line="360" w:lineRule="auto"/>
-      </w:pPr>
-      <w:r>
-        <w:t xml:space="preserve">The averages of these runs were then </w:t>
-      </w:r>
-      <w:proofErr w:type="gramStart"/>
-      <w:r>
-        <w:t>taken</w:t>
-      </w:r>
-      <w:proofErr w:type="gramEnd"/>
-      <w:r>
-        <w:t xml:space="preserve"> and the trend seems to show that the times get worse as the complexity of the problem increases, which is to be expected given the calculations that are occurring – a trend that will likely be replicated in the analysis of both parallel implementations too.</w:t>
-      </w:r>
+      <w:bookmarkEnd w:id="5"/>
     </w:p>
     <w:p>
       <w:pPr>
+        <w:jc w:val="both"/>
+      </w:pPr>
+    </w:p>
+    <w:p>
+      <w:pPr>
         <w:spacing w:line="360" w:lineRule="auto"/>
+        <w:jc w:val="both"/>
+      </w:pPr>
+      <w:r>
+        <w:t xml:space="preserve">The averages of these runs were then </w:t>
+      </w:r>
+      <w:proofErr w:type="gramStart"/>
+      <w:r>
+        <w:t>taken</w:t>
+      </w:r>
+      <w:proofErr w:type="gramEnd"/>
+      <w:r>
+        <w:t xml:space="preserve"> and the trend seems to show that the times get worse as the complexity of the problem increases, which is to be expected given the calculations that are occurring – a trend that will likely be replicated in the analysis of both parallel implementations too.</w:t>
+      </w:r>
+    </w:p>
+    <w:p>
+      <w:pPr>
+        <w:keepNext/>
+        <w:spacing w:line="360" w:lineRule="auto"/>
+        <w:jc w:val="both"/>
       </w:pPr>
       <w:r>
         <w:rPr>
@@ -2196,6 +2465,63 @@
           </wp:inline>
         </w:drawing>
       </w:r>
+    </w:p>
+    <w:p>
+      <w:pPr>
+        <w:pStyle w:val="Caption"/>
+        <w:jc w:val="center"/>
+      </w:pPr>
+      <w:r>
+        <w:t xml:space="preserve">Figure </w:t>
+      </w:r>
+      <w:r>
+        <w:fldChar w:fldCharType="begin"/>
+      </w:r>
+      <w:r>
+        <w:instrText xml:space="preserve"> STYLEREF 1 \s </w:instrText>
+      </w:r>
+      <w:r>
+        <w:fldChar w:fldCharType="separate"/>
+      </w:r>
+      <w:r>
+        <w:rPr>
+          <w:noProof/>
+        </w:rPr>
+        <w:t>2</w:t>
+      </w:r>
+      <w:r>
+        <w:fldChar w:fldCharType="end"/>
+      </w:r>
+      <w:r>
+        <w:noBreakHyphen/>
+      </w:r>
+      <w:r>
+        <w:fldChar w:fldCharType="begin"/>
+      </w:r>
+      <w:r>
+        <w:instrText xml:space="preserve"> SEQ Figure \* ARABIC \s 1 </w:instrText>
+      </w:r>
+      <w:r>
+        <w:fldChar w:fldCharType="separate"/>
+      </w:r>
+      <w:r>
+        <w:rPr>
+          <w:noProof/>
+        </w:rPr>
+        <w:t>3</w:t>
+      </w:r>
+      <w:r>
+        <w:fldChar w:fldCharType="end"/>
+      </w:r>
+      <w:r>
+        <w:t>: Serial N-Queens Average Times</w:t>
+      </w:r>
+    </w:p>
+    <w:p>
+      <w:pPr>
+        <w:spacing w:line="360" w:lineRule="auto"/>
+        <w:jc w:val="both"/>
+      </w:pPr>
       <w:r>
         <w:br w:type="page"/>
       </w:r>
@@ -2208,13 +2534,14 @@
           <w:numId w:val="10"/>
         </w:numPr>
         <w:spacing w:line="360" w:lineRule="auto"/>
-      </w:pPr>
-      <w:bookmarkStart w:id="4" w:name="_Toc121251595"/>
+        <w:jc w:val="both"/>
+      </w:pPr>
+      <w:bookmarkStart w:id="6" w:name="_Toc121251595"/>
       <w:r>
         <w:lastRenderedPageBreak/>
         <w:t>Parallel – OpenMP</w:t>
       </w:r>
-      <w:bookmarkEnd w:id="4"/>
+      <w:bookmarkEnd w:id="6"/>
     </w:p>
     <w:p>
       <w:pPr>
@@ -2224,16 +2551,829 @@
           <w:numId w:val="10"/>
         </w:numPr>
         <w:spacing w:line="360" w:lineRule="auto"/>
+        <w:jc w:val="both"/>
+      </w:pPr>
+      <w:r>
+        <w:t>Removing Recursion</w:t>
+      </w:r>
+    </w:p>
+    <w:p>
+      <w:pPr>
+        <w:spacing w:line="360" w:lineRule="auto"/>
+        <w:jc w:val="both"/>
+      </w:pPr>
+      <w:r>
+        <w:t>As was touched upon in the Serial section – the first hurdle to overcome was changing the N-Queens solution from a recursive solution to a non-recursive solution. This was initially attempted using a backtracking algorithm</w:t>
+      </w:r>
+      <w:r>
+        <w:t xml:space="preserve">. Essentially, backtracking works by trying to incrementally build the solution piece-by-piece and then going back on itself and undoing previous steps if the algorithm decides that it cannot go any further </w:t>
+      </w:r>
+      <w:sdt>
+        <w:sdtPr>
+          <w:id w:val="-1047528741"/>
+          <w:citation/>
+        </w:sdtPr>
+        <w:sdtContent>
+          <w:r>
+            <w:fldChar w:fldCharType="begin"/>
+          </w:r>
+          <w:r>
+            <w:instrText xml:space="preserve"> CITATION Dat22 \l 2057 </w:instrText>
+          </w:r>
+          <w:r>
+            <w:fldChar w:fldCharType="separate"/>
+          </w:r>
+          <w:r>
+            <w:rPr>
+              <w:noProof/>
+            </w:rPr>
+            <w:t>(Datta, 2022)</w:t>
+          </w:r>
+          <w:r>
+            <w:fldChar w:fldCharType="end"/>
+          </w:r>
+        </w:sdtContent>
+      </w:sdt>
+      <w:r>
+        <w:t xml:space="preserve">. The implementation of this can be seen in the figure below, inspiration of how to implement this was taken from Oxford College of Emory </w:t>
+      </w:r>
+      <w:sdt>
+        <w:sdtPr>
+          <w:id w:val="1503091919"/>
+          <w:citation/>
+        </w:sdtPr>
+        <w:sdtContent>
+          <w:r>
+            <w:fldChar w:fldCharType="begin"/>
+          </w:r>
+          <w:r>
+            <w:instrText xml:space="preserve"> CITATION Oxf \l 2057 </w:instrText>
+          </w:r>
+          <w:r>
+            <w:fldChar w:fldCharType="separate"/>
+          </w:r>
+          <w:r>
+            <w:rPr>
+              <w:noProof/>
+            </w:rPr>
+            <w:t>(Oxford College, n.d.)</w:t>
+          </w:r>
+          <w:r>
+            <w:fldChar w:fldCharType="end"/>
+          </w:r>
+        </w:sdtContent>
+      </w:sdt>
+    </w:p>
+    <w:p>
+      <w:pPr>
+        <w:keepNext/>
+        <w:spacing w:line="360" w:lineRule="auto"/>
+        <w:jc w:val="center"/>
+      </w:pPr>
+      <w:r>
         <w:rPr>
-          <w:sz w:val="32"/>
-          <w:szCs w:val="32"/>
+          <w:noProof/>
         </w:rPr>
-      </w:pPr>
-      <w:bookmarkStart w:id="5" w:name="_Toc121251596"/>
-      <w:r>
-        <w:t>Method of Parallelisation</w:t>
-      </w:r>
-      <w:bookmarkEnd w:id="5"/>
+        <w:drawing>
+          <wp:inline distT="0" distB="0" distL="0" distR="0" wp14:anchorId="71B88878" wp14:editId="54D1015E">
+            <wp:extent cx="4695267" cy="3459480"/>
+            <wp:effectExtent l="0" t="0" r="0" b="7620"/>
+            <wp:docPr id="6" name="Picture 6"/>
+            <wp:cNvGraphicFramePr>
+              <a:graphicFrameLocks xmlns:a="http://schemas.openxmlformats.org/drawingml/2006/main" noChangeAspect="1"/>
+            </wp:cNvGraphicFramePr>
+            <a:graphic xmlns:a="http://schemas.openxmlformats.org/drawingml/2006/main">
+              <a:graphicData uri="http://schemas.openxmlformats.org/drawingml/2006/picture">
+                <pic:pic xmlns:pic="http://schemas.openxmlformats.org/drawingml/2006/picture">
+                  <pic:nvPicPr>
+                    <pic:cNvPr id="1" name=""/>
+                    <pic:cNvPicPr/>
+                  </pic:nvPicPr>
+                  <pic:blipFill>
+                    <a:blip r:embed="rId10"/>
+                    <a:stretch>
+                      <a:fillRect/>
+                    </a:stretch>
+                  </pic:blipFill>
+                  <pic:spPr>
+                    <a:xfrm>
+                      <a:off x="0" y="0"/>
+                      <a:ext cx="4710268" cy="3470533"/>
+                    </a:xfrm>
+                    <a:prstGeom prst="rect">
+                      <a:avLst/>
+                    </a:prstGeom>
+                  </pic:spPr>
+                </pic:pic>
+              </a:graphicData>
+            </a:graphic>
+          </wp:inline>
+        </w:drawing>
+      </w:r>
+    </w:p>
+    <w:p>
+      <w:pPr>
+        <w:pStyle w:val="Caption"/>
+        <w:spacing w:line="360" w:lineRule="auto"/>
+        <w:jc w:val="center"/>
+      </w:pPr>
+      <w:r>
+        <w:t xml:space="preserve">Figure </w:t>
+      </w:r>
+      <w:r>
+        <w:fldChar w:fldCharType="begin"/>
+      </w:r>
+      <w:r>
+        <w:instrText xml:space="preserve"> STYLEREF 1 \s </w:instrText>
+      </w:r>
+      <w:r>
+        <w:fldChar w:fldCharType="separate"/>
+      </w:r>
+      <w:r>
+        <w:rPr>
+          <w:noProof/>
+        </w:rPr>
+        <w:t>3</w:t>
+      </w:r>
+      <w:r>
+        <w:fldChar w:fldCharType="end"/>
+      </w:r>
+      <w:r>
+        <w:noBreakHyphen/>
+      </w:r>
+      <w:r>
+        <w:fldChar w:fldCharType="begin"/>
+      </w:r>
+      <w:r>
+        <w:instrText xml:space="preserve"> SEQ Figure \* ARABIC \s 1 </w:instrText>
+      </w:r>
+      <w:r>
+        <w:fldChar w:fldCharType="separate"/>
+      </w:r>
+      <w:r>
+        <w:rPr>
+          <w:noProof/>
+        </w:rPr>
+        <w:t>1</w:t>
+      </w:r>
+      <w:r>
+        <w:fldChar w:fldCharType="end"/>
+      </w:r>
+      <w:r>
+        <w:t>: Initial Non-Recursive Attempt</w:t>
+      </w:r>
+    </w:p>
+    <w:p>
+      <w:pPr>
+        <w:spacing w:line="360" w:lineRule="auto"/>
+        <w:jc w:val="both"/>
+      </w:pPr>
+      <w:r>
+        <w:t>T</w:t>
+      </w:r>
+      <w:r>
+        <w:t xml:space="preserve">his </w:t>
+      </w:r>
+      <w:r>
+        <w:t xml:space="preserve">code, however, </w:t>
+      </w:r>
+      <w:r>
+        <w:t xml:space="preserve">proved to </w:t>
+      </w:r>
+      <w:r>
+        <w:t>be difficult to implement in a way that would be parallelisable as it typically relies on recursion to be effective</w:t>
+      </w:r>
+      <w:r>
+        <w:t xml:space="preserve">. Therefore, the decision was made to </w:t>
+      </w:r>
+      <w:proofErr w:type="gramStart"/>
+      <w:r>
+        <w:t>look into</w:t>
+      </w:r>
+      <w:proofErr w:type="gramEnd"/>
+      <w:r>
+        <w:t xml:space="preserve"> another iterative approach; the brute-force approach</w:t>
+      </w:r>
+      <w:r>
+        <w:t xml:space="preserve">. It would be simple, and therefore likely to be rather slow, however it would be easier to parallelise using OpenMP and CUDA. </w:t>
+      </w:r>
+    </w:p>
+    <w:p>
+      <w:pPr>
+        <w:spacing w:line="360" w:lineRule="auto"/>
+        <w:jc w:val="both"/>
+      </w:pPr>
+      <w:r>
+        <w:t>An acceptable approach to N-Queens with brute force was pieced together using techniques and examples found across the internet – these sources can be found in the references section of this paper and will be referenced in the following figure.</w:t>
+      </w:r>
+    </w:p>
+    <w:p>
+      <w:pPr>
+        <w:spacing w:line="360" w:lineRule="auto"/>
+        <w:jc w:val="both"/>
+      </w:pPr>
+    </w:p>
+    <w:p>
+      <w:pPr>
+        <w:spacing w:line="360" w:lineRule="auto"/>
+        <w:jc w:val="both"/>
+      </w:pPr>
+    </w:p>
+    <w:p>
+      <w:pPr>
+        <w:spacing w:line="360" w:lineRule="auto"/>
+        <w:jc w:val="both"/>
+      </w:pPr>
+      <w:r>
+        <w:lastRenderedPageBreak/>
+        <w:t xml:space="preserve">This brute force implementation will check the </w:t>
+      </w:r>
+      <w:r>
+        <w:t xml:space="preserve">possible </w:t>
+      </w:r>
+      <w:r>
+        <w:t xml:space="preserve">positioning of </w:t>
+      </w:r>
+      <w:proofErr w:type="gramStart"/>
+      <w:r>
+        <w:t xml:space="preserve">the </w:t>
+      </w:r>
+      <w:r>
+        <w:t>all</w:t>
+      </w:r>
+      <w:proofErr w:type="gramEnd"/>
+      <w:r>
+        <w:t xml:space="preserve"> </w:t>
+      </w:r>
+      <w:r>
+        <w:t>queens on the board and determine whether or not the positioning is valid</w:t>
+      </w:r>
+      <w:r>
+        <w:t>. If the board is invalid, then the valid Boolean will be set to false.</w:t>
+      </w:r>
+      <w:r>
+        <w:t xml:space="preserve"> </w:t>
+      </w:r>
+      <w:r>
+        <w:t>I</w:t>
+      </w:r>
+      <w:r>
+        <w:t xml:space="preserve">f the board </w:t>
+      </w:r>
+      <w:r>
+        <w:t>remains</w:t>
+      </w:r>
+      <w:r>
+        <w:t xml:space="preserve"> valid, then the solution can be added to the solution array and the number of solutions can be incremented. A new solution vector is then created and populated with the solutions in the solution array and pushed back into the solution vector before the memory is freed up.</w:t>
+      </w:r>
+    </w:p>
+    <w:p>
+      <w:pPr>
+        <w:spacing w:line="360" w:lineRule="auto"/>
+        <w:jc w:val="both"/>
+      </w:pPr>
+    </w:p>
+    <w:p>
+      <w:pPr>
+        <w:keepNext/>
+        <w:spacing w:line="360" w:lineRule="auto"/>
+        <w:jc w:val="both"/>
+      </w:pPr>
+      <w:r>
+        <w:rPr>
+          <w:noProof/>
+        </w:rPr>
+        <mc:AlternateContent>
+          <mc:Choice Requires="wps">
+            <w:drawing>
+              <wp:anchor distT="0" distB="0" distL="114300" distR="114300" simplePos="0" relativeHeight="251659264" behindDoc="0" locked="0" layoutInCell="1" allowOverlap="1" wp14:anchorId="6DBAF177" wp14:editId="668712CA">
+                <wp:simplePos x="0" y="0"/>
+                <wp:positionH relativeFrom="column">
+                  <wp:posOffset>3305175</wp:posOffset>
+                </wp:positionH>
+                <wp:positionV relativeFrom="paragraph">
+                  <wp:posOffset>40006</wp:posOffset>
+                </wp:positionV>
+                <wp:extent cx="3105150" cy="3524250"/>
+                <wp:effectExtent l="0" t="0" r="0" b="0"/>
+                <wp:wrapNone/>
+                <wp:docPr id="9" name="Text Box 9"/>
+                <wp:cNvGraphicFramePr/>
+                <a:graphic xmlns:a="http://schemas.openxmlformats.org/drawingml/2006/main">
+                  <a:graphicData uri="http://schemas.microsoft.com/office/word/2010/wordprocessingShape">
+                    <wps:wsp>
+                      <wps:cNvSpPr txBox="1"/>
+                      <wps:spPr>
+                        <a:xfrm>
+                          <a:off x="0" y="0"/>
+                          <a:ext cx="3105150" cy="3524250"/>
+                        </a:xfrm>
+                        <a:prstGeom prst="rect">
+                          <a:avLst/>
+                        </a:prstGeom>
+                        <a:solidFill>
+                          <a:schemeClr val="lt1"/>
+                        </a:solidFill>
+                        <a:ln w="6350">
+                          <a:noFill/>
+                        </a:ln>
+                      </wps:spPr>
+                      <wps:txbx>
+                        <w:txbxContent>
+                          <w:p>
+                            <w:pPr>
+                              <w:spacing w:line="360" w:lineRule="auto"/>
+                              <w:jc w:val="both"/>
+                            </w:pPr>
+                            <w:r>
+                              <w:t>Initially, the game board was a vector – this came with some slowdown and as such was changed to an array. From working with OpenMP in the past, it was known that the array would likely work better across multiple threads than the vector would have anyway, so this change was made in preparation for the parallelisation.</w:t>
+                            </w:r>
+                          </w:p>
+                          <w:p>
+                            <w:pPr>
+                              <w:spacing w:line="360" w:lineRule="auto"/>
+                              <w:jc w:val="both"/>
+                            </w:pPr>
+                          </w:p>
+                          <w:p>
+                            <w:pPr>
+                              <w:jc w:val="both"/>
+                            </w:pPr>
+                            <w:r>
+                              <w:t>The resources used to arrive at this solution are listed below:</w:t>
+                            </w:r>
+                          </w:p>
+                          <w:p>
+                            <w:pPr>
+                              <w:pStyle w:val="ListParagraph"/>
+                              <w:numPr>
+                                <w:ilvl w:val="0"/>
+                                <w:numId w:val="13"/>
+                              </w:numPr>
+                              <w:jc w:val="both"/>
+                            </w:pPr>
+                            <w:r>
+                              <w:t>Simran</w:t>
+                            </w:r>
+                            <w:r>
+                              <w:t xml:space="preserve"> </w:t>
+                            </w:r>
+                            <w:sdt>
+                              <w:sdtPr>
+                                <w:id w:val="-675422816"/>
+                                <w:citation/>
+                              </w:sdtPr>
+                              <w:sdtContent>
+                                <w:r>
+                                  <w:fldChar w:fldCharType="begin"/>
+                                </w:r>
+                                <w:r>
+                                  <w:instrText xml:space="preserve"> CITATION Sim21 \l 2057 </w:instrText>
+                                </w:r>
+                                <w:r>
+                                  <w:fldChar w:fldCharType="separate"/>
+                                </w:r>
+                                <w:r>
+                                  <w:rPr>
+                                    <w:noProof/>
+                                  </w:rPr>
+                                  <w:t>(Simran, 2021)</w:t>
+                                </w:r>
+                                <w:r>
+                                  <w:fldChar w:fldCharType="end"/>
+                                </w:r>
+                              </w:sdtContent>
+                            </w:sdt>
+                          </w:p>
+                          <w:p>
+                            <w:pPr>
+                              <w:pStyle w:val="ListParagraph"/>
+                              <w:numPr>
+                                <w:ilvl w:val="0"/>
+                                <w:numId w:val="13"/>
+                              </w:numPr>
+                              <w:jc w:val="both"/>
+                            </w:pPr>
+                            <w:r>
+                              <w:t>Stack Exchange</w:t>
+                            </w:r>
+                            <w:r>
+                              <w:t xml:space="preserve"> </w:t>
+                            </w:r>
+                            <w:sdt>
+                              <w:sdtPr>
+                                <w:id w:val="1051345086"/>
+                                <w:citation/>
+                              </w:sdtPr>
+                              <w:sdtContent>
+                                <w:r>
+                                  <w:fldChar w:fldCharType="begin"/>
+                                </w:r>
+                                <w:r>
+                                  <w:instrText xml:space="preserve"> CITATION Sta19 \l 2057 </w:instrText>
+                                </w:r>
+                                <w:r>
+                                  <w:fldChar w:fldCharType="separate"/>
+                                </w:r>
+                                <w:r>
+                                  <w:rPr>
+                                    <w:noProof/>
+                                  </w:rPr>
+                                  <w:t>(Stack Exchange, 2019)</w:t>
+                                </w:r>
+                                <w:r>
+                                  <w:fldChar w:fldCharType="end"/>
+                                </w:r>
+                              </w:sdtContent>
+                            </w:sdt>
+                          </w:p>
+                          <w:p>
+                            <w:pPr>
+                              <w:pStyle w:val="ListParagraph"/>
+                              <w:numPr>
+                                <w:ilvl w:val="0"/>
+                                <w:numId w:val="13"/>
+                              </w:numPr>
+                              <w:jc w:val="both"/>
+                            </w:pPr>
+                            <w:r>
+                              <w:t>Geeks For Geeks</w:t>
+                            </w:r>
+                            <w:r>
+                              <w:t xml:space="preserve"> </w:t>
+                            </w:r>
+                            <w:sdt>
+                              <w:sdtPr>
+                                <w:id w:val="991448703"/>
+                                <w:citation/>
+                              </w:sdtPr>
+                              <w:sdtContent>
+                                <w:r>
+                                  <w:fldChar w:fldCharType="begin"/>
+                                </w:r>
+                                <w:r>
+                                  <w:instrText xml:space="preserve"> CITATION Gee22 \l 2057 </w:instrText>
+                                </w:r>
+                                <w:r>
+                                  <w:fldChar w:fldCharType="separate"/>
+                                </w:r>
+                                <w:r>
+                                  <w:rPr>
+                                    <w:noProof/>
+                                  </w:rPr>
+                                  <w:t>(Geeks for Geeks, 2022)</w:t>
+                                </w:r>
+                                <w:r>
+                                  <w:fldChar w:fldCharType="end"/>
+                                </w:r>
+                              </w:sdtContent>
+                            </w:sdt>
+                          </w:p>
+                          <w:p>
+                            <w:pPr>
+                              <w:spacing w:line="360" w:lineRule="auto"/>
+                            </w:pPr>
+                          </w:p>
+                          <w:p/>
+                        </w:txbxContent>
+                      </wps:txbx>
+                      <wps:bodyPr rot="0" spcFirstLastPara="0" vertOverflow="overflow" horzOverflow="overflow" vert="horz" wrap="square" lIns="91440" tIns="45720" rIns="91440" bIns="45720" numCol="1" spcCol="0" rtlCol="0" fromWordArt="0" anchor="t" anchorCtr="0" forceAA="0" compatLnSpc="1">
+                        <a:prstTxWarp prst="textNoShape">
+                          <a:avLst/>
+                        </a:prstTxWarp>
+                        <a:noAutofit/>
+                      </wps:bodyPr>
+                    </wps:wsp>
+                  </a:graphicData>
+                </a:graphic>
+                <wp14:sizeRelV relativeFrom="margin">
+                  <wp14:pctHeight>0</wp14:pctHeight>
+                </wp14:sizeRelV>
+              </wp:anchor>
+            </w:drawing>
+          </mc:Choice>
+          <mc:Fallback>
+            <w:pict>
+              <v:shapetype w14:anchorId="6DBAF177" id="_x0000_t202" coordsize="21600,21600" o:spt="202" path="m,l,21600r21600,l21600,xe">
+                <v:stroke joinstyle="miter"/>
+                <v:path gradientshapeok="t" o:connecttype="rect"/>
+              </v:shapetype>
+              <v:shape id="Text Box 9" o:spid="_x0000_s1026" type="#_x0000_t202" style="position:absolute;left:0;text-align:left;margin-left:260.25pt;margin-top:3.15pt;width:244.5pt;height:277.5pt;z-index:251659264;visibility:visible;mso-wrap-style:square;mso-height-percent:0;mso-wrap-distance-left:9pt;mso-wrap-distance-top:0;mso-wrap-distance-right:9pt;mso-wrap-distance-bottom:0;mso-position-horizontal:absolute;mso-position-horizontal-relative:text;mso-position-vertical:absolute;mso-position-vertical-relative:text;mso-height-percent:0;mso-height-relative:margin;v-text-anchor:top" o:gfxdata="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" fillcolor="white [3201]" stroked="f" strokeweight=".5pt">
+                <v:textbox>
+                  <w:txbxContent>
+                    <w:p>
+                      <w:pPr>
+                        <w:spacing w:line="360" w:lineRule="auto"/>
+                        <w:jc w:val="both"/>
+                      </w:pPr>
+                      <w:r>
+                        <w:t>Initially, the game board was a vector – this came with some slowdown and as such was changed to an array. From working with OpenMP in the past, it was known that the array would likely work better across multiple threads than the vector would have anyway, so this change was made in preparation for the parallelisation.</w:t>
+                      </w:r>
+                    </w:p>
+                    <w:p>
+                      <w:pPr>
+                        <w:spacing w:line="360" w:lineRule="auto"/>
+                        <w:jc w:val="both"/>
+                      </w:pPr>
+                    </w:p>
+                    <w:p>
+                      <w:pPr>
+                        <w:jc w:val="both"/>
+                      </w:pPr>
+                      <w:r>
+                        <w:t>The resources used to arrive at this solution are listed below:</w:t>
+                      </w:r>
+                    </w:p>
+                    <w:p>
+                      <w:pPr>
+                        <w:pStyle w:val="ListParagraph"/>
+                        <w:numPr>
+                          <w:ilvl w:val="0"/>
+                          <w:numId w:val="13"/>
+                        </w:numPr>
+                        <w:jc w:val="both"/>
+                      </w:pPr>
+                      <w:r>
+                        <w:t>Simran</w:t>
+                      </w:r>
+                      <w:r>
+                        <w:t xml:space="preserve"> </w:t>
+                      </w:r>
+                      <w:sdt>
+                        <w:sdtPr>
+                          <w:id w:val="-675422816"/>
+                          <w:citation/>
+                        </w:sdtPr>
+                        <w:sdtContent>
+                          <w:r>
+                            <w:fldChar w:fldCharType="begin"/>
+                          </w:r>
+                          <w:r>
+                            <w:instrText xml:space="preserve"> CITATION Sim21 \l 2057 </w:instrText>
+                          </w:r>
+                          <w:r>
+                            <w:fldChar w:fldCharType="separate"/>
+                          </w:r>
+                          <w:r>
+                            <w:rPr>
+                              <w:noProof/>
+                            </w:rPr>
+                            <w:t>(Simran, 2021)</w:t>
+                          </w:r>
+                          <w:r>
+                            <w:fldChar w:fldCharType="end"/>
+                          </w:r>
+                        </w:sdtContent>
+                      </w:sdt>
+                    </w:p>
+                    <w:p>
+                      <w:pPr>
+                        <w:pStyle w:val="ListParagraph"/>
+                        <w:numPr>
+                          <w:ilvl w:val="0"/>
+                          <w:numId w:val="13"/>
+                        </w:numPr>
+                        <w:jc w:val="both"/>
+                      </w:pPr>
+                      <w:r>
+                        <w:t>Stack Exchange</w:t>
+                      </w:r>
+                      <w:r>
+                        <w:t xml:space="preserve"> </w:t>
+                      </w:r>
+                      <w:sdt>
+                        <w:sdtPr>
+                          <w:id w:val="1051345086"/>
+                          <w:citation/>
+                        </w:sdtPr>
+                        <w:sdtContent>
+                          <w:r>
+                            <w:fldChar w:fldCharType="begin"/>
+                          </w:r>
+                          <w:r>
+                            <w:instrText xml:space="preserve"> CITATION Sta19 \l 2057 </w:instrText>
+                          </w:r>
+                          <w:r>
+                            <w:fldChar w:fldCharType="separate"/>
+                          </w:r>
+                          <w:r>
+                            <w:rPr>
+                              <w:noProof/>
+                            </w:rPr>
+                            <w:t>(Stack Exchange, 2019)</w:t>
+                          </w:r>
+                          <w:r>
+                            <w:fldChar w:fldCharType="end"/>
+                          </w:r>
+                        </w:sdtContent>
+                      </w:sdt>
+                    </w:p>
+                    <w:p>
+                      <w:pPr>
+                        <w:pStyle w:val="ListParagraph"/>
+                        <w:numPr>
+                          <w:ilvl w:val="0"/>
+                          <w:numId w:val="13"/>
+                        </w:numPr>
+                        <w:jc w:val="both"/>
+                      </w:pPr>
+                      <w:r>
+                        <w:t>Geeks For Geeks</w:t>
+                      </w:r>
+                      <w:r>
+                        <w:t xml:space="preserve"> </w:t>
+                      </w:r>
+                      <w:sdt>
+                        <w:sdtPr>
+                          <w:id w:val="991448703"/>
+                          <w:citation/>
+                        </w:sdtPr>
+                        <w:sdtContent>
+                          <w:r>
+                            <w:fldChar w:fldCharType="begin"/>
+                          </w:r>
+                          <w:r>
+                            <w:instrText xml:space="preserve"> CITATION Gee22 \l 2057 </w:instrText>
+                          </w:r>
+                          <w:r>
+                            <w:fldChar w:fldCharType="separate"/>
+                          </w:r>
+                          <w:r>
+                            <w:rPr>
+                              <w:noProof/>
+                            </w:rPr>
+                            <w:t>(Geeks for Geeks, 2022)</w:t>
+                          </w:r>
+                          <w:r>
+                            <w:fldChar w:fldCharType="end"/>
+                          </w:r>
+                        </w:sdtContent>
+                      </w:sdt>
+                    </w:p>
+                    <w:p>
+                      <w:pPr>
+                        <w:spacing w:line="360" w:lineRule="auto"/>
+                      </w:pPr>
+                    </w:p>
+                    <w:p/>
+                  </w:txbxContent>
+                </v:textbox>
+              </v:shape>
+            </w:pict>
+          </mc:Fallback>
+        </mc:AlternateContent>
+      </w:r>
+      <w:r>
+        <w:rPr>
+          <w:noProof/>
+        </w:rPr>
+        <w:drawing>
+          <wp:inline distT="0" distB="0" distL="0" distR="0" wp14:anchorId="7EB0A47C" wp14:editId="16FC0DF0">
+            <wp:extent cx="3151044" cy="3657600"/>
+            <wp:effectExtent l="0" t="0" r="0" b="0"/>
+            <wp:docPr id="7" name="Picture 7"/>
+            <wp:cNvGraphicFramePr>
+              <a:graphicFrameLocks xmlns:a="http://schemas.openxmlformats.org/drawingml/2006/main" noChangeAspect="1"/>
+            </wp:cNvGraphicFramePr>
+            <a:graphic xmlns:a="http://schemas.openxmlformats.org/drawingml/2006/main">
+              <a:graphicData uri="http://schemas.openxmlformats.org/drawingml/2006/picture">
+                <pic:pic xmlns:pic="http://schemas.openxmlformats.org/drawingml/2006/picture">
+                  <pic:nvPicPr>
+                    <pic:cNvPr id="1" name=""/>
+                    <pic:cNvPicPr/>
+                  </pic:nvPicPr>
+                  <pic:blipFill>
+                    <a:blip r:embed="rId11"/>
+                    <a:stretch>
+                      <a:fillRect/>
+                    </a:stretch>
+                  </pic:blipFill>
+                  <pic:spPr>
+                    <a:xfrm>
+                      <a:off x="0" y="0"/>
+                      <a:ext cx="3160671" cy="3668774"/>
+                    </a:xfrm>
+                    <a:prstGeom prst="rect">
+                      <a:avLst/>
+                    </a:prstGeom>
+                  </pic:spPr>
+                </pic:pic>
+              </a:graphicData>
+            </a:graphic>
+          </wp:inline>
+        </w:drawing>
+      </w:r>
+    </w:p>
+    <w:p>
+      <w:pPr>
+        <w:pStyle w:val="Caption"/>
+        <w:spacing w:line="360" w:lineRule="auto"/>
+        <w:ind w:firstLine="720"/>
+        <w:jc w:val="both"/>
+      </w:pPr>
+      <w:r>
+        <w:t xml:space="preserve">Figure </w:t>
+      </w:r>
+      <w:r>
+        <w:fldChar w:fldCharType="begin"/>
+      </w:r>
+      <w:r>
+        <w:instrText xml:space="preserve"> STYLEREF 1 \s </w:instrText>
+      </w:r>
+      <w:r>
+        <w:fldChar w:fldCharType="separate"/>
+      </w:r>
+      <w:r>
+        <w:rPr>
+          <w:noProof/>
+        </w:rPr>
+        <w:t>3</w:t>
+      </w:r>
+      <w:r>
+        <w:fldChar w:fldCharType="end"/>
+      </w:r>
+      <w:r>
+        <w:noBreakHyphen/>
+      </w:r>
+      <w:r>
+        <w:fldChar w:fldCharType="begin"/>
+      </w:r>
+      <w:r>
+        <w:instrText xml:space="preserve"> SEQ Figure \* ARABIC \s 1 </w:instrText>
+      </w:r>
+      <w:r>
+        <w:fldChar w:fldCharType="separate"/>
+      </w:r>
+      <w:r>
+        <w:rPr>
+          <w:noProof/>
+        </w:rPr>
+        <w:t>2</w:t>
+      </w:r>
+      <w:r>
+        <w:fldChar w:fldCharType="end"/>
+      </w:r>
+      <w:r>
+        <w:t>: Final Brute Force Implementation</w:t>
+      </w:r>
+    </w:p>
+    <w:p>
+      <w:pPr>
+        <w:jc w:val="both"/>
+      </w:pPr>
+    </w:p>
+    <w:p>
+      <w:pPr>
+        <w:spacing w:line="360" w:lineRule="auto"/>
+        <w:jc w:val="both"/>
+      </w:pPr>
+      <w:r>
+        <w:t xml:space="preserve">To accommodate the changes in the solution calculations, some changes had to be made in the </w:t>
+      </w:r>
+      <w:proofErr w:type="spellStart"/>
+      <w:r>
+        <w:t>boardIsValid</w:t>
+      </w:r>
+      <w:proofErr w:type="spellEnd"/>
+      <w:r>
+        <w:t xml:space="preserve"> method, however, these changes were easy to implement in comparison to researching and implementing the brute force method, especially as the brute force method was designed with the </w:t>
+      </w:r>
+      <w:proofErr w:type="spellStart"/>
+      <w:r>
+        <w:t>boardIsValids</w:t>
+      </w:r>
+      <w:proofErr w:type="spellEnd"/>
+      <w:r>
+        <w:t xml:space="preserve"> already functioning method in mind.</w:t>
+      </w:r>
+    </w:p>
+    <w:p>
+      <w:pPr>
+        <w:jc w:val="both"/>
+      </w:pPr>
+    </w:p>
+    <w:p>
+      <w:pPr>
+        <w:spacing w:line="360" w:lineRule="auto"/>
+        <w:jc w:val="both"/>
+      </w:pPr>
+      <w:r>
+        <w:t>With this now in place, it came time to parallelise the new brute force solution using OpenMP</w:t>
+      </w:r>
+      <w:r>
+        <w:t>.</w:t>
+      </w:r>
+    </w:p>
+    <w:p>
+      <w:pPr>
+        <w:jc w:val="both"/>
+      </w:pPr>
+    </w:p>
+    <w:p>
+      <w:pPr>
+        <w:spacing w:line="360" w:lineRule="auto"/>
+        <w:jc w:val="both"/>
+      </w:pPr>
     </w:p>
     <w:p>
       <w:pPr>
@@ -2243,16 +3383,40 @@
           <w:numId w:val="10"/>
         </w:numPr>
         <w:spacing w:line="360" w:lineRule="auto"/>
+        <w:jc w:val="both"/>
+      </w:pPr>
+      <w:bookmarkStart w:id="7" w:name="_Toc121251596"/>
+      <w:r>
+        <w:lastRenderedPageBreak/>
+        <w:t>Method of Parallelisation</w:t>
+      </w:r>
+      <w:bookmarkEnd w:id="7"/>
+    </w:p>
+    <w:p>
+      <w:pPr>
+        <w:spacing w:line="360" w:lineRule="auto"/>
+        <w:jc w:val="both"/>
+      </w:pPr>
+    </w:p>
+    <w:p>
+      <w:pPr>
+        <w:pStyle w:val="Heading2"/>
+        <w:numPr>
+          <w:ilvl w:val="1"/>
+          <w:numId w:val="10"/>
+        </w:numPr>
+        <w:spacing w:line="360" w:lineRule="auto"/>
+        <w:jc w:val="both"/>
         <w:rPr>
           <w:sz w:val="32"/>
           <w:szCs w:val="32"/>
         </w:rPr>
       </w:pPr>
-      <w:bookmarkStart w:id="6" w:name="_Toc121251597"/>
+      <w:bookmarkStart w:id="8" w:name="_Toc121251597"/>
       <w:r>
         <w:t>OpenMP Performance Results</w:t>
       </w:r>
-      <w:bookmarkEnd w:id="6"/>
+      <w:bookmarkEnd w:id="8"/>
       <w:r>
         <w:br w:type="page"/>
       </w:r>
@@ -2265,13 +3429,14 @@
           <w:numId w:val="10"/>
         </w:numPr>
         <w:spacing w:line="360" w:lineRule="auto"/>
-      </w:pPr>
-      <w:bookmarkStart w:id="7" w:name="_Toc121251598"/>
+        <w:jc w:val="both"/>
+      </w:pPr>
+      <w:bookmarkStart w:id="9" w:name="_Toc121251598"/>
       <w:r>
         <w:lastRenderedPageBreak/>
         <w:t>Parallel – GPU (CUDA)</w:t>
       </w:r>
-      <w:bookmarkEnd w:id="7"/>
+      <w:bookmarkEnd w:id="9"/>
     </w:p>
     <w:p>
       <w:pPr>
@@ -2281,16 +3446,17 @@
           <w:numId w:val="10"/>
         </w:numPr>
         <w:spacing w:line="360" w:lineRule="auto"/>
+        <w:jc w:val="both"/>
         <w:rPr>
           <w:sz w:val="32"/>
           <w:szCs w:val="32"/>
         </w:rPr>
       </w:pPr>
-      <w:bookmarkStart w:id="8" w:name="_Toc121251599"/>
+      <w:bookmarkStart w:id="10" w:name="_Toc121251599"/>
       <w:r>
         <w:t>Method of Parallelisation</w:t>
       </w:r>
-      <w:bookmarkEnd w:id="8"/>
+      <w:bookmarkEnd w:id="10"/>
     </w:p>
     <w:p>
       <w:pPr>
@@ -2300,20 +3466,27 @@
           <w:numId w:val="10"/>
         </w:numPr>
         <w:spacing w:line="360" w:lineRule="auto"/>
-      </w:pPr>
-      <w:bookmarkStart w:id="9" w:name="_Toc121251600"/>
+        <w:jc w:val="both"/>
+      </w:pPr>
+      <w:bookmarkStart w:id="11" w:name="_Toc121251600"/>
       <w:r>
         <w:t>OpenMP Performance Results</w:t>
       </w:r>
-      <w:bookmarkEnd w:id="9"/>
+      <w:bookmarkEnd w:id="11"/>
     </w:p>
-    <w:p/>
     <w:p>
+      <w:pPr>
+        <w:jc w:val="both"/>
+      </w:pPr>
+    </w:p>
+    <w:p>
+      <w:pPr>
+        <w:jc w:val="both"/>
+      </w:pPr>
       <w:r>
         <w:br w:type="page"/>
       </w:r>
     </w:p>
-    <w:p/>
     <w:p>
       <w:pPr>
         <w:pStyle w:val="Heading1"/>
@@ -2321,15 +3494,18 @@
           <w:ilvl w:val="0"/>
           <w:numId w:val="10"/>
         </w:numPr>
-      </w:pPr>
-      <w:bookmarkStart w:id="10" w:name="_Toc121251601"/>
-      <w:r>
+        <w:jc w:val="both"/>
+      </w:pPr>
+      <w:bookmarkStart w:id="12" w:name="_Toc121251601"/>
+      <w:r>
+        <w:lastRenderedPageBreak/>
         <w:t>Comparison</w:t>
       </w:r>
-      <w:bookmarkEnd w:id="10"/>
+      <w:bookmarkEnd w:id="12"/>
     </w:p>
     <w:p>
       <w:pPr>
+        <w:jc w:val="both"/>
         <w:rPr>
           <w:rFonts w:asciiTheme="majorHAnsi" w:eastAsiaTheme="majorEastAsia" w:hAnsiTheme="majorHAnsi" w:cstheme="majorBidi"/>
           <w:color w:val="2F5496" w:themeColor="accent1" w:themeShade="BF"/>
@@ -2348,13 +3524,14 @@
           <w:ilvl w:val="0"/>
           <w:numId w:val="10"/>
         </w:numPr>
-      </w:pPr>
-      <w:bookmarkStart w:id="11" w:name="_Toc121251602"/>
+        <w:jc w:val="both"/>
+      </w:pPr>
+      <w:bookmarkStart w:id="13" w:name="_Toc121251602"/>
       <w:r>
         <w:lastRenderedPageBreak/>
         <w:t>Conclusions</w:t>
       </w:r>
-      <w:bookmarkEnd w:id="11"/>
+      <w:bookmarkEnd w:id="13"/>
     </w:p>
     <w:sectPr>
       <w:pgSz w:w="11906" w:h="16838"/>
@@ -3086,6 +4263,119 @@
     </w:lvl>
   </w:abstractNum>
   <w:abstractNum w:abstractNumId="7" w15:restartNumberingAfterBreak="0">
+    <w:nsid w:val="39984927"/>
+    <w:multiLevelType w:val="hybridMultilevel"/>
+    <w:tmpl w:val="4FB8D2F4"/>
+    <w:lvl w:ilvl="0" w:tplc="08090001">
+      <w:start w:val="1"/>
+      <w:numFmt w:val="bullet"/>
+      <w:lvlText w:val=""/>
+      <w:lvlJc w:val="left"/>
+      <w:pPr>
+        <w:ind w:left="720" w:hanging="360"/>
+      </w:pPr>
+      <w:rPr>
+        <w:rFonts w:ascii="Symbol" w:hAnsi="Symbol" w:hint="default"/>
+      </w:rPr>
+    </w:lvl>
+    <w:lvl w:ilvl="1" w:tplc="08090003" w:tentative="1">
+      <w:start w:val="1"/>
+      <w:numFmt w:val="bullet"/>
+      <w:lvlText w:val="o"/>
+      <w:lvlJc w:val="left"/>
+      <w:pPr>
+        <w:ind w:left="1440" w:hanging="360"/>
+      </w:pPr>
+      <w:rPr>
+        <w:rFonts w:ascii="Courier New" w:hAnsi="Courier New" w:cs="Courier New" w:hint="default"/>
+      </w:rPr>
+    </w:lvl>
+    <w:lvl w:ilvl="2" w:tplc="08090005" w:tentative="1">
+      <w:start w:val="1"/>
+      <w:numFmt w:val="bullet"/>
+      <w:lvlText w:val=""/>
+      <w:lvlJc w:val="left"/>
+      <w:pPr>
+        <w:ind w:left="2160" w:hanging="360"/>
+      </w:pPr>
+      <w:rPr>
+        <w:rFonts w:ascii="Wingdings" w:hAnsi="Wingdings" w:hint="default"/>
+      </w:rPr>
+    </w:lvl>
+    <w:lvl w:ilvl="3" w:tplc="08090001" w:tentative="1">
+      <w:start w:val="1"/>
+      <w:numFmt w:val="bullet"/>
+      <w:lvlText w:val=""/>
+      <w:lvlJc w:val="left"/>
+      <w:pPr>
+        <w:ind w:left="2880" w:hanging="360"/>
+      </w:pPr>
+      <w:rPr>
+        <w:rFonts w:ascii="Symbol" w:hAnsi="Symbol" w:hint="default"/>
+      </w:rPr>
+    </w:lvl>
+    <w:lvl w:ilvl="4" w:tplc="08090003" w:tentative="1">
+      <w:start w:val="1"/>
+      <w:numFmt w:val="bullet"/>
+      <w:lvlText w:val="o"/>
+      <w:lvlJc w:val="left"/>
+      <w:pPr>
+        <w:ind w:left="3600" w:hanging="360"/>
+      </w:pPr>
+      <w:rPr>
+        <w:rFonts w:ascii="Courier New" w:hAnsi="Courier New" w:cs="Courier New" w:hint="default"/>
+      </w:rPr>
+    </w:lvl>
+    <w:lvl w:ilvl="5" w:tplc="08090005" w:tentative="1">
+      <w:start w:val="1"/>
+      <w:numFmt w:val="bullet"/>
+      <w:lvlText w:val=""/>
+      <w:lvlJc w:val="left"/>
+      <w:pPr>
+        <w:ind w:left="4320" w:hanging="360"/>
+      </w:pPr>
+      <w:rPr>
+        <w:rFonts w:ascii="Wingdings" w:hAnsi="Wingdings" w:hint="default"/>
+      </w:rPr>
+    </w:lvl>
+    <w:lvl w:ilvl="6" w:tplc="08090001" w:tentative="1">
+      <w:start w:val="1"/>
+      <w:numFmt w:val="bullet"/>
+      <w:lvlText w:val=""/>
+      <w:lvlJc w:val="left"/>
+      <w:pPr>
+        <w:ind w:left="5040" w:hanging="360"/>
+      </w:pPr>
+      <w:rPr>
+        <w:rFonts w:ascii="Symbol" w:hAnsi="Symbol" w:hint="default"/>
+      </w:rPr>
+    </w:lvl>
+    <w:lvl w:ilvl="7" w:tplc="08090003" w:tentative="1">
+      <w:start w:val="1"/>
+      <w:numFmt w:val="bullet"/>
+      <w:lvlText w:val="o"/>
+      <w:lvlJc w:val="left"/>
+      <w:pPr>
+        <w:ind w:left="5760" w:hanging="360"/>
+      </w:pPr>
+      <w:rPr>
+        <w:rFonts w:ascii="Courier New" w:hAnsi="Courier New" w:cs="Courier New" w:hint="default"/>
+      </w:rPr>
+    </w:lvl>
+    <w:lvl w:ilvl="8" w:tplc="08090005" w:tentative="1">
+      <w:start w:val="1"/>
+      <w:numFmt w:val="bullet"/>
+      <w:lvlText w:val=""/>
+      <w:lvlJc w:val="left"/>
+      <w:pPr>
+        <w:ind w:left="6480" w:hanging="360"/>
+      </w:pPr>
+      <w:rPr>
+        <w:rFonts w:ascii="Wingdings" w:hAnsi="Wingdings" w:hint="default"/>
+      </w:rPr>
+    </w:lvl>
+  </w:abstractNum>
+  <w:abstractNum w:abstractNumId="8" w15:restartNumberingAfterBreak="0">
     <w:nsid w:val="473E588E"/>
     <w:multiLevelType w:val="multilevel"/>
     <w:tmpl w:val="3ABC945A"/>
@@ -3206,7 +4496,136 @@
       </w:rPr>
     </w:lvl>
   </w:abstractNum>
-  <w:abstractNum w:abstractNumId="8" w15:restartNumberingAfterBreak="0">
+  <w:abstractNum w:abstractNumId="9" w15:restartNumberingAfterBreak="0">
+    <w:nsid w:val="4EBF3023"/>
+    <w:multiLevelType w:val="multilevel"/>
+    <w:tmpl w:val="7F00A4CC"/>
+    <w:lvl w:ilvl="0">
+      <w:start w:val="1"/>
+      <w:numFmt w:val="decimal"/>
+      <w:lvlText w:val="%1."/>
+      <w:lvlJc w:val="left"/>
+      <w:pPr>
+        <w:ind w:left="720" w:hanging="360"/>
+      </w:pPr>
+      <w:rPr>
+        <w:rFonts w:hint="default"/>
+      </w:rPr>
+    </w:lvl>
+    <w:lvl w:ilvl="1">
+      <w:start w:val="1"/>
+      <w:numFmt w:val="decimal"/>
+      <w:isLgl/>
+      <w:lvlText w:val="%1.%2."/>
+      <w:lvlJc w:val="left"/>
+      <w:pPr>
+        <w:ind w:left="1080" w:hanging="720"/>
+      </w:pPr>
+      <w:rPr>
+        <w:rFonts w:hint="default"/>
+        <w:sz w:val="26"/>
+      </w:rPr>
+    </w:lvl>
+    <w:lvl w:ilvl="2">
+      <w:start w:val="1"/>
+      <w:numFmt w:val="decimal"/>
+      <w:isLgl/>
+      <w:lvlText w:val="%1.%2.%3."/>
+      <w:lvlJc w:val="left"/>
+      <w:pPr>
+        <w:ind w:left="1080" w:hanging="720"/>
+      </w:pPr>
+      <w:rPr>
+        <w:rFonts w:hint="default"/>
+        <w:sz w:val="26"/>
+      </w:rPr>
+    </w:lvl>
+    <w:lvl w:ilvl="3">
+      <w:start w:val="1"/>
+      <w:numFmt w:val="decimal"/>
+      <w:isLgl/>
+      <w:lvlText w:val="%1.%2.%3.%4."/>
+      <w:lvlJc w:val="left"/>
+      <w:pPr>
+        <w:ind w:left="1440" w:hanging="1080"/>
+      </w:pPr>
+      <w:rPr>
+        <w:rFonts w:hint="default"/>
+        <w:sz w:val="26"/>
+      </w:rPr>
+    </w:lvl>
+    <w:lvl w:ilvl="4">
+      <w:start w:val="1"/>
+      <w:numFmt w:val="decimal"/>
+      <w:isLgl/>
+      <w:lvlText w:val="%1.%2.%3.%4.%5."/>
+      <w:lvlJc w:val="left"/>
+      <w:pPr>
+        <w:ind w:left="1800" w:hanging="1440"/>
+      </w:pPr>
+      <w:rPr>
+        <w:rFonts w:hint="default"/>
+        <w:sz w:val="26"/>
+      </w:rPr>
+    </w:lvl>
+    <w:lvl w:ilvl="5">
+      <w:start w:val="1"/>
+      <w:numFmt w:val="decimal"/>
+      <w:isLgl/>
+      <w:lvlText w:val="%1.%2.%3.%4.%5.%6."/>
+      <w:lvlJc w:val="left"/>
+      <w:pPr>
+        <w:ind w:left="1800" w:hanging="1440"/>
+      </w:pPr>
+      <w:rPr>
+        <w:rFonts w:hint="default"/>
+        <w:sz w:val="26"/>
+      </w:rPr>
+    </w:lvl>
+    <w:lvl w:ilvl="6">
+      <w:start w:val="1"/>
+      <w:numFmt w:val="decimal"/>
+      <w:isLgl/>
+      <w:lvlText w:val="%1.%2.%3.%4.%5.%6.%7."/>
+      <w:lvlJc w:val="left"/>
+      <w:pPr>
+        <w:ind w:left="2160" w:hanging="1800"/>
+      </w:pPr>
+      <w:rPr>
+        <w:rFonts w:hint="default"/>
+        <w:sz w:val="26"/>
+      </w:rPr>
+    </w:lvl>
+    <w:lvl w:ilvl="7">
+      <w:start w:val="1"/>
+      <w:numFmt w:val="decimal"/>
+      <w:isLgl/>
+      <w:lvlText w:val="%1.%2.%3.%4.%5.%6.%7.%8."/>
+      <w:lvlJc w:val="left"/>
+      <w:pPr>
+        <w:ind w:left="2520" w:hanging="2160"/>
+      </w:pPr>
+      <w:rPr>
+        <w:rFonts w:hint="default"/>
+        <w:sz w:val="26"/>
+      </w:rPr>
+    </w:lvl>
+    <w:lvl w:ilvl="8">
+      <w:start w:val="1"/>
+      <w:numFmt w:val="decimal"/>
+      <w:isLgl/>
+      <w:lvlText w:val="%1.%2.%3.%4.%5.%6.%7.%8.%9."/>
+      <w:lvlJc w:val="left"/>
+      <w:pPr>
+        <w:ind w:left="2520" w:hanging="2160"/>
+      </w:pPr>
+      <w:rPr>
+        <w:rFonts w:hint="default"/>
+        <w:sz w:val="26"/>
+      </w:rPr>
+    </w:lvl>
+  </w:abstractNum>
+  <w:abstractNum w:abstractNumId="10" w15:restartNumberingAfterBreak="0">
     <w:nsid w:val="6A8C3D7E"/>
     <w:multiLevelType w:val="multilevel"/>
     <w:tmpl w:val="3ABC945A"/>
@@ -3327,7 +4746,7 @@
       </w:rPr>
     </w:lvl>
   </w:abstractNum>
-  <w:abstractNum w:abstractNumId="9" w15:restartNumberingAfterBreak="0">
+  <w:abstractNum w:abstractNumId="11" w15:restartNumberingAfterBreak="0">
     <w:nsid w:val="6F2A63A4"/>
     <w:multiLevelType w:val="multilevel"/>
     <w:tmpl w:val="3ABC945A"/>
@@ -3448,7 +4867,7 @@
       </w:rPr>
     </w:lvl>
   </w:abstractNum>
-  <w:abstractNum w:abstractNumId="10" w15:restartNumberingAfterBreak="0">
+  <w:abstractNum w:abstractNumId="12" w15:restartNumberingAfterBreak="0">
     <w:nsid w:val="7F5D7149"/>
     <w:multiLevelType w:val="multilevel"/>
     <w:tmpl w:val="3ABC945A"/>
@@ -3570,7 +4989,7 @@
     </w:lvl>
   </w:abstractNum>
   <w:num w:numId="1">
-    <w:abstractNumId w:val="9"/>
+    <w:abstractNumId w:val="11"/>
   </w:num>
   <w:num w:numId="2">
     <w:abstractNumId w:val="0"/>
@@ -3582,7 +5001,7 @@
     <w:abstractNumId w:val="1"/>
   </w:num>
   <w:num w:numId="5">
-    <w:abstractNumId w:val="7"/>
+    <w:abstractNumId w:val="8"/>
   </w:num>
   <w:num w:numId="6">
     <w:abstractNumId w:val="3"/>
@@ -3591,16 +5010,22 @@
     <w:abstractNumId w:val="5"/>
   </w:num>
   <w:num w:numId="8">
-    <w:abstractNumId w:val="8"/>
+    <w:abstractNumId w:val="10"/>
   </w:num>
   <w:num w:numId="9">
-    <w:abstractNumId w:val="10"/>
+    <w:abstractNumId w:val="12"/>
   </w:num>
   <w:num w:numId="10">
     <w:abstractNumId w:val="4"/>
   </w:num>
   <w:num w:numId="11">
     <w:abstractNumId w:val="2"/>
+  </w:num>
+  <w:num w:numId="12">
+    <w:abstractNumId w:val="9"/>
+  </w:num>
+  <w:num w:numId="13">
+    <w:abstractNumId w:val="7"/>
   </w:num>
 </w:numbering>
 </file>
@@ -5532,7 +6957,6 @@
     <w:rsid w:val="001435A8"/>
     <w:rsid w:val="001E26BC"/>
     <w:rsid w:val="002513D1"/>
-    <w:rsid w:val="0042516A"/>
     <w:rsid w:val="0053234A"/>
     <w:rsid w:val="005700F9"/>
     <w:rsid w:val="007074B6"/>
@@ -5546,6 +6970,7 @@
     <w:rsid w:val="00C31B25"/>
     <w:rsid w:val="00E0360F"/>
     <w:rsid w:val="00ED568D"/>
+    <w:rsid w:val="00F55971"/>
   </w:rsids>
   <m:mathPr>
     <m:mathFont m:val="Cambria Math"/>
@@ -6331,7 +7756,97 @@
 </file>
 
 <file path=customXml/item2.xml><?xml version="1.0" encoding="utf-8"?>
-<b:Sources xmlns:b="http://schemas.openxmlformats.org/officeDocument/2006/bibliography" xmlns="http://schemas.openxmlformats.org/officeDocument/2006/bibliography" SelectedStyle="\APASixthEditionOfficeOnline.xsl" StyleName="APA" Version="6"/>
+<b:Sources xmlns:b="http://schemas.openxmlformats.org/officeDocument/2006/bibliography" xmlns="http://schemas.openxmlformats.org/officeDocument/2006/bibliography" SelectedStyle="\APASixthEditionOfficeOnline.xsl" StyleName="APA" Version="6">
+  <b:Source>
+    <b:Tag>Dat22</b:Tag>
+    <b:SourceType>InternetSite</b:SourceType>
+    <b:Guid>{EBF06478-FC25-460C-BC0B-7BCDF3BB86CE}</b:Guid>
+    <b:Title>Backtracking Algorithms</b:Title>
+    <b:InternetSiteTitle>Baeldung.com</b:InternetSiteTitle>
+    <b:Year>2022</b:Year>
+    <b:Month>11</b:Month>
+    <b:URL>https://www.baeldung.com/cs/backtracking-algorithms#:~:text=Backtracking%20is%20an%20algorithmic%20technique,satisfy%20them%20will%20be%20removed.</b:URL>
+    <b:Author>
+      <b:Author>
+        <b:NameList>
+          <b:Person>
+            <b:Last>Datta</b:Last>
+            <b:First>Subham</b:First>
+          </b:Person>
+        </b:NameList>
+      </b:Author>
+    </b:Author>
+    <b:RefOrder>1</b:RefOrder>
+  </b:Source>
+  <b:Source>
+    <b:Tag>Oxf</b:Tag>
+    <b:SourceType>InternetSite</b:SourceType>
+    <b:Guid>{097D2732-F89C-4FA7-80A4-5BFF43C9C7A9}</b:Guid>
+    <b:Author>
+      <b:Author>
+        <b:Corporate>Oxford College</b:Corporate>
+      </b:Author>
+    </b:Author>
+    <b:Title>The N-Queens Problem &amp; Backtracking</b:Title>
+    <b:InternetSiteTitle>Oxford Emory Math Center</b:InternetSiteTitle>
+    <b:URL>http://mathcenter.oxford.emory.edu/site/cs171/nQueensProblemAndBacktracking/</b:URL>
+    <b:RefOrder>2</b:RefOrder>
+  </b:Source>
+  <b:Source>
+    <b:Tag>Sim21</b:Tag>
+    <b:SourceType>InternetSite</b:SourceType>
+    <b:Guid>{82D6DD31-E92A-427D-9612-7486DF1FF781}</b:Guid>
+    <b:Author>
+      <b:Author>
+        <b:NameList>
+          <b:Person>
+            <b:Last>Simran</b:Last>
+          </b:Person>
+        </b:NameList>
+      </b:Author>
+    </b:Author>
+    <b:Title>4 Queens Problem without Backtracking (Brute Force Approach)</b:Title>
+    <b:InternetSiteTitle>Medium.com</b:InternetSiteTitle>
+    <b:Year>2021</b:Year>
+    <b:Month>6</b:Month>
+    <b:URL>https://simran17102004.medium.com/4-queens-problem-without-backtracking-brute-force-approach-3acab2d9119</b:URL>
+    <b:RefOrder>3</b:RefOrder>
+  </b:Source>
+  <b:Source>
+    <b:Tag>Sta19</b:Tag>
+    <b:SourceType>InternetSite</b:SourceType>
+    <b:Guid>{E6BC4A0D-D638-4EE2-8C12-0D1784884007}</b:Guid>
+    <b:Author>
+      <b:Author>
+        <b:Corporate>Stack Exchange</b:Corporate>
+      </b:Author>
+    </b:Author>
+    <b:Title>Brute-Force algorithm in C++</b:Title>
+    <b:InternetSiteTitle>Stack Exchange Code Review</b:InternetSiteTitle>
+    <b:Year>2019</b:Year>
+    <b:Month>11</b:Month>
+    <b:Day>1</b:Day>
+    <b:URL>https://codereview.stackexchange.com/questions/231696/brute-force-algorithm-in-c</b:URL>
+    <b:RefOrder>4</b:RefOrder>
+  </b:Source>
+  <b:Source>
+    <b:Tag>Gee22</b:Tag>
+    <b:SourceType>InternetSite</b:SourceType>
+    <b:Guid>{29FB0A43-58BF-4268-85E5-47DCF6398CA5}</b:Guid>
+    <b:Author>
+      <b:Author>
+        <b:Corporate>Geeks for Geeks</b:Corporate>
+      </b:Author>
+    </b:Author>
+    <b:Title>Most important type of Algorithms</b:Title>
+    <b:InternetSiteTitle>Geeks For Geeks</b:InternetSiteTitle>
+    <b:Year>2022</b:Year>
+    <b:Month>8</b:Month>
+    <b:Day>24</b:Day>
+    <b:URL>https://www.geeksforgeeks.org/most-important-type-of-algorithms/?ref=lbp</b:URL>
+    <b:RefOrder>5</b:RefOrder>
+  </b:Source>
+</b:Sources>
 </file>
 
 <file path=customXml/itemProps1.xml><?xml version="1.0" encoding="utf-8"?>
@@ -6343,7 +7858,7 @@
 </file>
 
 <file path=customXml/itemProps2.xml><?xml version="1.0" encoding="utf-8"?>
-<ds:datastoreItem xmlns:ds="http://schemas.openxmlformats.org/officeDocument/2006/customXml" ds:itemID="{3741B999-D1B3-4C89-9798-F7C8A227182E}">
+<ds:datastoreItem xmlns:ds="http://schemas.openxmlformats.org/officeDocument/2006/customXml" ds:itemID="{4C48EDB6-01A7-4814-9C9D-6CA2AA630953}">
   <ds:schemaRefs>
     <ds:schemaRef ds:uri="http://schemas.openxmlformats.org/officeDocument/2006/bibliography"/>
   </ds:schemaRefs>

</xml_diff>

<commit_message>
Updated Report and Test Files
</commit_message>
<xml_diff>
--- a/Report/CW2 Report - Michael Suttie.docx
+++ b/Report/CW2 Report - Michael Suttie.docx
@@ -112,7 +112,6 @@
                     <w:pPr>
                       <w:pStyle w:val="NoSpacing"/>
                       <w:spacing w:line="216" w:lineRule="auto"/>
-                      <w:jc w:val="both"/>
                       <w:rPr>
                         <w:rFonts w:asciiTheme="majorHAnsi" w:eastAsiaTheme="majorEastAsia" w:hAnsiTheme="majorHAnsi" w:cstheme="majorBidi"/>
                         <w:color w:val="4472C4" w:themeColor="accent1"/>
@@ -127,7 +126,25 @@
                         <w:sz w:val="88"/>
                         <w:szCs w:val="88"/>
                       </w:rPr>
-                      <w:t xml:space="preserve">SET10108 – Concurrent and Parallel Systems (Coursework </w:t>
+                      <w:t>SET10108– Concurrent</w:t>
+                    </w:r>
+                    <w:r>
+                      <w:rPr>
+                        <w:rFonts w:asciiTheme="majorHAnsi" w:eastAsiaTheme="majorEastAsia" w:hAnsiTheme="majorHAnsi" w:cstheme="majorBidi"/>
+                        <w:color w:val="4472C4" w:themeColor="accent1"/>
+                        <w:sz w:val="88"/>
+                        <w:szCs w:val="88"/>
+                      </w:rPr>
+                      <w:t xml:space="preserve"> </w:t>
+                    </w:r>
+                    <w:r>
+                      <w:rPr>
+                        <w:rFonts w:asciiTheme="majorHAnsi" w:eastAsiaTheme="majorEastAsia" w:hAnsiTheme="majorHAnsi" w:cstheme="majorBidi"/>
+                        <w:color w:val="4472C4" w:themeColor="accent1"/>
+                        <w:sz w:val="88"/>
+                        <w:szCs w:val="88"/>
+                      </w:rPr>
+                      <w:t xml:space="preserve">and Parallel Systems (Coursework </w:t>
                     </w:r>
                     <w:r>
                       <w:rPr>
@@ -1850,7 +1867,7 @@
       <w:r>
         <w:fldChar w:fldCharType="separate"/>
       </w:r>
-      <w:hyperlink w:anchor="_Toc121485043" w:history="1">
+      <w:hyperlink w:anchor="_Toc121505259" w:history="1">
         <w:r>
           <w:rPr>
             <w:rStyle w:val="Hyperlink"/>
@@ -1885,7 +1902,7 @@
             <w:noProof/>
             <w:webHidden/>
           </w:rPr>
-          <w:instrText xml:space="preserve"> PAGEREF _Toc121485043 \h </w:instrText>
+          <w:instrText xml:space="preserve"> PAGEREF _Toc121505259 \h </w:instrText>
         </w:r>
         <w:r>
           <w:rPr>
@@ -1928,7 +1945,7 @@
           <w:lang w:eastAsia="en-GB"/>
         </w:rPr>
       </w:pPr>
-      <w:hyperlink w:anchor="_Toc121485044" w:history="1">
+      <w:hyperlink w:anchor="_Toc121505260" w:history="1">
         <w:r>
           <w:rPr>
             <w:rStyle w:val="Hyperlink"/>
@@ -1963,7 +1980,7 @@
             <w:noProof/>
             <w:webHidden/>
           </w:rPr>
-          <w:instrText xml:space="preserve"> PAGEREF _Toc121485044 \h </w:instrText>
+          <w:instrText xml:space="preserve"> PAGEREF _Toc121505260 \h </w:instrText>
         </w:r>
         <w:r>
           <w:rPr>
@@ -2006,7 +2023,7 @@
           <w:lang w:eastAsia="en-GB"/>
         </w:rPr>
       </w:pPr>
-      <w:hyperlink w:anchor="_Toc121485045" w:history="1">
+      <w:hyperlink w:anchor="_Toc121505261" w:history="1">
         <w:r>
           <w:rPr>
             <w:rStyle w:val="Hyperlink"/>
@@ -2041,7 +2058,7 @@
             <w:noProof/>
             <w:webHidden/>
           </w:rPr>
-          <w:instrText xml:space="preserve"> PAGEREF _Toc121485045 \h </w:instrText>
+          <w:instrText xml:space="preserve"> PAGEREF _Toc121505261 \h </w:instrText>
         </w:r>
         <w:r>
           <w:rPr>
@@ -2084,7 +2101,7 @@
           <w:lang w:eastAsia="en-GB"/>
         </w:rPr>
       </w:pPr>
-      <w:hyperlink w:anchor="_Toc121485046" w:history="1">
+      <w:hyperlink w:anchor="_Toc121505262" w:history="1">
         <w:r>
           <w:rPr>
             <w:rStyle w:val="Hyperlink"/>
@@ -2119,7 +2136,7 @@
             <w:noProof/>
             <w:webHidden/>
           </w:rPr>
-          <w:instrText xml:space="preserve"> PAGEREF _Toc121485046 \h </w:instrText>
+          <w:instrText xml:space="preserve"> PAGEREF _Toc121505262 \h </w:instrText>
         </w:r>
         <w:r>
           <w:rPr>
@@ -2162,7 +2179,7 @@
           <w:lang w:eastAsia="en-GB"/>
         </w:rPr>
       </w:pPr>
-      <w:hyperlink w:anchor="_Toc121485047" w:history="1">
+      <w:hyperlink w:anchor="_Toc121505263" w:history="1">
         <w:r>
           <w:rPr>
             <w:rStyle w:val="Hyperlink"/>
@@ -2197,7 +2214,7 @@
             <w:noProof/>
             <w:webHidden/>
           </w:rPr>
-          <w:instrText xml:space="preserve"> PAGEREF _Toc121485047 \h </w:instrText>
+          <w:instrText xml:space="preserve"> PAGEREF _Toc121505263 \h </w:instrText>
         </w:r>
         <w:r>
           <w:rPr>
@@ -2240,7 +2257,7 @@
           <w:lang w:eastAsia="en-GB"/>
         </w:rPr>
       </w:pPr>
-      <w:hyperlink w:anchor="_Toc121485048" w:history="1">
+      <w:hyperlink w:anchor="_Toc121505264" w:history="1">
         <w:r>
           <w:rPr>
             <w:rStyle w:val="Hyperlink"/>
@@ -2254,7 +2271,7 @@
             <w:noProof/>
           </w:rPr>
           <w:noBreakHyphen/>
-          <w:t>3: OMP Parallel For</w:t>
+          <w:t>3: Parallel For (calculateSolution)</w:t>
         </w:r>
         <w:r>
           <w:rPr>
@@ -2275,7 +2292,7 @@
             <w:noProof/>
             <w:webHidden/>
           </w:rPr>
-          <w:instrText xml:space="preserve"> PAGEREF _Toc121485048 \h </w:instrText>
+          <w:instrText xml:space="preserve"> PAGEREF _Toc121505264 \h </w:instrText>
         </w:r>
         <w:r>
           <w:rPr>
@@ -2318,7 +2335,7 @@
           <w:lang w:eastAsia="en-GB"/>
         </w:rPr>
       </w:pPr>
-      <w:hyperlink w:anchor="_Toc121485049" w:history="1">
+      <w:hyperlink w:anchor="_Toc121505265" w:history="1">
         <w:r>
           <w:rPr>
             <w:rStyle w:val="Hyperlink"/>
@@ -2353,7 +2370,7 @@
             <w:noProof/>
             <w:webHidden/>
           </w:rPr>
-          <w:instrText xml:space="preserve"> PAGEREF _Toc121485049 \h </w:instrText>
+          <w:instrText xml:space="preserve"> PAGEREF _Toc121505265 \h </w:instrText>
         </w:r>
         <w:r>
           <w:rPr>
@@ -2396,7 +2413,7 @@
           <w:lang w:eastAsia="en-GB"/>
         </w:rPr>
       </w:pPr>
-      <w:hyperlink w:anchor="_Toc121485050" w:history="1">
+      <w:hyperlink w:anchor="_Toc121505266" w:history="1">
         <w:r>
           <w:rPr>
             <w:rStyle w:val="Hyperlink"/>
@@ -2431,7 +2448,7 @@
             <w:noProof/>
             <w:webHidden/>
           </w:rPr>
-          <w:instrText xml:space="preserve"> PAGEREF _Toc121485050 \h </w:instrText>
+          <w:instrText xml:space="preserve"> PAGEREF _Toc121505266 \h </w:instrText>
         </w:r>
         <w:r>
           <w:rPr>
@@ -2464,6 +2481,474 @@
     </w:p>
     <w:p>
       <w:pPr>
+        <w:pStyle w:val="TableofFigures"/>
+        <w:tabs>
+          <w:tab w:val="right" w:leader="dot" w:pos="9016"/>
+        </w:tabs>
+        <w:rPr>
+          <w:rFonts w:eastAsiaTheme="minorEastAsia"/>
+          <w:noProof/>
+          <w:lang w:eastAsia="en-GB"/>
+        </w:rPr>
+      </w:pPr>
+      <w:hyperlink w:anchor="_Toc121505267" w:history="1">
+        <w:r>
+          <w:rPr>
+            <w:rStyle w:val="Hyperlink"/>
+            <w:noProof/>
+          </w:rPr>
+          <w:t>Figure 3</w:t>
+        </w:r>
+        <w:r>
+          <w:rPr>
+            <w:rStyle w:val="Hyperlink"/>
+            <w:noProof/>
+          </w:rPr>
+          <w:noBreakHyphen/>
+          <w:t>6: Parallel For (boardIsValid)</w:t>
+        </w:r>
+        <w:r>
+          <w:rPr>
+            <w:noProof/>
+            <w:webHidden/>
+          </w:rPr>
+          <w:tab/>
+        </w:r>
+        <w:r>
+          <w:rPr>
+            <w:noProof/>
+            <w:webHidden/>
+          </w:rPr>
+          <w:fldChar w:fldCharType="begin"/>
+        </w:r>
+        <w:r>
+          <w:rPr>
+            <w:noProof/>
+            <w:webHidden/>
+          </w:rPr>
+          <w:instrText xml:space="preserve"> PAGEREF _Toc121505267 \h </w:instrText>
+        </w:r>
+        <w:r>
+          <w:rPr>
+            <w:noProof/>
+            <w:webHidden/>
+          </w:rPr>
+        </w:r>
+        <w:r>
+          <w:rPr>
+            <w:noProof/>
+            <w:webHidden/>
+          </w:rPr>
+          <w:fldChar w:fldCharType="separate"/>
+        </w:r>
+        <w:r>
+          <w:rPr>
+            <w:noProof/>
+            <w:webHidden/>
+          </w:rPr>
+          <w:t>11</w:t>
+        </w:r>
+        <w:r>
+          <w:rPr>
+            <w:noProof/>
+            <w:webHidden/>
+          </w:rPr>
+          <w:fldChar w:fldCharType="end"/>
+        </w:r>
+      </w:hyperlink>
+    </w:p>
+    <w:p>
+      <w:pPr>
+        <w:pStyle w:val="TableofFigures"/>
+        <w:tabs>
+          <w:tab w:val="right" w:leader="dot" w:pos="9016"/>
+        </w:tabs>
+        <w:rPr>
+          <w:rFonts w:eastAsiaTheme="minorEastAsia"/>
+          <w:noProof/>
+          <w:lang w:eastAsia="en-GB"/>
+        </w:rPr>
+      </w:pPr>
+      <w:hyperlink w:anchor="_Toc121505268" w:history="1">
+        <w:r>
+          <w:rPr>
+            <w:rStyle w:val="Hyperlink"/>
+            <w:noProof/>
+          </w:rPr>
+          <w:t>Figure 3</w:t>
+        </w:r>
+        <w:r>
+          <w:rPr>
+            <w:rStyle w:val="Hyperlink"/>
+            <w:noProof/>
+          </w:rPr>
+          <w:noBreakHyphen/>
+          <w:t>7: Parallel For (boardIsValid) Enabled vs Disabled</w:t>
+        </w:r>
+        <w:r>
+          <w:rPr>
+            <w:noProof/>
+            <w:webHidden/>
+          </w:rPr>
+          <w:tab/>
+        </w:r>
+        <w:r>
+          <w:rPr>
+            <w:noProof/>
+            <w:webHidden/>
+          </w:rPr>
+          <w:fldChar w:fldCharType="begin"/>
+        </w:r>
+        <w:r>
+          <w:rPr>
+            <w:noProof/>
+            <w:webHidden/>
+          </w:rPr>
+          <w:instrText xml:space="preserve"> PAGEREF _Toc121505268 \h </w:instrText>
+        </w:r>
+        <w:r>
+          <w:rPr>
+            <w:noProof/>
+            <w:webHidden/>
+          </w:rPr>
+        </w:r>
+        <w:r>
+          <w:rPr>
+            <w:noProof/>
+            <w:webHidden/>
+          </w:rPr>
+          <w:fldChar w:fldCharType="separate"/>
+        </w:r>
+        <w:r>
+          <w:rPr>
+            <w:noProof/>
+            <w:webHidden/>
+          </w:rPr>
+          <w:t>11</w:t>
+        </w:r>
+        <w:r>
+          <w:rPr>
+            <w:noProof/>
+            <w:webHidden/>
+          </w:rPr>
+          <w:fldChar w:fldCharType="end"/>
+        </w:r>
+      </w:hyperlink>
+    </w:p>
+    <w:p>
+      <w:pPr>
+        <w:pStyle w:val="TableofFigures"/>
+        <w:tabs>
+          <w:tab w:val="right" w:leader="dot" w:pos="9016"/>
+        </w:tabs>
+        <w:rPr>
+          <w:rFonts w:eastAsiaTheme="minorEastAsia"/>
+          <w:noProof/>
+          <w:lang w:eastAsia="en-GB"/>
+        </w:rPr>
+      </w:pPr>
+      <w:hyperlink w:anchor="_Toc121505269" w:history="1">
+        <w:r>
+          <w:rPr>
+            <w:rStyle w:val="Hyperlink"/>
+            <w:noProof/>
+          </w:rPr>
+          <w:t>Figure 3</w:t>
+        </w:r>
+        <w:r>
+          <w:rPr>
+            <w:rStyle w:val="Hyperlink"/>
+            <w:noProof/>
+          </w:rPr>
+          <w:noBreakHyphen/>
+          <w:t>8: Parallel For (boardIsValid) Comparison Graph</w:t>
+        </w:r>
+        <w:r>
+          <w:rPr>
+            <w:noProof/>
+            <w:webHidden/>
+          </w:rPr>
+          <w:tab/>
+        </w:r>
+        <w:r>
+          <w:rPr>
+            <w:noProof/>
+            <w:webHidden/>
+          </w:rPr>
+          <w:fldChar w:fldCharType="begin"/>
+        </w:r>
+        <w:r>
+          <w:rPr>
+            <w:noProof/>
+            <w:webHidden/>
+          </w:rPr>
+          <w:instrText xml:space="preserve"> PAGEREF _Toc121505269 \h </w:instrText>
+        </w:r>
+        <w:r>
+          <w:rPr>
+            <w:noProof/>
+            <w:webHidden/>
+          </w:rPr>
+        </w:r>
+        <w:r>
+          <w:rPr>
+            <w:noProof/>
+            <w:webHidden/>
+          </w:rPr>
+          <w:fldChar w:fldCharType="separate"/>
+        </w:r>
+        <w:r>
+          <w:rPr>
+            <w:noProof/>
+            <w:webHidden/>
+          </w:rPr>
+          <w:t>12</w:t>
+        </w:r>
+        <w:r>
+          <w:rPr>
+            <w:noProof/>
+            <w:webHidden/>
+          </w:rPr>
+          <w:fldChar w:fldCharType="end"/>
+        </w:r>
+      </w:hyperlink>
+    </w:p>
+    <w:p>
+      <w:pPr>
+        <w:pStyle w:val="TableofFigures"/>
+        <w:tabs>
+          <w:tab w:val="right" w:leader="dot" w:pos="9016"/>
+        </w:tabs>
+        <w:rPr>
+          <w:rFonts w:eastAsiaTheme="minorEastAsia"/>
+          <w:noProof/>
+          <w:lang w:eastAsia="en-GB"/>
+        </w:rPr>
+      </w:pPr>
+      <w:hyperlink r:id="rId7" w:anchor="_Toc121505270" w:history="1">
+        <w:r>
+          <w:rPr>
+            <w:rStyle w:val="Hyperlink"/>
+            <w:noProof/>
+          </w:rPr>
+          <w:t>Figure 3</w:t>
+        </w:r>
+        <w:r>
+          <w:rPr>
+            <w:rStyle w:val="Hyperlink"/>
+            <w:noProof/>
+          </w:rPr>
+          <w:noBreakHyphen/>
+          <w:t>9: OpenMP performance Table</w:t>
+        </w:r>
+        <w:r>
+          <w:rPr>
+            <w:noProof/>
+            <w:webHidden/>
+          </w:rPr>
+          <w:tab/>
+        </w:r>
+        <w:r>
+          <w:rPr>
+            <w:noProof/>
+            <w:webHidden/>
+          </w:rPr>
+          <w:fldChar w:fldCharType="begin"/>
+        </w:r>
+        <w:r>
+          <w:rPr>
+            <w:noProof/>
+            <w:webHidden/>
+          </w:rPr>
+          <w:instrText xml:space="preserve"> PAGEREF _Toc121505270 \h </w:instrText>
+        </w:r>
+        <w:r>
+          <w:rPr>
+            <w:noProof/>
+            <w:webHidden/>
+          </w:rPr>
+        </w:r>
+        <w:r>
+          <w:rPr>
+            <w:noProof/>
+            <w:webHidden/>
+          </w:rPr>
+          <w:fldChar w:fldCharType="separate"/>
+        </w:r>
+        <w:r>
+          <w:rPr>
+            <w:noProof/>
+            <w:webHidden/>
+          </w:rPr>
+          <w:t>12</w:t>
+        </w:r>
+        <w:r>
+          <w:rPr>
+            <w:noProof/>
+            <w:webHidden/>
+          </w:rPr>
+          <w:fldChar w:fldCharType="end"/>
+        </w:r>
+      </w:hyperlink>
+    </w:p>
+    <w:p>
+      <w:pPr>
+        <w:pStyle w:val="TableofFigures"/>
+        <w:tabs>
+          <w:tab w:val="right" w:leader="dot" w:pos="9016"/>
+        </w:tabs>
+        <w:rPr>
+          <w:rFonts w:eastAsiaTheme="minorEastAsia"/>
+          <w:noProof/>
+          <w:lang w:eastAsia="en-GB"/>
+        </w:rPr>
+      </w:pPr>
+      <w:hyperlink w:anchor="_Toc121505271" w:history="1">
+        <w:r>
+          <w:rPr>
+            <w:rStyle w:val="Hyperlink"/>
+            <w:noProof/>
+          </w:rPr>
+          <w:t>Figure 3</w:t>
+        </w:r>
+        <w:r>
+          <w:rPr>
+            <w:rStyle w:val="Hyperlink"/>
+            <w:noProof/>
+          </w:rPr>
+          <w:noBreakHyphen/>
+          <w:t>10: OpenMP Performance</w:t>
+        </w:r>
+        <w:r>
+          <w:rPr>
+            <w:noProof/>
+            <w:webHidden/>
+          </w:rPr>
+          <w:tab/>
+        </w:r>
+        <w:r>
+          <w:rPr>
+            <w:noProof/>
+            <w:webHidden/>
+          </w:rPr>
+          <w:fldChar w:fldCharType="begin"/>
+        </w:r>
+        <w:r>
+          <w:rPr>
+            <w:noProof/>
+            <w:webHidden/>
+          </w:rPr>
+          <w:instrText xml:space="preserve"> PAGEREF _Toc121505271 \h </w:instrText>
+        </w:r>
+        <w:r>
+          <w:rPr>
+            <w:noProof/>
+            <w:webHidden/>
+          </w:rPr>
+        </w:r>
+        <w:r>
+          <w:rPr>
+            <w:noProof/>
+            <w:webHidden/>
+          </w:rPr>
+          <w:fldChar w:fldCharType="separate"/>
+        </w:r>
+        <w:r>
+          <w:rPr>
+            <w:noProof/>
+            <w:webHidden/>
+          </w:rPr>
+          <w:t>13</w:t>
+        </w:r>
+        <w:r>
+          <w:rPr>
+            <w:noProof/>
+            <w:webHidden/>
+          </w:rPr>
+          <w:fldChar w:fldCharType="end"/>
+        </w:r>
+      </w:hyperlink>
+    </w:p>
+    <w:p>
+      <w:pPr>
+        <w:pStyle w:val="TableofFigures"/>
+        <w:tabs>
+          <w:tab w:val="right" w:leader="dot" w:pos="9016"/>
+        </w:tabs>
+        <w:rPr>
+          <w:rFonts w:eastAsiaTheme="minorEastAsia"/>
+          <w:noProof/>
+          <w:lang w:eastAsia="en-GB"/>
+        </w:rPr>
+      </w:pPr>
+      <w:hyperlink w:anchor="_Toc121505272" w:history="1">
+        <w:r>
+          <w:rPr>
+            <w:rStyle w:val="Hyperlink"/>
+            <w:noProof/>
+          </w:rPr>
+          <w:t>Figure 3</w:t>
+        </w:r>
+        <w:r>
+          <w:rPr>
+            <w:rStyle w:val="Hyperlink"/>
+            <w:noProof/>
+          </w:rPr>
+          <w:noBreakHyphen/>
+          <w:t>11: Performance table for Serial and OpenMP</w:t>
+        </w:r>
+        <w:r>
+          <w:rPr>
+            <w:noProof/>
+            <w:webHidden/>
+          </w:rPr>
+          <w:tab/>
+        </w:r>
+        <w:r>
+          <w:rPr>
+            <w:noProof/>
+            <w:webHidden/>
+          </w:rPr>
+          <w:fldChar w:fldCharType="begin"/>
+        </w:r>
+        <w:r>
+          <w:rPr>
+            <w:noProof/>
+            <w:webHidden/>
+          </w:rPr>
+          <w:instrText xml:space="preserve"> PAGEREF _Toc121505272 \h </w:instrText>
+        </w:r>
+        <w:r>
+          <w:rPr>
+            <w:noProof/>
+            <w:webHidden/>
+          </w:rPr>
+        </w:r>
+        <w:r>
+          <w:rPr>
+            <w:noProof/>
+            <w:webHidden/>
+          </w:rPr>
+          <w:fldChar w:fldCharType="separate"/>
+        </w:r>
+        <w:r>
+          <w:rPr>
+            <w:noProof/>
+            <w:webHidden/>
+          </w:rPr>
+          <w:t>14</w:t>
+        </w:r>
+        <w:r>
+          <w:rPr>
+            <w:noProof/>
+            <w:webHidden/>
+          </w:rPr>
+          <w:fldChar w:fldCharType="end"/>
+        </w:r>
+      </w:hyperlink>
+    </w:p>
+    <w:p>
+      <w:pPr>
         <w:pStyle w:val="NoSpacing"/>
         <w:jc w:val="both"/>
       </w:pPr>
@@ -2734,7 +3219,7 @@
                     <pic:cNvPicPr/>
                   </pic:nvPicPr>
                   <pic:blipFill>
-                    <a:blip r:embed="rId7"/>
+                    <a:blip r:embed="rId8"/>
                     <a:stretch>
                       <a:fillRect/>
                     </a:stretch>
@@ -2760,29 +3245,55 @@
         <w:pStyle w:val="Caption"/>
         <w:jc w:val="center"/>
       </w:pPr>
-      <w:bookmarkStart w:id="5" w:name="_Toc121485043"/>
+      <w:bookmarkStart w:id="5" w:name="_Toc121505259"/>
       <w:r>
         <w:t xml:space="preserve">Figure </w:t>
       </w:r>
-      <w:fldSimple w:instr=" STYLEREF 1 \s ">
-        <w:r>
-          <w:rPr>
-            <w:noProof/>
-          </w:rPr>
-          <w:t>2</w:t>
-        </w:r>
-      </w:fldSimple>
+      <w:r>
+        <w:fldChar w:fldCharType="begin"/>
+      </w:r>
+      <w:r>
+        <w:instrText xml:space="preserve"> STYLEREF 1 \s </w:instrText>
+      </w:r>
+      <w:r>
+        <w:fldChar w:fldCharType="separate"/>
+      </w:r>
+      <w:r>
+        <w:rPr>
+          <w:noProof/>
+        </w:rPr>
+        <w:t>2</w:t>
+      </w:r>
+      <w:r>
+        <w:rPr>
+          <w:noProof/>
+        </w:rPr>
+        <w:fldChar w:fldCharType="end"/>
+      </w:r>
       <w:r>
         <w:noBreakHyphen/>
       </w:r>
-      <w:fldSimple w:instr=" SEQ Figure \* ARABIC \s 1 ">
-        <w:r>
-          <w:rPr>
-            <w:noProof/>
-          </w:rPr>
-          <w:t>1</w:t>
-        </w:r>
-      </w:fldSimple>
+      <w:r>
+        <w:fldChar w:fldCharType="begin"/>
+      </w:r>
+      <w:r>
+        <w:instrText xml:space="preserve"> SEQ Figure \* ARABIC \s 1 </w:instrText>
+      </w:r>
+      <w:r>
+        <w:fldChar w:fldCharType="separate"/>
+      </w:r>
+      <w:r>
+        <w:rPr>
+          <w:noProof/>
+        </w:rPr>
+        <w:t>1</w:t>
+      </w:r>
+      <w:r>
+        <w:rPr>
+          <w:noProof/>
+        </w:rPr>
+        <w:fldChar w:fldCharType="end"/>
+      </w:r>
       <w:r>
         <w:t>: Serial Implementation</w:t>
       </w:r>
@@ -2977,7 +3488,7 @@
                     <pic:cNvPicPr/>
                   </pic:nvPicPr>
                   <pic:blipFill rotWithShape="1">
-                    <a:blip r:embed="rId8"/>
+                    <a:blip r:embed="rId9"/>
                     <a:srcRect b="4546"/>
                     <a:stretch/>
                   </pic:blipFill>
@@ -3011,29 +3522,55 @@
         <w:spacing w:after="0"/>
         <w:jc w:val="center"/>
       </w:pPr>
-      <w:bookmarkStart w:id="7" w:name="_Toc121485044"/>
+      <w:bookmarkStart w:id="7" w:name="_Toc121505260"/>
       <w:r>
         <w:t xml:space="preserve">Figure </w:t>
       </w:r>
-      <w:fldSimple w:instr=" STYLEREF 1 \s ">
-        <w:r>
-          <w:rPr>
-            <w:noProof/>
-          </w:rPr>
-          <w:t>2</w:t>
-        </w:r>
-      </w:fldSimple>
+      <w:r>
+        <w:fldChar w:fldCharType="begin"/>
+      </w:r>
+      <w:r>
+        <w:instrText xml:space="preserve"> STYLEREF 1 \s </w:instrText>
+      </w:r>
+      <w:r>
+        <w:fldChar w:fldCharType="separate"/>
+      </w:r>
+      <w:r>
+        <w:rPr>
+          <w:noProof/>
+        </w:rPr>
+        <w:t>2</w:t>
+      </w:r>
+      <w:r>
+        <w:rPr>
+          <w:noProof/>
+        </w:rPr>
+        <w:fldChar w:fldCharType="end"/>
+      </w:r>
       <w:r>
         <w:noBreakHyphen/>
       </w:r>
-      <w:fldSimple w:instr=" SEQ Figure \* ARABIC \s 1 ">
-        <w:r>
-          <w:rPr>
-            <w:noProof/>
-          </w:rPr>
-          <w:t>2</w:t>
-        </w:r>
-      </w:fldSimple>
+      <w:r>
+        <w:fldChar w:fldCharType="begin"/>
+      </w:r>
+      <w:r>
+        <w:instrText xml:space="preserve"> SEQ Figure \* ARABIC \s 1 </w:instrText>
+      </w:r>
+      <w:r>
+        <w:fldChar w:fldCharType="separate"/>
+      </w:r>
+      <w:r>
+        <w:rPr>
+          <w:noProof/>
+        </w:rPr>
+        <w:t>2</w:t>
+      </w:r>
+      <w:r>
+        <w:rPr>
+          <w:noProof/>
+        </w:rPr>
+        <w:fldChar w:fldCharType="end"/>
+      </w:r>
       <w:r>
         <w:t>: Serial N-Queens Performance Table</w:t>
       </w:r>
@@ -3072,7 +3609,7 @@
           <w:noProof/>
         </w:rPr>
         <w:drawing>
-          <wp:inline distT="0" distB="0" distL="0" distR="0" wp14:anchorId="1940D2D2" wp14:editId="6765CAC6">
+          <wp:inline distT="0" distB="0" distL="0" distR="0" wp14:anchorId="1940D2D2" wp14:editId="285FB61F">
             <wp:extent cx="5743575" cy="2619375"/>
             <wp:effectExtent l="0" t="0" r="9525" b="9525"/>
             <wp:docPr id="5" name="Chart 5">
@@ -3085,7 +3622,7 @@
             <wp:cNvGraphicFramePr/>
             <a:graphic xmlns:a="http://schemas.openxmlformats.org/drawingml/2006/main">
               <a:graphicData uri="http://schemas.openxmlformats.org/drawingml/2006/chart">
-                <c:chart xmlns:c="http://schemas.openxmlformats.org/drawingml/2006/chart" xmlns:r="http://schemas.openxmlformats.org/officeDocument/2006/relationships" r:id="rId9"/>
+                <c:chart xmlns:c="http://schemas.openxmlformats.org/drawingml/2006/chart" xmlns:r="http://schemas.openxmlformats.org/officeDocument/2006/relationships" r:id="rId10"/>
               </a:graphicData>
             </a:graphic>
           </wp:inline>
@@ -3097,29 +3634,55 @@
         <w:pStyle w:val="Caption"/>
         <w:jc w:val="center"/>
       </w:pPr>
-      <w:bookmarkStart w:id="8" w:name="_Toc121485045"/>
+      <w:bookmarkStart w:id="8" w:name="_Toc121505261"/>
       <w:r>
         <w:t xml:space="preserve">Figure </w:t>
       </w:r>
-      <w:fldSimple w:instr=" STYLEREF 1 \s ">
-        <w:r>
-          <w:rPr>
-            <w:noProof/>
-          </w:rPr>
-          <w:t>2</w:t>
-        </w:r>
-      </w:fldSimple>
+      <w:r>
+        <w:fldChar w:fldCharType="begin"/>
+      </w:r>
+      <w:r>
+        <w:instrText xml:space="preserve"> STYLEREF 1 \s </w:instrText>
+      </w:r>
+      <w:r>
+        <w:fldChar w:fldCharType="separate"/>
+      </w:r>
+      <w:r>
+        <w:rPr>
+          <w:noProof/>
+        </w:rPr>
+        <w:t>2</w:t>
+      </w:r>
+      <w:r>
+        <w:rPr>
+          <w:noProof/>
+        </w:rPr>
+        <w:fldChar w:fldCharType="end"/>
+      </w:r>
       <w:r>
         <w:noBreakHyphen/>
       </w:r>
-      <w:fldSimple w:instr=" SEQ Figure \* ARABIC \s 1 ">
-        <w:r>
-          <w:rPr>
-            <w:noProof/>
-          </w:rPr>
-          <w:t>3</w:t>
-        </w:r>
-      </w:fldSimple>
+      <w:r>
+        <w:fldChar w:fldCharType="begin"/>
+      </w:r>
+      <w:r>
+        <w:instrText xml:space="preserve"> SEQ Figure \* ARABIC \s 1 </w:instrText>
+      </w:r>
+      <w:r>
+        <w:fldChar w:fldCharType="separate"/>
+      </w:r>
+      <w:r>
+        <w:rPr>
+          <w:noProof/>
+        </w:rPr>
+        <w:t>3</w:t>
+      </w:r>
+      <w:r>
+        <w:rPr>
+          <w:noProof/>
+        </w:rPr>
+        <w:fldChar w:fldCharType="end"/>
+      </w:r>
       <w:r>
         <w:t>: Serial N-Queens Average Times</w:t>
       </w:r>
@@ -3262,7 +3825,7 @@
                     <pic:cNvPicPr/>
                   </pic:nvPicPr>
                   <pic:blipFill>
-                    <a:blip r:embed="rId10"/>
+                    <a:blip r:embed="rId11"/>
                     <a:stretch>
                       <a:fillRect/>
                     </a:stretch>
@@ -3289,29 +3852,55 @@
         <w:spacing w:line="360" w:lineRule="auto"/>
         <w:jc w:val="center"/>
       </w:pPr>
-      <w:bookmarkStart w:id="11" w:name="_Toc121485046"/>
+      <w:bookmarkStart w:id="11" w:name="_Toc121505262"/>
       <w:r>
         <w:t xml:space="preserve">Figure </w:t>
       </w:r>
-      <w:fldSimple w:instr=" STYLEREF 1 \s ">
-        <w:r>
-          <w:rPr>
-            <w:noProof/>
-          </w:rPr>
-          <w:t>3</w:t>
-        </w:r>
-      </w:fldSimple>
+      <w:r>
+        <w:fldChar w:fldCharType="begin"/>
+      </w:r>
+      <w:r>
+        <w:instrText xml:space="preserve"> STYLEREF 1 \s </w:instrText>
+      </w:r>
+      <w:r>
+        <w:fldChar w:fldCharType="separate"/>
+      </w:r>
+      <w:r>
+        <w:rPr>
+          <w:noProof/>
+        </w:rPr>
+        <w:t>3</w:t>
+      </w:r>
+      <w:r>
+        <w:rPr>
+          <w:noProof/>
+        </w:rPr>
+        <w:fldChar w:fldCharType="end"/>
+      </w:r>
       <w:r>
         <w:noBreakHyphen/>
       </w:r>
-      <w:fldSimple w:instr=" SEQ Figure \* ARABIC \s 1 ">
-        <w:r>
-          <w:rPr>
-            <w:noProof/>
-          </w:rPr>
-          <w:t>1</w:t>
-        </w:r>
-      </w:fldSimple>
+      <w:r>
+        <w:fldChar w:fldCharType="begin"/>
+      </w:r>
+      <w:r>
+        <w:instrText xml:space="preserve"> SEQ Figure \* ARABIC \s 1 </w:instrText>
+      </w:r>
+      <w:r>
+        <w:fldChar w:fldCharType="separate"/>
+      </w:r>
+      <w:r>
+        <w:rPr>
+          <w:noProof/>
+        </w:rPr>
+        <w:t>1</w:t>
+      </w:r>
+      <w:r>
+        <w:rPr>
+          <w:noProof/>
+        </w:rPr>
+        <w:fldChar w:fldCharType="end"/>
+      </w:r>
       <w:r>
         <w:t>: Initial Non-Recursive Attempt</w:t>
       </w:r>
@@ -3831,7 +4420,7 @@
                     <pic:cNvPicPr/>
                   </pic:nvPicPr>
                   <pic:blipFill>
-                    <a:blip r:embed="rId11"/>
+                    <a:blip r:embed="rId12"/>
                     <a:stretch>
                       <a:fillRect/>
                     </a:stretch>
@@ -3859,29 +4448,55 @@
         <w:ind w:firstLine="720"/>
         <w:jc w:val="both"/>
       </w:pPr>
-      <w:bookmarkStart w:id="12" w:name="_Toc121485047"/>
+      <w:bookmarkStart w:id="12" w:name="_Toc121505263"/>
       <w:r>
         <w:t xml:space="preserve">Figure </w:t>
       </w:r>
-      <w:fldSimple w:instr=" STYLEREF 1 \s ">
-        <w:r>
-          <w:rPr>
-            <w:noProof/>
-          </w:rPr>
-          <w:t>3</w:t>
-        </w:r>
-      </w:fldSimple>
+      <w:r>
+        <w:fldChar w:fldCharType="begin"/>
+      </w:r>
+      <w:r>
+        <w:instrText xml:space="preserve"> STYLEREF 1 \s </w:instrText>
+      </w:r>
+      <w:r>
+        <w:fldChar w:fldCharType="separate"/>
+      </w:r>
+      <w:r>
+        <w:rPr>
+          <w:noProof/>
+        </w:rPr>
+        <w:t>3</w:t>
+      </w:r>
+      <w:r>
+        <w:rPr>
+          <w:noProof/>
+        </w:rPr>
+        <w:fldChar w:fldCharType="end"/>
+      </w:r>
       <w:r>
         <w:noBreakHyphen/>
       </w:r>
-      <w:fldSimple w:instr=" SEQ Figure \* ARABIC \s 1 ">
-        <w:r>
-          <w:rPr>
-            <w:noProof/>
-          </w:rPr>
-          <w:t>2</w:t>
-        </w:r>
-      </w:fldSimple>
+      <w:r>
+        <w:fldChar w:fldCharType="begin"/>
+      </w:r>
+      <w:r>
+        <w:instrText xml:space="preserve"> SEQ Figure \* ARABIC \s 1 </w:instrText>
+      </w:r>
+      <w:r>
+        <w:fldChar w:fldCharType="separate"/>
+      </w:r>
+      <w:r>
+        <w:rPr>
+          <w:noProof/>
+        </w:rPr>
+        <w:t>2</w:t>
+      </w:r>
+      <w:r>
+        <w:rPr>
+          <w:noProof/>
+        </w:rPr>
+        <w:fldChar w:fldCharType="end"/>
+      </w:r>
       <w:r>
         <w:t>: Final Brute Force Implementation</w:t>
       </w:r>
@@ -4043,7 +4658,7 @@
                     <pic:cNvPicPr/>
                   </pic:nvPicPr>
                   <pic:blipFill>
-                    <a:blip r:embed="rId12"/>
+                    <a:blip r:embed="rId13"/>
                     <a:stretch>
                       <a:fillRect/>
                     </a:stretch>
@@ -4069,49 +4684,76 @@
         <w:pStyle w:val="Caption"/>
         <w:jc w:val="center"/>
       </w:pPr>
-      <w:bookmarkStart w:id="15" w:name="_Toc121485048"/>
+      <w:bookmarkStart w:id="15" w:name="_Toc121505264"/>
       <w:r>
         <w:t xml:space="preserve">Figure </w:t>
       </w:r>
-      <w:fldSimple w:instr=" STYLEREF 1 \s ">
-        <w:r>
-          <w:rPr>
-            <w:noProof/>
-          </w:rPr>
-          <w:t>3</w:t>
-        </w:r>
-      </w:fldSimple>
+      <w:r>
+        <w:fldChar w:fldCharType="begin"/>
+      </w:r>
+      <w:r>
+        <w:instrText xml:space="preserve"> STYLEREF 1 \s </w:instrText>
+      </w:r>
+      <w:r>
+        <w:fldChar w:fldCharType="separate"/>
+      </w:r>
+      <w:r>
+        <w:rPr>
+          <w:noProof/>
+        </w:rPr>
+        <w:t>3</w:t>
+      </w:r>
+      <w:r>
+        <w:rPr>
+          <w:noProof/>
+        </w:rPr>
+        <w:fldChar w:fldCharType="end"/>
+      </w:r>
       <w:r>
         <w:noBreakHyphen/>
       </w:r>
-      <w:fldSimple w:instr=" SEQ Figure \* ARABIC \s 1 ">
-        <w:r>
-          <w:rPr>
-            <w:noProof/>
-          </w:rPr>
-          <w:t>3</w:t>
-        </w:r>
-      </w:fldSimple>
+      <w:r>
+        <w:fldChar w:fldCharType="begin"/>
+      </w:r>
+      <w:r>
+        <w:instrText xml:space="preserve"> SEQ Figure \* ARABIC \s 1 </w:instrText>
+      </w:r>
+      <w:r>
+        <w:fldChar w:fldCharType="separate"/>
+      </w:r>
+      <w:r>
+        <w:rPr>
+          <w:noProof/>
+        </w:rPr>
+        <w:t>3</w:t>
+      </w:r>
+      <w:r>
+        <w:rPr>
+          <w:noProof/>
+        </w:rPr>
+        <w:fldChar w:fldCharType="end"/>
+      </w:r>
       <w:r>
         <w:t>: Parallel For</w:t>
       </w:r>
+      <w:r>
+        <w:t xml:space="preserve"> (</w:t>
+      </w:r>
+      <w:proofErr w:type="spellStart"/>
+      <w:r>
+        <w:t>calculateSolution</w:t>
+      </w:r>
+      <w:proofErr w:type="spellEnd"/>
+      <w:r>
+        <w:t>)</w:t>
+      </w:r>
       <w:bookmarkEnd w:id="15"/>
-      <w:r>
-        <w:t xml:space="preserve"> (</w:t>
-      </w:r>
-      <w:proofErr w:type="spellStart"/>
-      <w:r>
-        <w:t>calculateSolution</w:t>
-      </w:r>
-      <w:proofErr w:type="spellEnd"/>
-      <w:r>
-        <w:t>)</w:t>
-      </w:r>
     </w:p>
     <w:p/>
     <w:p>
       <w:pPr>
         <w:spacing w:line="360" w:lineRule="auto"/>
+        <w:jc w:val="both"/>
       </w:pPr>
       <w:r>
         <w:t xml:space="preserve">The key thing to notice here is the use of the guided scheduling – after looking through recommendations of which scheduling types were best for certain scenarios </w:t>
@@ -4162,6 +4804,7 @@
     <w:p>
       <w:pPr>
         <w:spacing w:line="360" w:lineRule="auto"/>
+        <w:jc w:val="both"/>
       </w:pPr>
     </w:p>
     <w:p>
@@ -4169,6 +4812,7 @@
         <w:pStyle w:val="Heading3"/>
         <w:spacing w:line="360" w:lineRule="auto"/>
         <w:ind w:firstLine="360"/>
+        <w:jc w:val="both"/>
       </w:pPr>
       <w:bookmarkStart w:id="16" w:name="_Toc121446139"/>
       <w:r>
@@ -4179,6 +4823,7 @@
     <w:p>
       <w:pPr>
         <w:spacing w:line="360" w:lineRule="auto"/>
+        <w:jc w:val="both"/>
       </w:pPr>
       <w:r>
         <w:t>As stated before, were three scheduling types chosen to take forward for testing. There was initially a fourth which was Dynamic Scheduling. This was implemented but resulted in a slowdown rather than a speedup and was therefore axed because of this. The other three, Default, Guided and Static all performed similarly to expectations, with some providing speedup.</w:t>
@@ -4192,11 +4837,13 @@
     <w:p>
       <w:pPr>
         <w:spacing w:line="360" w:lineRule="auto"/>
+        <w:jc w:val="both"/>
       </w:pPr>
     </w:p>
     <w:p>
       <w:pPr>
         <w:spacing w:line="360" w:lineRule="auto"/>
+        <w:jc w:val="both"/>
       </w:pPr>
       <w:r>
         <w:t xml:space="preserve">It is important to note that the results presented here are more limited in scope than the results presented in previous analysis. </w:t>
@@ -4237,7 +4884,7 @@
             <wp:cNvGraphicFramePr/>
             <a:graphic xmlns:a="http://schemas.openxmlformats.org/drawingml/2006/main">
               <a:graphicData uri="http://schemas.openxmlformats.org/drawingml/2006/chart">
-                <c:chart xmlns:c="http://schemas.openxmlformats.org/drawingml/2006/chart" xmlns:r="http://schemas.openxmlformats.org/officeDocument/2006/relationships" r:id="rId13"/>
+                <c:chart xmlns:c="http://schemas.openxmlformats.org/drawingml/2006/chart" xmlns:r="http://schemas.openxmlformats.org/officeDocument/2006/relationships" r:id="rId14"/>
               </a:graphicData>
             </a:graphic>
           </wp:inline>
@@ -4249,29 +4896,55 @@
         <w:pStyle w:val="Caption"/>
         <w:jc w:val="center"/>
       </w:pPr>
-      <w:bookmarkStart w:id="17" w:name="_Toc121485049"/>
+      <w:bookmarkStart w:id="17" w:name="_Toc121505265"/>
       <w:r>
         <w:t xml:space="preserve">Figure </w:t>
       </w:r>
-      <w:fldSimple w:instr=" STYLEREF 1 \s ">
-        <w:r>
-          <w:rPr>
-            <w:noProof/>
-          </w:rPr>
-          <w:t>3</w:t>
-        </w:r>
-      </w:fldSimple>
+      <w:r>
+        <w:fldChar w:fldCharType="begin"/>
+      </w:r>
+      <w:r>
+        <w:instrText xml:space="preserve"> STYLEREF 1 \s </w:instrText>
+      </w:r>
+      <w:r>
+        <w:fldChar w:fldCharType="separate"/>
+      </w:r>
+      <w:r>
+        <w:rPr>
+          <w:noProof/>
+        </w:rPr>
+        <w:t>3</w:t>
+      </w:r>
+      <w:r>
+        <w:rPr>
+          <w:noProof/>
+        </w:rPr>
+        <w:fldChar w:fldCharType="end"/>
+      </w:r>
       <w:r>
         <w:noBreakHyphen/>
       </w:r>
-      <w:fldSimple w:instr=" SEQ Figure \* ARABIC \s 1 ">
-        <w:r>
-          <w:rPr>
-            <w:noProof/>
-          </w:rPr>
-          <w:t>4</w:t>
-        </w:r>
-      </w:fldSimple>
+      <w:r>
+        <w:fldChar w:fldCharType="begin"/>
+      </w:r>
+      <w:r>
+        <w:instrText xml:space="preserve"> SEQ Figure \* ARABIC \s 1 </w:instrText>
+      </w:r>
+      <w:r>
+        <w:fldChar w:fldCharType="separate"/>
+      </w:r>
+      <w:r>
+        <w:rPr>
+          <w:noProof/>
+        </w:rPr>
+        <w:t>4</w:t>
+      </w:r>
+      <w:r>
+        <w:rPr>
+          <w:noProof/>
+        </w:rPr>
+        <w:fldChar w:fldCharType="end"/>
+      </w:r>
       <w:r>
         <w:t>: Scheduling Performance (N=9)</w:t>
       </w:r>
@@ -4281,6 +4954,7 @@
     <w:p>
       <w:pPr>
         <w:spacing w:line="360" w:lineRule="auto"/>
+        <w:jc w:val="both"/>
       </w:pPr>
       <w:r>
         <w:t xml:space="preserve">Figure 3-4 shows the difference in performance between the three scheduling types when the program is asked to calculate the solutions for a 9x9 problem. The averages here show that the times are all within 0.10 of a second of </w:t>
@@ -4305,6 +4979,7 @@
     <w:p>
       <w:pPr>
         <w:spacing w:line="360" w:lineRule="auto"/>
+        <w:jc w:val="both"/>
       </w:pPr>
       <w:r>
         <w:t xml:space="preserve">This notion changed, however, once the results for the N = 10 runs came in, which was the highest run that the system </w:t>
@@ -4348,7 +5023,7 @@
             <wp:cNvGraphicFramePr/>
             <a:graphic xmlns:a="http://schemas.openxmlformats.org/drawingml/2006/main">
               <a:graphicData uri="http://schemas.openxmlformats.org/drawingml/2006/chart">
-                <c:chart xmlns:c="http://schemas.openxmlformats.org/drawingml/2006/chart" xmlns:r="http://schemas.openxmlformats.org/officeDocument/2006/relationships" r:id="rId14"/>
+                <c:chart xmlns:c="http://schemas.openxmlformats.org/drawingml/2006/chart" xmlns:r="http://schemas.openxmlformats.org/officeDocument/2006/relationships" r:id="rId15"/>
               </a:graphicData>
             </a:graphic>
           </wp:inline>
@@ -4360,29 +5035,55 @@
         <w:pStyle w:val="Caption"/>
         <w:jc w:val="center"/>
       </w:pPr>
-      <w:bookmarkStart w:id="18" w:name="_Toc121485050"/>
+      <w:bookmarkStart w:id="18" w:name="_Toc121505266"/>
       <w:r>
         <w:t xml:space="preserve">Figure </w:t>
       </w:r>
-      <w:fldSimple w:instr=" STYLEREF 1 \s ">
-        <w:r>
-          <w:rPr>
-            <w:noProof/>
-          </w:rPr>
-          <w:t>3</w:t>
-        </w:r>
-      </w:fldSimple>
+      <w:r>
+        <w:fldChar w:fldCharType="begin"/>
+      </w:r>
+      <w:r>
+        <w:instrText xml:space="preserve"> STYLEREF 1 \s </w:instrText>
+      </w:r>
+      <w:r>
+        <w:fldChar w:fldCharType="separate"/>
+      </w:r>
+      <w:r>
+        <w:rPr>
+          <w:noProof/>
+        </w:rPr>
+        <w:t>3</w:t>
+      </w:r>
+      <w:r>
+        <w:rPr>
+          <w:noProof/>
+        </w:rPr>
+        <w:fldChar w:fldCharType="end"/>
+      </w:r>
       <w:r>
         <w:noBreakHyphen/>
       </w:r>
-      <w:fldSimple w:instr=" SEQ Figure \* ARABIC \s 1 ">
-        <w:r>
-          <w:rPr>
-            <w:noProof/>
-          </w:rPr>
-          <w:t>5</w:t>
-        </w:r>
-      </w:fldSimple>
+      <w:r>
+        <w:fldChar w:fldCharType="begin"/>
+      </w:r>
+      <w:r>
+        <w:instrText xml:space="preserve"> SEQ Figure \* ARABIC \s 1 </w:instrText>
+      </w:r>
+      <w:r>
+        <w:fldChar w:fldCharType="separate"/>
+      </w:r>
+      <w:r>
+        <w:rPr>
+          <w:noProof/>
+        </w:rPr>
+        <w:t>5</w:t>
+      </w:r>
+      <w:r>
+        <w:rPr>
+          <w:noProof/>
+        </w:rPr>
+        <w:fldChar w:fldCharType="end"/>
+      </w:r>
       <w:r>
         <w:t>: Scheduling Performance (N=10)</w:t>
       </w:r>
@@ -4392,6 +5093,7 @@
     <w:p>
       <w:pPr>
         <w:spacing w:line="360" w:lineRule="auto"/>
+        <w:jc w:val="both"/>
       </w:pPr>
       <w:r>
         <w:t xml:space="preserve">Figure 3-5 shows the performance difference between the scheduling types, </w:t>
@@ -4411,6 +5113,7 @@
     <w:p>
       <w:pPr>
         <w:spacing w:line="360" w:lineRule="auto"/>
+        <w:jc w:val="both"/>
       </w:pPr>
       <w:r>
         <w:t xml:space="preserve">Guided provided a larger boost when faced with the 9x9 problem whereas guided performed better over the 10x10 problem. It can be assumed from this that guided may perform better as the scale of the problem increases. </w:t>
@@ -4419,6 +5122,7 @@
     <w:p>
       <w:pPr>
         <w:spacing w:line="360" w:lineRule="auto"/>
+        <w:jc w:val="both"/>
       </w:pPr>
       <w:r>
         <w:t>The key thing to note too, is the difference in time being saved. While they both provide a bonus to the speed of the program execution during different scenarios, no matter how you look at it, guided scheduling provided the solution with a larger time benefit than that of static scheduling. While static provides milliseconds worth, guided provides full seconds worth of a performance bonus – and in a system such as this where the waiting times for calculation seem to get exponentially worse with the size of the calculation, it seemed that guided would be the best scheduling choice to stick with for the final program.</w:t>
@@ -4461,6 +5165,7 @@
     <w:p>
       <w:pPr>
         <w:spacing w:line="360" w:lineRule="auto"/>
+        <w:jc w:val="both"/>
       </w:pPr>
       <w:r>
         <w:t xml:space="preserve">An attempt was also made to parallelise the </w:t>
@@ -4500,7 +5205,7 @@
                     <pic:cNvPicPr/>
                   </pic:nvPicPr>
                   <pic:blipFill>
-                    <a:blip r:embed="rId15"/>
+                    <a:blip r:embed="rId16"/>
                     <a:stretch>
                       <a:fillRect/>
                     </a:stretch>
@@ -4526,28 +5231,55 @@
         <w:pStyle w:val="Caption"/>
         <w:jc w:val="center"/>
       </w:pPr>
+      <w:bookmarkStart w:id="19" w:name="_Toc121505267"/>
       <w:r>
         <w:t xml:space="preserve">Figure </w:t>
       </w:r>
-      <w:fldSimple w:instr=" STYLEREF 1 \s ">
-        <w:r>
-          <w:rPr>
-            <w:noProof/>
-          </w:rPr>
-          <w:t>3</w:t>
-        </w:r>
-      </w:fldSimple>
+      <w:r>
+        <w:fldChar w:fldCharType="begin"/>
+      </w:r>
+      <w:r>
+        <w:instrText xml:space="preserve"> STYLEREF 1 \s </w:instrText>
+      </w:r>
+      <w:r>
+        <w:fldChar w:fldCharType="separate"/>
+      </w:r>
+      <w:r>
+        <w:rPr>
+          <w:noProof/>
+        </w:rPr>
+        <w:t>3</w:t>
+      </w:r>
+      <w:r>
+        <w:rPr>
+          <w:noProof/>
+        </w:rPr>
+        <w:fldChar w:fldCharType="end"/>
+      </w:r>
       <w:r>
         <w:noBreakHyphen/>
       </w:r>
-      <w:fldSimple w:instr=" SEQ Figure \* ARABIC \s 1 ">
-        <w:r>
-          <w:rPr>
-            <w:noProof/>
-          </w:rPr>
-          <w:t>6</w:t>
-        </w:r>
-      </w:fldSimple>
+      <w:r>
+        <w:fldChar w:fldCharType="begin"/>
+      </w:r>
+      <w:r>
+        <w:instrText xml:space="preserve"> SEQ Figure \* ARABIC \s 1 </w:instrText>
+      </w:r>
+      <w:r>
+        <w:fldChar w:fldCharType="separate"/>
+      </w:r>
+      <w:r>
+        <w:rPr>
+          <w:noProof/>
+        </w:rPr>
+        <w:t>6</w:t>
+      </w:r>
+      <w:r>
+        <w:rPr>
+          <w:noProof/>
+        </w:rPr>
+        <w:fldChar w:fldCharType="end"/>
+      </w:r>
       <w:r>
         <w:t>: Parallel For (</w:t>
       </w:r>
@@ -4559,11 +5291,13 @@
       <w:r>
         <w:t>)</w:t>
       </w:r>
+      <w:bookmarkEnd w:id="19"/>
     </w:p>
     <w:p/>
     <w:p>
       <w:pPr>
         <w:spacing w:line="360" w:lineRule="auto"/>
+        <w:jc w:val="both"/>
       </w:pPr>
       <w:r>
         <w:t xml:space="preserve">Initially, the performance was in-line with what is expected from previous testing; relatively fast computation for the first 8 N values, followed by a more dramatic increase in execution time for N= 9 and 10. However, in the case of using a parallel for alongside the </w:t>
@@ -4606,7 +5340,7 @@
                     <pic:cNvPicPr/>
                   </pic:nvPicPr>
                   <pic:blipFill>
-                    <a:blip r:embed="rId16"/>
+                    <a:blip r:embed="rId17"/>
                     <a:stretch>
                       <a:fillRect/>
                     </a:stretch>
@@ -4632,28 +5366,55 @@
         <w:pStyle w:val="Caption"/>
         <w:jc w:val="center"/>
       </w:pPr>
+      <w:bookmarkStart w:id="20" w:name="_Toc121505268"/>
       <w:r>
         <w:t xml:space="preserve">Figure </w:t>
       </w:r>
-      <w:fldSimple w:instr=" STYLEREF 1 \s ">
-        <w:r>
-          <w:rPr>
-            <w:noProof/>
-          </w:rPr>
-          <w:t>3</w:t>
-        </w:r>
-      </w:fldSimple>
+      <w:r>
+        <w:fldChar w:fldCharType="begin"/>
+      </w:r>
+      <w:r>
+        <w:instrText xml:space="preserve"> STYLEREF 1 \s </w:instrText>
+      </w:r>
+      <w:r>
+        <w:fldChar w:fldCharType="separate"/>
+      </w:r>
+      <w:r>
+        <w:rPr>
+          <w:noProof/>
+        </w:rPr>
+        <w:t>3</w:t>
+      </w:r>
+      <w:r>
+        <w:rPr>
+          <w:noProof/>
+        </w:rPr>
+        <w:fldChar w:fldCharType="end"/>
+      </w:r>
       <w:r>
         <w:noBreakHyphen/>
       </w:r>
-      <w:fldSimple w:instr=" SEQ Figure \* ARABIC \s 1 ">
-        <w:r>
-          <w:rPr>
-            <w:noProof/>
-          </w:rPr>
-          <w:t>7</w:t>
-        </w:r>
-      </w:fldSimple>
+      <w:r>
+        <w:fldChar w:fldCharType="begin"/>
+      </w:r>
+      <w:r>
+        <w:instrText xml:space="preserve"> SEQ Figure \* ARABIC \s 1 </w:instrText>
+      </w:r>
+      <w:r>
+        <w:fldChar w:fldCharType="separate"/>
+      </w:r>
+      <w:r>
+        <w:rPr>
+          <w:noProof/>
+        </w:rPr>
+        <w:t>7</w:t>
+      </w:r>
+      <w:r>
+        <w:rPr>
+          <w:noProof/>
+        </w:rPr>
+        <w:fldChar w:fldCharType="end"/>
+      </w:r>
       <w:r>
         <w:t>: Parallel For (</w:t>
       </w:r>
@@ -4665,10 +5426,12 @@
       <w:r>
         <w:t>) Enabled vs Disabled</w:t>
       </w:r>
+      <w:bookmarkEnd w:id="20"/>
     </w:p>
     <w:p>
       <w:pPr>
         <w:spacing w:line="360" w:lineRule="auto"/>
+        <w:jc w:val="both"/>
         <w:rPr>
           <w:noProof/>
         </w:rPr>
@@ -4715,7 +5478,7 @@
                     </pic:cNvPicPr>
                   </pic:nvPicPr>
                   <pic:blipFill>
-                    <a:blip r:embed="rId17">
+                    <a:blip r:embed="rId18">
                       <a:extLst>
                         <a:ext uri="{28A0092B-C50C-407E-A947-70E740481C1C}">
                           <a14:useLocalDpi xmlns:a14="http://schemas.microsoft.com/office/drawing/2010/main" val="0"/>
@@ -4752,28 +5515,55 @@
         <w:pStyle w:val="Caption"/>
         <w:jc w:val="center"/>
       </w:pPr>
+      <w:bookmarkStart w:id="21" w:name="_Toc121505269"/>
       <w:r>
         <w:t xml:space="preserve">Figure </w:t>
       </w:r>
-      <w:fldSimple w:instr=" STYLEREF 1 \s ">
-        <w:r>
-          <w:rPr>
-            <w:noProof/>
-          </w:rPr>
-          <w:t>3</w:t>
-        </w:r>
-      </w:fldSimple>
+      <w:r>
+        <w:fldChar w:fldCharType="begin"/>
+      </w:r>
+      <w:r>
+        <w:instrText xml:space="preserve"> STYLEREF 1 \s </w:instrText>
+      </w:r>
+      <w:r>
+        <w:fldChar w:fldCharType="separate"/>
+      </w:r>
+      <w:r>
+        <w:rPr>
+          <w:noProof/>
+        </w:rPr>
+        <w:t>3</w:t>
+      </w:r>
+      <w:r>
+        <w:rPr>
+          <w:noProof/>
+        </w:rPr>
+        <w:fldChar w:fldCharType="end"/>
+      </w:r>
       <w:r>
         <w:noBreakHyphen/>
       </w:r>
-      <w:fldSimple w:instr=" SEQ Figure \* ARABIC \s 1 ">
-        <w:r>
-          <w:rPr>
-            <w:noProof/>
-          </w:rPr>
-          <w:t>8</w:t>
-        </w:r>
-      </w:fldSimple>
+      <w:r>
+        <w:fldChar w:fldCharType="begin"/>
+      </w:r>
+      <w:r>
+        <w:instrText xml:space="preserve"> SEQ Figure \* ARABIC \s 1 </w:instrText>
+      </w:r>
+      <w:r>
+        <w:fldChar w:fldCharType="separate"/>
+      </w:r>
+      <w:r>
+        <w:rPr>
+          <w:noProof/>
+        </w:rPr>
+        <w:t>8</w:t>
+      </w:r>
+      <w:r>
+        <w:rPr>
+          <w:noProof/>
+        </w:rPr>
+        <w:fldChar w:fldCharType="end"/>
+      </w:r>
       <w:r>
         <w:t>: Parallel For (</w:t>
       </w:r>
@@ -4784,48 +5574,52 @@
       <w:proofErr w:type="spellEnd"/>
       <w:r>
         <w:t>) Comparison Graph</w:t>
+      </w:r>
+      <w:bookmarkEnd w:id="21"/>
+    </w:p>
+    <w:p/>
+    <w:p>
+      <w:pPr>
+        <w:spacing w:line="360" w:lineRule="auto"/>
+        <w:jc w:val="both"/>
+      </w:pPr>
+      <w:proofErr w:type="spellStart"/>
+      <w:r>
+        <w:t>Evidentally</w:t>
+      </w:r>
+      <w:proofErr w:type="spellEnd"/>
+      <w:r>
+        <w:t xml:space="preserve">, the times weren’t too far apart from </w:t>
+      </w:r>
+      <w:proofErr w:type="spellStart"/>
+      <w:r>
+        <w:t>eachother</w:t>
+      </w:r>
+      <w:proofErr w:type="spellEnd"/>
+      <w:r>
+        <w:t xml:space="preserve"> up to N = 7, however, when the Parallel For is enabled, the system suddenly struggles a lot more with N = 8 than it does with the Parallel For disabled. For that reason, it was decided to comment out the parallel for in the </w:t>
+      </w:r>
+      <w:proofErr w:type="spellStart"/>
+      <w:r>
+        <w:t>boardIsValid</w:t>
+      </w:r>
+      <w:proofErr w:type="spellEnd"/>
+      <w:r>
+        <w:t xml:space="preserve"> method and to remain with the single parallel for in the </w:t>
+      </w:r>
+      <w:proofErr w:type="spellStart"/>
+      <w:r>
+        <w:t>calculateSolutions</w:t>
+      </w:r>
+      <w:proofErr w:type="spellEnd"/>
+      <w:r>
+        <w:t xml:space="preserve"> method.</w:t>
       </w:r>
     </w:p>
     <w:p>
       <w:pPr>
         <w:spacing w:line="360" w:lineRule="auto"/>
-      </w:pPr>
-      <w:proofErr w:type="spellStart"/>
-      <w:r>
-        <w:t>Evidentally</w:t>
-      </w:r>
-      <w:proofErr w:type="spellEnd"/>
-      <w:r>
-        <w:t xml:space="preserve">, the times weren’t too far apart from </w:t>
-      </w:r>
-      <w:proofErr w:type="spellStart"/>
-      <w:r>
-        <w:t>eachother</w:t>
-      </w:r>
-      <w:proofErr w:type="spellEnd"/>
-      <w:r>
-        <w:t xml:space="preserve"> up to N = 7, however, when the Parallel For is enabled, the system suddenly struggles a lot more with N = 8 than it does with the Parallel For disabled. For that reason, it was decided to comment out the parallel for in the </w:t>
-      </w:r>
-      <w:proofErr w:type="spellStart"/>
-      <w:r>
-        <w:t>boardIsValid</w:t>
-      </w:r>
-      <w:proofErr w:type="spellEnd"/>
-      <w:r>
-        <w:t xml:space="preserve"> method and to remain with the single parallel for in the </w:t>
-      </w:r>
-      <w:proofErr w:type="spellStart"/>
-      <w:r>
-        <w:t>calculateSolutions</w:t>
-      </w:r>
-      <w:proofErr w:type="spellEnd"/>
-      <w:r>
-        <w:t xml:space="preserve"> method.</w:t>
-      </w:r>
-    </w:p>
-    <w:p>
-      <w:pPr>
-        <w:spacing w:line="360" w:lineRule="auto"/>
+        <w:jc w:val="both"/>
       </w:pPr>
       <w:r>
         <w:t xml:space="preserve"> </w:t>
@@ -4841,12 +5635,466 @@
         <w:spacing w:line="360" w:lineRule="auto"/>
         <w:jc w:val="both"/>
       </w:pPr>
-      <w:bookmarkStart w:id="19" w:name="_Toc121446140"/>
+      <w:bookmarkStart w:id="22" w:name="_Toc121446140"/>
       <w:r>
         <w:t>OpenMP Performance Results</w:t>
       </w:r>
-      <w:bookmarkEnd w:id="19"/>
+      <w:bookmarkEnd w:id="22"/>
     </w:p>
+    <w:p>
+      <w:pPr>
+        <w:spacing w:line="360" w:lineRule="auto"/>
+        <w:jc w:val="both"/>
+      </w:pPr>
+      <w:r>
+        <w:t>This section will discuss the results of the overall OpenMP performance tests. Below is a table of the results from the 10 test runs:</w:t>
+      </w:r>
+    </w:p>
+    <w:p>
+      <w:pPr>
+        <w:spacing w:line="360" w:lineRule="auto"/>
+      </w:pPr>
+      <w:r>
+        <w:rPr>
+          <w:noProof/>
+        </w:rPr>
+        <w:drawing>
+          <wp:anchor distT="0" distB="0" distL="114300" distR="114300" simplePos="0" relativeHeight="251660288" behindDoc="1" locked="0" layoutInCell="1" allowOverlap="1" wp14:anchorId="4A52A799" wp14:editId="6661B2EA">
+            <wp:simplePos x="0" y="0"/>
+            <wp:positionH relativeFrom="margin">
+              <wp:align>center</wp:align>
+            </wp:positionH>
+            <wp:positionV relativeFrom="paragraph">
+              <wp:posOffset>164465</wp:posOffset>
+            </wp:positionV>
+            <wp:extent cx="6336665" cy="942114"/>
+            <wp:effectExtent l="0" t="0" r="0" b="0"/>
+            <wp:wrapNone/>
+            <wp:docPr id="12" name="Picture 12"/>
+            <wp:cNvGraphicFramePr>
+              <a:graphicFrameLocks xmlns:a="http://schemas.openxmlformats.org/drawingml/2006/main" noChangeAspect="1"/>
+            </wp:cNvGraphicFramePr>
+            <a:graphic xmlns:a="http://schemas.openxmlformats.org/drawingml/2006/main">
+              <a:graphicData uri="http://schemas.openxmlformats.org/drawingml/2006/picture">
+                <pic:pic xmlns:pic="http://schemas.openxmlformats.org/drawingml/2006/picture">
+                  <pic:nvPicPr>
+                    <pic:cNvPr id="1" name=""/>
+                    <pic:cNvPicPr/>
+                  </pic:nvPicPr>
+                  <pic:blipFill>
+                    <a:blip r:embed="rId19">
+                      <a:extLst>
+                        <a:ext uri="{28A0092B-C50C-407E-A947-70E740481C1C}">
+                          <a14:useLocalDpi xmlns:a14="http://schemas.microsoft.com/office/drawing/2010/main" val="0"/>
+                        </a:ext>
+                      </a:extLst>
+                    </a:blip>
+                    <a:stretch>
+                      <a:fillRect/>
+                    </a:stretch>
+                  </pic:blipFill>
+                  <pic:spPr>
+                    <a:xfrm>
+                      <a:off x="0" y="0"/>
+                      <a:ext cx="6336665" cy="942114"/>
+                    </a:xfrm>
+                    <a:prstGeom prst="rect">
+                      <a:avLst/>
+                    </a:prstGeom>
+                  </pic:spPr>
+                </pic:pic>
+              </a:graphicData>
+            </a:graphic>
+            <wp14:sizeRelH relativeFrom="page">
+              <wp14:pctWidth>0</wp14:pctWidth>
+            </wp14:sizeRelH>
+            <wp14:sizeRelV relativeFrom="page">
+              <wp14:pctHeight>0</wp14:pctHeight>
+            </wp14:sizeRelV>
+          </wp:anchor>
+        </w:drawing>
+      </w:r>
+    </w:p>
+    <w:p>
+      <w:pPr>
+        <w:spacing w:line="360" w:lineRule="auto"/>
+      </w:pPr>
+    </w:p>
+    <w:p>
+      <w:pPr>
+        <w:jc w:val="center"/>
+      </w:pPr>
+    </w:p>
+    <w:p>
+      <w:pPr>
+        <w:jc w:val="center"/>
+      </w:pPr>
+      <w:r>
+        <w:rPr>
+          <w:noProof/>
+        </w:rPr>
+        <mc:AlternateContent>
+          <mc:Choice Requires="wps">
+            <w:drawing>
+              <wp:anchor distT="0" distB="0" distL="114300" distR="114300" simplePos="0" relativeHeight="251662336" behindDoc="1" locked="0" layoutInCell="1" allowOverlap="1" wp14:anchorId="1D4DD476" wp14:editId="54C28B96">
+                <wp:simplePos x="0" y="0"/>
+                <wp:positionH relativeFrom="margin">
+                  <wp:align>center</wp:align>
+                </wp:positionH>
+                <wp:positionV relativeFrom="paragraph">
+                  <wp:posOffset>323215</wp:posOffset>
+                </wp:positionV>
+                <wp:extent cx="6765290" cy="635"/>
+                <wp:effectExtent l="0" t="0" r="0" b="0"/>
+                <wp:wrapNone/>
+                <wp:docPr id="13" name="Text Box 13"/>
+                <wp:cNvGraphicFramePr/>
+                <a:graphic xmlns:a="http://schemas.openxmlformats.org/drawingml/2006/main">
+                  <a:graphicData uri="http://schemas.microsoft.com/office/word/2010/wordprocessingShape">
+                    <wps:wsp>
+                      <wps:cNvSpPr txBox="1"/>
+                      <wps:spPr>
+                        <a:xfrm>
+                          <a:off x="0" y="0"/>
+                          <a:ext cx="6765290" cy="635"/>
+                        </a:xfrm>
+                        <a:prstGeom prst="rect">
+                          <a:avLst/>
+                        </a:prstGeom>
+                        <a:solidFill>
+                          <a:prstClr val="white"/>
+                        </a:solidFill>
+                        <a:ln>
+                          <a:noFill/>
+                        </a:ln>
+                      </wps:spPr>
+                      <wps:txbx>
+                        <w:txbxContent>
+                          <w:p>
+                            <w:pPr>
+                              <w:pStyle w:val="Caption"/>
+                              <w:jc w:val="center"/>
+                              <w:rPr>
+                                <w:noProof/>
+                              </w:rPr>
+                            </w:pPr>
+                            <w:bookmarkStart w:id="23" w:name="_Toc121505270"/>
+                            <w:r>
+                              <w:t xml:space="preserve">Figure </w:t>
+                            </w:r>
+                            <w:r>
+                              <w:fldChar w:fldCharType="begin"/>
+                            </w:r>
+                            <w:r>
+                              <w:instrText xml:space="preserve"> STYLEREF 1 \s </w:instrText>
+                            </w:r>
+                            <w:r>
+                              <w:fldChar w:fldCharType="separate"/>
+                            </w:r>
+                            <w:r>
+                              <w:rPr>
+                                <w:noProof/>
+                              </w:rPr>
+                              <w:t>3</w:t>
+                            </w:r>
+                            <w:r>
+                              <w:rPr>
+                                <w:noProof/>
+                              </w:rPr>
+                              <w:fldChar w:fldCharType="end"/>
+                            </w:r>
+                            <w:r>
+                              <w:noBreakHyphen/>
+                            </w:r>
+                            <w:r>
+                              <w:fldChar w:fldCharType="begin"/>
+                            </w:r>
+                            <w:r>
+                              <w:instrText xml:space="preserve"> SEQ Figure \* ARABIC \s 1 </w:instrText>
+                            </w:r>
+                            <w:r>
+                              <w:fldChar w:fldCharType="separate"/>
+                            </w:r>
+                            <w:r>
+                              <w:rPr>
+                                <w:noProof/>
+                              </w:rPr>
+                              <w:t>9</w:t>
+                            </w:r>
+                            <w:r>
+                              <w:rPr>
+                                <w:noProof/>
+                              </w:rPr>
+                              <w:fldChar w:fldCharType="end"/>
+                            </w:r>
+                            <w:r>
+                              <w:t>: OpenMP performance Table</w:t>
+                            </w:r>
+                            <w:bookmarkEnd w:id="23"/>
+                          </w:p>
+                        </w:txbxContent>
+                      </wps:txbx>
+                      <wps:bodyPr rot="0" spcFirstLastPara="0" vertOverflow="overflow" horzOverflow="overflow" vert="horz" wrap="square" lIns="0" tIns="0" rIns="0" bIns="0" numCol="1" spcCol="0" rtlCol="0" fromWordArt="0" anchor="t" anchorCtr="0" forceAA="0" compatLnSpc="1">
+                        <a:prstTxWarp prst="textNoShape">
+                          <a:avLst/>
+                        </a:prstTxWarp>
+                        <a:spAutoFit/>
+                      </wps:bodyPr>
+                    </wps:wsp>
+                  </a:graphicData>
+                </a:graphic>
+              </wp:anchor>
+            </w:drawing>
+          </mc:Choice>
+          <mc:Fallback>
+            <w:pict>
+              <v:shape w14:anchorId="1D4DD476" id="Text Box 13" o:spid="_x0000_s1027" type="#_x0000_t202" style="position:absolute;left:0;text-align:left;margin-left:0;margin-top:25.45pt;width:532.7pt;height:.05pt;z-index:-251654144;visibility:visible;mso-wrap-style:square;mso-wrap-distance-left:9pt;mso-wrap-distance-top:0;mso-wrap-distance-right:9pt;mso-wrap-distance-bottom:0;mso-position-horizontal:center;mso-position-horizontal-relative:margin;mso-position-vertical:absolute;mso-position-vertical-relative:text;v-text-anchor:top" o:gfxdata="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" stroked="f">
+                <v:textbox style="mso-fit-shape-to-text:t" inset="0,0,0,0">
+                  <w:txbxContent>
+                    <w:p>
+                      <w:pPr>
+                        <w:pStyle w:val="Caption"/>
+                        <w:jc w:val="center"/>
+                        <w:rPr>
+                          <w:noProof/>
+                        </w:rPr>
+                      </w:pPr>
+                      <w:bookmarkStart w:id="24" w:name="_Toc121505270"/>
+                      <w:r>
+                        <w:t xml:space="preserve">Figure </w:t>
+                      </w:r>
+                      <w:r>
+                        <w:fldChar w:fldCharType="begin"/>
+                      </w:r>
+                      <w:r>
+                        <w:instrText xml:space="preserve"> STYLEREF 1 \s </w:instrText>
+                      </w:r>
+                      <w:r>
+                        <w:fldChar w:fldCharType="separate"/>
+                      </w:r>
+                      <w:r>
+                        <w:rPr>
+                          <w:noProof/>
+                        </w:rPr>
+                        <w:t>3</w:t>
+                      </w:r>
+                      <w:r>
+                        <w:rPr>
+                          <w:noProof/>
+                        </w:rPr>
+                        <w:fldChar w:fldCharType="end"/>
+                      </w:r>
+                      <w:r>
+                        <w:noBreakHyphen/>
+                      </w:r>
+                      <w:r>
+                        <w:fldChar w:fldCharType="begin"/>
+                      </w:r>
+                      <w:r>
+                        <w:instrText xml:space="preserve"> SEQ Figure \* ARABIC \s 1 </w:instrText>
+                      </w:r>
+                      <w:r>
+                        <w:fldChar w:fldCharType="separate"/>
+                      </w:r>
+                      <w:r>
+                        <w:rPr>
+                          <w:noProof/>
+                        </w:rPr>
+                        <w:t>9</w:t>
+                      </w:r>
+                      <w:r>
+                        <w:rPr>
+                          <w:noProof/>
+                        </w:rPr>
+                        <w:fldChar w:fldCharType="end"/>
+                      </w:r>
+                      <w:r>
+                        <w:t>: OpenMP performance Table</w:t>
+                      </w:r>
+                      <w:bookmarkEnd w:id="24"/>
+                    </w:p>
+                  </w:txbxContent>
+                </v:textbox>
+                <w10:wrap anchorx="margin"/>
+              </v:shape>
+            </w:pict>
+          </mc:Fallback>
+        </mc:AlternateContent>
+      </w:r>
+    </w:p>
+    <w:p>
+      <w:pPr>
+        <w:jc w:val="center"/>
+      </w:pPr>
+    </w:p>
+    <w:p>
+      <w:pPr>
+        <w:jc w:val="center"/>
+      </w:pPr>
+    </w:p>
+    <w:p>
+      <w:pPr>
+        <w:spacing w:line="360" w:lineRule="auto"/>
+        <w:jc w:val="both"/>
+      </w:pPr>
+      <w:proofErr w:type="gramStart"/>
+      <w:r>
+        <w:lastRenderedPageBreak/>
+        <w:t>Similar to</w:t>
+      </w:r>
+      <w:proofErr w:type="gramEnd"/>
+      <w:r>
+        <w:t xml:space="preserve"> the results of the Serial performance, it can be seen that the performance of the program gets worse as the complexity of the board increases – </w:t>
+      </w:r>
+      <w:r>
+        <w:t>again</w:t>
+      </w:r>
+      <w:r>
+        <w:t>, there is a large spike in performance loss when calculating anything above N = 9</w:t>
+      </w:r>
+      <w:r>
+        <w:t xml:space="preserve">, which can be seen in the figure </w:t>
+      </w:r>
+      <w:r>
+        <w:t>presented below:</w:t>
+      </w:r>
+    </w:p>
+    <w:p>
+      <w:pPr>
+        <w:keepNext/>
+        <w:jc w:val="center"/>
+      </w:pPr>
+      <w:r>
+        <w:rPr>
+          <w:noProof/>
+        </w:rPr>
+        <w:drawing>
+          <wp:inline distT="0" distB="0" distL="0" distR="0" wp14:anchorId="4C3514CD" wp14:editId="2B099B20">
+            <wp:extent cx="4572000" cy="2743200"/>
+            <wp:effectExtent l="0" t="0" r="0" b="0"/>
+            <wp:docPr id="15" name="Chart 15">
+              <a:extLst xmlns:a="http://schemas.openxmlformats.org/drawingml/2006/main">
+                <a:ext uri="{FF2B5EF4-FFF2-40B4-BE49-F238E27FC236}">
+                  <a16:creationId xmlns:a16="http://schemas.microsoft.com/office/drawing/2014/main" id="{416FF526-A420-4A5B-A7B4-AB6CA1D65B1D}"/>
+                </a:ext>
+              </a:extLst>
+            </wp:docPr>
+            <wp:cNvGraphicFramePr/>
+            <a:graphic xmlns:a="http://schemas.openxmlformats.org/drawingml/2006/main">
+              <a:graphicData uri="http://schemas.openxmlformats.org/drawingml/2006/chart">
+                <c:chart xmlns:c="http://schemas.openxmlformats.org/drawingml/2006/chart" xmlns:r="http://schemas.openxmlformats.org/officeDocument/2006/relationships" r:id="rId20"/>
+              </a:graphicData>
+            </a:graphic>
+          </wp:inline>
+        </w:drawing>
+      </w:r>
+    </w:p>
+    <w:p>
+      <w:pPr>
+        <w:pStyle w:val="Caption"/>
+        <w:jc w:val="center"/>
+      </w:pPr>
+      <w:bookmarkStart w:id="25" w:name="_Toc121505271"/>
+      <w:r>
+        <w:t xml:space="preserve">Figure </w:t>
+      </w:r>
+      <w:r>
+        <w:fldChar w:fldCharType="begin"/>
+      </w:r>
+      <w:r>
+        <w:instrText xml:space="preserve"> STYLEREF 1 \s </w:instrText>
+      </w:r>
+      <w:r>
+        <w:fldChar w:fldCharType="separate"/>
+      </w:r>
+      <w:r>
+        <w:rPr>
+          <w:noProof/>
+        </w:rPr>
+        <w:t>3</w:t>
+      </w:r>
+      <w:r>
+        <w:rPr>
+          <w:noProof/>
+        </w:rPr>
+        <w:fldChar w:fldCharType="end"/>
+      </w:r>
+      <w:r>
+        <w:noBreakHyphen/>
+      </w:r>
+      <w:r>
+        <w:fldChar w:fldCharType="begin"/>
+      </w:r>
+      <w:r>
+        <w:instrText xml:space="preserve"> SEQ Figure \* ARABIC \s 1 </w:instrText>
+      </w:r>
+      <w:r>
+        <w:fldChar w:fldCharType="separate"/>
+      </w:r>
+      <w:r>
+        <w:rPr>
+          <w:noProof/>
+        </w:rPr>
+        <w:t>10</w:t>
+      </w:r>
+      <w:r>
+        <w:rPr>
+          <w:noProof/>
+        </w:rPr>
+        <w:fldChar w:fldCharType="end"/>
+      </w:r>
+      <w:r>
+        <w:t>: OpenMP Performance</w:t>
+      </w:r>
+      <w:bookmarkEnd w:id="25"/>
+    </w:p>
+    <w:p/>
+    <w:p>
+      <w:pPr>
+        <w:spacing w:line="360" w:lineRule="auto"/>
+        <w:jc w:val="both"/>
+      </w:pPr>
+      <w:r>
+        <w:t>Figure 3-10 clearly illustrates the spike mentioned previously and show how prominent the loss of performance is.</w:t>
+      </w:r>
+    </w:p>
+    <w:p>
+      <w:pPr>
+        <w:spacing w:line="360" w:lineRule="auto"/>
+        <w:jc w:val="both"/>
+      </w:pPr>
+      <w:r>
+        <w:t xml:space="preserve">The reason for such a large time difference in this parallel solution is likely down to the nature of the N-Queens problem itself. It’s a problem that is notoriously difficult to parallelise – even when the solution is non-recursive, the problem is inherently sequential in nature. Each queen needs to be </w:t>
+      </w:r>
+      <w:r>
+        <w:t xml:space="preserve">considered one at a time, and each queen must have the validity of its moves checked. This can be very intense on the CPU. When parallelised, this means that there is still a large amount of communication happening between the processes that are ensuring that no two queens can attack </w:t>
+      </w:r>
+      <w:proofErr w:type="spellStart"/>
+      <w:r>
+        <w:t>eachother</w:t>
+      </w:r>
+      <w:proofErr w:type="spellEnd"/>
+      <w:r>
+        <w:t>, which when happening in parallel, is very taxing on the system.</w:t>
+      </w:r>
+    </w:p>
+    <w:p>
+      <w:pPr>
+        <w:spacing w:line="360" w:lineRule="auto"/>
+      </w:pPr>
+    </w:p>
+    <w:p>
+      <w:pPr>
+        <w:spacing w:line="360" w:lineRule="auto"/>
+      </w:pPr>
+    </w:p>
+    <w:p>
+      <w:pPr>
+        <w:spacing w:line="360" w:lineRule="auto"/>
+      </w:pPr>
+    </w:p>
+    <w:p/>
+    <w:p/>
     <w:p/>
     <w:p>
       <w:pPr>
@@ -4863,13 +6111,1049 @@
         </w:rPr>
       </w:pPr>
       <w:r>
-        <w:t xml:space="preserve">OpenMP </w:t>
-      </w:r>
-      <w:r>
-        <w:t>vs Serial</w:t>
-      </w:r>
+        <w:lastRenderedPageBreak/>
+        <w:t>OpenMP vs Serial</w:t>
+      </w:r>
+    </w:p>
+    <w:p>
+      <w:pPr>
+        <w:spacing w:line="360" w:lineRule="auto"/>
+        <w:jc w:val="both"/>
+      </w:pPr>
+      <w:r>
+        <w:t xml:space="preserve">Ideally, it would be useful to place </w:t>
+      </w:r>
+      <w:proofErr w:type="gramStart"/>
+      <w:r>
+        <w:t>both of the datasets</w:t>
+      </w:r>
+      <w:proofErr w:type="gramEnd"/>
+      <w:r>
+        <w:t xml:space="preserve"> of the Serial and OpenMP implementations into the same line graph and compare the times – however, the difference in times for the N = 9 and 10 is so large that it basically renders the visual elements of the Serial program </w:t>
+      </w:r>
+      <w:proofErr w:type="spellStart"/>
+      <w:r>
+        <w:t>uselss</w:t>
+      </w:r>
+      <w:proofErr w:type="spellEnd"/>
+      <w:r>
+        <w:t xml:space="preserve">. As such, it is important to </w:t>
+      </w:r>
+      <w:proofErr w:type="gramStart"/>
+      <w:r>
+        <w:t>refer back</w:t>
+      </w:r>
+      <w:proofErr w:type="gramEnd"/>
+      <w:r>
+        <w:t xml:space="preserve"> to the two averaged individual datasets. When looking back to Figure 2:3, the upwards trajectory and the spike in time taken between N = 9 and 10 is visually apparent – this takes place over a matter of milliseconds. Comparing this to Figure 3:10, however, and we can see that while the time difference is much bigger, the trajectory is much the same. The time taken to calculate the solutions to the problems get longer when the complexity of the problem increases</w:t>
+      </w:r>
+      <w:r>
+        <w:t xml:space="preserve"> – starting off with a gentle increase in the time taken to calculate a solution from N = 4 to </w:t>
+      </w:r>
+      <w:proofErr w:type="gramStart"/>
+      <w:r>
+        <w:t>8, but</w:t>
+      </w:r>
+      <w:proofErr w:type="gramEnd"/>
+      <w:r>
+        <w:t xml:space="preserve"> resulting in a massive spike from N = 9 to 10 as the complexity begins to rapidly increase.</w:t>
+      </w:r>
+    </w:p>
+    <w:p>
+      <w:pPr>
+        <w:spacing w:line="360" w:lineRule="auto"/>
+        <w:jc w:val="both"/>
+      </w:pPr>
+    </w:p>
+    <w:p>
+      <w:pPr>
+        <w:spacing w:line="360" w:lineRule="auto"/>
+        <w:jc w:val="both"/>
+      </w:pPr>
+      <w:r>
+        <w:t xml:space="preserve">The actual times, while they do not translate well over to a graph, can be seen in the table below. The tables </w:t>
+      </w:r>
+      <w:proofErr w:type="gramStart"/>
+      <w:r>
+        <w:t>shows</w:t>
+      </w:r>
+      <w:proofErr w:type="gramEnd"/>
+      <w:r>
+        <w:t xml:space="preserve"> a steady increase followed by a rapid upwards trend when the problem begins to reach N = 8</w:t>
+      </w:r>
+      <w:r>
+        <w:t>. Again, these trends can be seen in Figures 2:3 and 3:10 for a visual representation of the steep climb.</w:t>
+      </w:r>
+    </w:p>
+    <w:tbl>
+      <w:tblPr>
+        <w:tblW w:w="4080" w:type="dxa"/>
+        <w:jc w:val="center"/>
+        <w:tblLook w:val="04A0" w:firstRow="1" w:lastRow="0" w:firstColumn="1" w:lastColumn="0" w:noHBand="0" w:noVBand="1"/>
+      </w:tblPr>
+      <w:tblGrid>
+        <w:gridCol w:w="960"/>
+        <w:gridCol w:w="1340"/>
+        <w:gridCol w:w="1780"/>
+      </w:tblGrid>
+      <w:tr>
+        <w:trPr>
+          <w:trHeight w:val="300"/>
+          <w:jc w:val="center"/>
+        </w:trPr>
+        <w:tc>
+          <w:tcPr>
+            <w:tcW w:w="960" w:type="dxa"/>
+            <w:tcBorders>
+              <w:top w:val="single" w:sz="4" w:space="0" w:color="9BC2E6"/>
+              <w:left w:val="single" w:sz="4" w:space="0" w:color="9BC2E6"/>
+              <w:bottom w:val="single" w:sz="4" w:space="0" w:color="9BC2E6"/>
+              <w:right w:val="nil"/>
+            </w:tcBorders>
+            <w:shd w:val="clear" w:color="5B9BD5" w:fill="5B9BD5"/>
+            <w:noWrap/>
+            <w:vAlign w:val="bottom"/>
+            <w:hideMark/>
+          </w:tcPr>
+          <w:p>
+            <w:pPr>
+              <w:spacing w:after="0" w:line="240" w:lineRule="auto"/>
+              <w:jc w:val="center"/>
+              <w:rPr>
+                <w:rFonts w:ascii="Calibri" w:eastAsia="Times New Roman" w:hAnsi="Calibri" w:cs="Calibri"/>
+                <w:b/>
+                <w:bCs/>
+                <w:color w:val="FFFFFF"/>
+                <w:lang w:eastAsia="en-GB"/>
+              </w:rPr>
+            </w:pPr>
+            <w:r>
+              <w:rPr>
+                <w:rFonts w:ascii="Calibri" w:eastAsia="Times New Roman" w:hAnsi="Calibri" w:cs="Calibri"/>
+                <w:b/>
+                <w:bCs/>
+                <w:color w:val="FFFFFF"/>
+                <w:lang w:eastAsia="en-GB"/>
+              </w:rPr>
+              <w:t>N</w:t>
+            </w:r>
+          </w:p>
+        </w:tc>
+        <w:tc>
+          <w:tcPr>
+            <w:tcW w:w="1340" w:type="dxa"/>
+            <w:tcBorders>
+              <w:top w:val="single" w:sz="4" w:space="0" w:color="9BC2E6"/>
+              <w:left w:val="nil"/>
+              <w:bottom w:val="single" w:sz="4" w:space="0" w:color="9BC2E6"/>
+              <w:right w:val="nil"/>
+            </w:tcBorders>
+            <w:shd w:val="clear" w:color="5B9BD5" w:fill="5B9BD5"/>
+            <w:noWrap/>
+            <w:vAlign w:val="bottom"/>
+            <w:hideMark/>
+          </w:tcPr>
+          <w:p>
+            <w:pPr>
+              <w:spacing w:after="0" w:line="240" w:lineRule="auto"/>
+              <w:jc w:val="center"/>
+              <w:rPr>
+                <w:rFonts w:ascii="Calibri" w:eastAsia="Times New Roman" w:hAnsi="Calibri" w:cs="Calibri"/>
+                <w:b/>
+                <w:bCs/>
+                <w:color w:val="FFFFFF"/>
+                <w:lang w:eastAsia="en-GB"/>
+              </w:rPr>
+            </w:pPr>
+            <w:r>
+              <w:rPr>
+                <w:rFonts w:ascii="Calibri" w:eastAsia="Times New Roman" w:hAnsi="Calibri" w:cs="Calibri"/>
+                <w:b/>
+                <w:bCs/>
+                <w:color w:val="FFFFFF"/>
+                <w:lang w:eastAsia="en-GB"/>
+              </w:rPr>
+              <w:t>OpenMP</w:t>
+            </w:r>
+          </w:p>
+        </w:tc>
+        <w:tc>
+          <w:tcPr>
+            <w:tcW w:w="1780" w:type="dxa"/>
+            <w:tcBorders>
+              <w:top w:val="single" w:sz="4" w:space="0" w:color="9BC2E6"/>
+              <w:left w:val="nil"/>
+              <w:bottom w:val="single" w:sz="4" w:space="0" w:color="9BC2E6"/>
+              <w:right w:val="single" w:sz="4" w:space="0" w:color="9BC2E6"/>
+            </w:tcBorders>
+            <w:shd w:val="clear" w:color="5B9BD5" w:fill="5B9BD5"/>
+            <w:noWrap/>
+            <w:vAlign w:val="bottom"/>
+            <w:hideMark/>
+          </w:tcPr>
+          <w:p>
+            <w:pPr>
+              <w:spacing w:after="0" w:line="240" w:lineRule="auto"/>
+              <w:jc w:val="center"/>
+              <w:rPr>
+                <w:rFonts w:ascii="Calibri" w:eastAsia="Times New Roman" w:hAnsi="Calibri" w:cs="Calibri"/>
+                <w:b/>
+                <w:bCs/>
+                <w:color w:val="FFFFFF"/>
+                <w:lang w:eastAsia="en-GB"/>
+              </w:rPr>
+            </w:pPr>
+            <w:r>
+              <w:rPr>
+                <w:rFonts w:ascii="Calibri" w:eastAsia="Times New Roman" w:hAnsi="Calibri" w:cs="Calibri"/>
+                <w:b/>
+                <w:bCs/>
+                <w:color w:val="FFFFFF"/>
+                <w:lang w:eastAsia="en-GB"/>
+              </w:rPr>
+              <w:t>Serial</w:t>
+            </w:r>
+          </w:p>
+        </w:tc>
+      </w:tr>
+      <w:tr>
+        <w:trPr>
+          <w:trHeight w:val="300"/>
+          <w:jc w:val="center"/>
+        </w:trPr>
+        <w:tc>
+          <w:tcPr>
+            <w:tcW w:w="960" w:type="dxa"/>
+            <w:tcBorders>
+              <w:top w:val="single" w:sz="4" w:space="0" w:color="9BC2E6"/>
+              <w:left w:val="single" w:sz="4" w:space="0" w:color="9BC2E6"/>
+              <w:bottom w:val="single" w:sz="4" w:space="0" w:color="9BC2E6"/>
+              <w:right w:val="nil"/>
+            </w:tcBorders>
+            <w:shd w:val="clear" w:color="DDEBF7" w:fill="DDEBF7"/>
+            <w:noWrap/>
+            <w:vAlign w:val="bottom"/>
+            <w:hideMark/>
+          </w:tcPr>
+          <w:p>
+            <w:pPr>
+              <w:spacing w:after="0" w:line="240" w:lineRule="auto"/>
+              <w:jc w:val="center"/>
+              <w:rPr>
+                <w:rFonts w:ascii="Calibri" w:eastAsia="Times New Roman" w:hAnsi="Calibri" w:cs="Calibri"/>
+                <w:color w:val="000000"/>
+                <w:lang w:eastAsia="en-GB"/>
+              </w:rPr>
+            </w:pPr>
+            <w:r>
+              <w:rPr>
+                <w:rFonts w:ascii="Calibri" w:eastAsia="Times New Roman" w:hAnsi="Calibri" w:cs="Calibri"/>
+                <w:color w:val="000000"/>
+                <w:lang w:eastAsia="en-GB"/>
+              </w:rPr>
+              <w:t>N = 4</w:t>
+            </w:r>
+          </w:p>
+        </w:tc>
+        <w:tc>
+          <w:tcPr>
+            <w:tcW w:w="1340" w:type="dxa"/>
+            <w:tcBorders>
+              <w:top w:val="single" w:sz="4" w:space="0" w:color="9BC2E6"/>
+              <w:left w:val="nil"/>
+              <w:bottom w:val="single" w:sz="4" w:space="0" w:color="9BC2E6"/>
+              <w:right w:val="nil"/>
+            </w:tcBorders>
+            <w:shd w:val="clear" w:color="DDEBF7" w:fill="DDEBF7"/>
+            <w:noWrap/>
+            <w:vAlign w:val="bottom"/>
+            <w:hideMark/>
+          </w:tcPr>
+          <w:p>
+            <w:pPr>
+              <w:spacing w:after="0" w:line="240" w:lineRule="auto"/>
+              <w:jc w:val="center"/>
+              <w:rPr>
+                <w:rFonts w:ascii="Calibri" w:eastAsia="Times New Roman" w:hAnsi="Calibri" w:cs="Calibri"/>
+                <w:color w:val="000000"/>
+                <w:lang w:eastAsia="en-GB"/>
+              </w:rPr>
+            </w:pPr>
+            <w:r>
+              <w:rPr>
+                <w:rFonts w:ascii="Calibri" w:eastAsia="Times New Roman" w:hAnsi="Calibri" w:cs="Calibri"/>
+                <w:color w:val="000000"/>
+                <w:lang w:eastAsia="en-GB"/>
+              </w:rPr>
+              <w:t>0.00625386</w:t>
+            </w:r>
+          </w:p>
+        </w:tc>
+        <w:tc>
+          <w:tcPr>
+            <w:tcW w:w="1780" w:type="dxa"/>
+            <w:tcBorders>
+              <w:top w:val="single" w:sz="4" w:space="0" w:color="9BC2E6"/>
+              <w:left w:val="nil"/>
+              <w:bottom w:val="single" w:sz="4" w:space="0" w:color="9BC2E6"/>
+              <w:right w:val="single" w:sz="4" w:space="0" w:color="9BC2E6"/>
+            </w:tcBorders>
+            <w:shd w:val="clear" w:color="DDEBF7" w:fill="DDEBF7"/>
+            <w:noWrap/>
+            <w:vAlign w:val="bottom"/>
+            <w:hideMark/>
+          </w:tcPr>
+          <w:p>
+            <w:pPr>
+              <w:spacing w:after="0" w:line="240" w:lineRule="auto"/>
+              <w:jc w:val="center"/>
+              <w:rPr>
+                <w:rFonts w:ascii="Calibri" w:eastAsia="Times New Roman" w:hAnsi="Calibri" w:cs="Calibri"/>
+                <w:color w:val="000000"/>
+                <w:lang w:eastAsia="en-GB"/>
+              </w:rPr>
+            </w:pPr>
+            <w:r>
+              <w:rPr>
+                <w:rFonts w:ascii="Calibri" w:eastAsia="Times New Roman" w:hAnsi="Calibri" w:cs="Calibri"/>
+                <w:color w:val="000000"/>
+                <w:lang w:eastAsia="en-GB"/>
+              </w:rPr>
+              <w:t>0</w:t>
+            </w:r>
+          </w:p>
+        </w:tc>
+      </w:tr>
+      <w:tr>
+        <w:trPr>
+          <w:trHeight w:val="300"/>
+          <w:jc w:val="center"/>
+        </w:trPr>
+        <w:tc>
+          <w:tcPr>
+            <w:tcW w:w="960" w:type="dxa"/>
+            <w:tcBorders>
+              <w:top w:val="single" w:sz="4" w:space="0" w:color="9BC2E6"/>
+              <w:left w:val="single" w:sz="4" w:space="0" w:color="9BC2E6"/>
+              <w:bottom w:val="single" w:sz="4" w:space="0" w:color="9BC2E6"/>
+              <w:right w:val="nil"/>
+            </w:tcBorders>
+            <w:shd w:val="clear" w:color="auto" w:fill="auto"/>
+            <w:noWrap/>
+            <w:vAlign w:val="bottom"/>
+            <w:hideMark/>
+          </w:tcPr>
+          <w:p>
+            <w:pPr>
+              <w:spacing w:after="0" w:line="240" w:lineRule="auto"/>
+              <w:jc w:val="center"/>
+              <w:rPr>
+                <w:rFonts w:ascii="Calibri" w:eastAsia="Times New Roman" w:hAnsi="Calibri" w:cs="Calibri"/>
+                <w:color w:val="000000"/>
+                <w:lang w:eastAsia="en-GB"/>
+              </w:rPr>
+            </w:pPr>
+            <w:r>
+              <w:rPr>
+                <w:rFonts w:ascii="Calibri" w:eastAsia="Times New Roman" w:hAnsi="Calibri" w:cs="Calibri"/>
+                <w:color w:val="000000"/>
+                <w:lang w:eastAsia="en-GB"/>
+              </w:rPr>
+              <w:t>N = 5</w:t>
+            </w:r>
+          </w:p>
+        </w:tc>
+        <w:tc>
+          <w:tcPr>
+            <w:tcW w:w="1340" w:type="dxa"/>
+            <w:tcBorders>
+              <w:top w:val="single" w:sz="4" w:space="0" w:color="9BC2E6"/>
+              <w:left w:val="nil"/>
+              <w:bottom w:val="single" w:sz="4" w:space="0" w:color="9BC2E6"/>
+              <w:right w:val="nil"/>
+            </w:tcBorders>
+            <w:shd w:val="clear" w:color="auto" w:fill="auto"/>
+            <w:noWrap/>
+            <w:vAlign w:val="bottom"/>
+            <w:hideMark/>
+          </w:tcPr>
+          <w:p>
+            <w:pPr>
+              <w:spacing w:after="0" w:line="240" w:lineRule="auto"/>
+              <w:jc w:val="center"/>
+              <w:rPr>
+                <w:rFonts w:ascii="Calibri" w:eastAsia="Times New Roman" w:hAnsi="Calibri" w:cs="Calibri"/>
+                <w:color w:val="000000"/>
+                <w:lang w:eastAsia="en-GB"/>
+              </w:rPr>
+            </w:pPr>
+            <w:r>
+              <w:rPr>
+                <w:rFonts w:ascii="Calibri" w:eastAsia="Times New Roman" w:hAnsi="Calibri" w:cs="Calibri"/>
+                <w:color w:val="000000"/>
+                <w:lang w:eastAsia="en-GB"/>
+              </w:rPr>
+              <w:t>0.00011221</w:t>
+            </w:r>
+          </w:p>
+        </w:tc>
+        <w:tc>
+          <w:tcPr>
+            <w:tcW w:w="1780" w:type="dxa"/>
+            <w:tcBorders>
+              <w:top w:val="single" w:sz="4" w:space="0" w:color="9BC2E6"/>
+              <w:left w:val="nil"/>
+              <w:bottom w:val="single" w:sz="4" w:space="0" w:color="9BC2E6"/>
+              <w:right w:val="single" w:sz="4" w:space="0" w:color="9BC2E6"/>
+            </w:tcBorders>
+            <w:shd w:val="clear" w:color="auto" w:fill="auto"/>
+            <w:noWrap/>
+            <w:vAlign w:val="bottom"/>
+            <w:hideMark/>
+          </w:tcPr>
+          <w:p>
+            <w:pPr>
+              <w:spacing w:after="0" w:line="240" w:lineRule="auto"/>
+              <w:jc w:val="center"/>
+              <w:rPr>
+                <w:rFonts w:ascii="Calibri" w:eastAsia="Times New Roman" w:hAnsi="Calibri" w:cs="Calibri"/>
+                <w:color w:val="000000"/>
+                <w:lang w:eastAsia="en-GB"/>
+              </w:rPr>
+            </w:pPr>
+            <w:r>
+              <w:rPr>
+                <w:rFonts w:ascii="Calibri" w:eastAsia="Times New Roman" w:hAnsi="Calibri" w:cs="Calibri"/>
+                <w:color w:val="000000"/>
+                <w:lang w:eastAsia="en-GB"/>
+              </w:rPr>
+              <w:t>0</w:t>
+            </w:r>
+          </w:p>
+        </w:tc>
+      </w:tr>
+      <w:tr>
+        <w:trPr>
+          <w:trHeight w:val="300"/>
+          <w:jc w:val="center"/>
+        </w:trPr>
+        <w:tc>
+          <w:tcPr>
+            <w:tcW w:w="960" w:type="dxa"/>
+            <w:tcBorders>
+              <w:top w:val="single" w:sz="4" w:space="0" w:color="9BC2E6"/>
+              <w:left w:val="single" w:sz="4" w:space="0" w:color="9BC2E6"/>
+              <w:bottom w:val="single" w:sz="4" w:space="0" w:color="9BC2E6"/>
+              <w:right w:val="nil"/>
+            </w:tcBorders>
+            <w:shd w:val="clear" w:color="DDEBF7" w:fill="DDEBF7"/>
+            <w:noWrap/>
+            <w:vAlign w:val="bottom"/>
+            <w:hideMark/>
+          </w:tcPr>
+          <w:p>
+            <w:pPr>
+              <w:spacing w:after="0" w:line="240" w:lineRule="auto"/>
+              <w:jc w:val="center"/>
+              <w:rPr>
+                <w:rFonts w:ascii="Calibri" w:eastAsia="Times New Roman" w:hAnsi="Calibri" w:cs="Calibri"/>
+                <w:color w:val="000000"/>
+                <w:lang w:eastAsia="en-GB"/>
+              </w:rPr>
+            </w:pPr>
+            <w:r>
+              <w:rPr>
+                <w:rFonts w:ascii="Calibri" w:eastAsia="Times New Roman" w:hAnsi="Calibri" w:cs="Calibri"/>
+                <w:color w:val="000000"/>
+                <w:lang w:eastAsia="en-GB"/>
+              </w:rPr>
+              <w:t>N = 6</w:t>
+            </w:r>
+          </w:p>
+        </w:tc>
+        <w:tc>
+          <w:tcPr>
+            <w:tcW w:w="1340" w:type="dxa"/>
+            <w:tcBorders>
+              <w:top w:val="single" w:sz="4" w:space="0" w:color="9BC2E6"/>
+              <w:left w:val="nil"/>
+              <w:bottom w:val="single" w:sz="4" w:space="0" w:color="9BC2E6"/>
+              <w:right w:val="nil"/>
+            </w:tcBorders>
+            <w:shd w:val="clear" w:color="DDEBF7" w:fill="DDEBF7"/>
+            <w:noWrap/>
+            <w:vAlign w:val="bottom"/>
+            <w:hideMark/>
+          </w:tcPr>
+          <w:p>
+            <w:pPr>
+              <w:spacing w:after="0" w:line="240" w:lineRule="auto"/>
+              <w:jc w:val="center"/>
+              <w:rPr>
+                <w:rFonts w:ascii="Calibri" w:eastAsia="Times New Roman" w:hAnsi="Calibri" w:cs="Calibri"/>
+                <w:color w:val="000000"/>
+                <w:lang w:eastAsia="en-GB"/>
+              </w:rPr>
+            </w:pPr>
+            <w:r>
+              <w:rPr>
+                <w:rFonts w:ascii="Calibri" w:eastAsia="Times New Roman" w:hAnsi="Calibri" w:cs="Calibri"/>
+                <w:color w:val="000000"/>
+                <w:lang w:eastAsia="en-GB"/>
+              </w:rPr>
+              <w:t>0.0004288</w:t>
+            </w:r>
+          </w:p>
+        </w:tc>
+        <w:tc>
+          <w:tcPr>
+            <w:tcW w:w="1780" w:type="dxa"/>
+            <w:tcBorders>
+              <w:top w:val="single" w:sz="4" w:space="0" w:color="9BC2E6"/>
+              <w:left w:val="nil"/>
+              <w:bottom w:val="single" w:sz="4" w:space="0" w:color="9BC2E6"/>
+              <w:right w:val="single" w:sz="4" w:space="0" w:color="9BC2E6"/>
+            </w:tcBorders>
+            <w:shd w:val="clear" w:color="DDEBF7" w:fill="DDEBF7"/>
+            <w:noWrap/>
+            <w:vAlign w:val="bottom"/>
+            <w:hideMark/>
+          </w:tcPr>
+          <w:p>
+            <w:pPr>
+              <w:spacing w:after="0" w:line="240" w:lineRule="auto"/>
+              <w:jc w:val="center"/>
+              <w:rPr>
+                <w:rFonts w:ascii="Calibri" w:eastAsia="Times New Roman" w:hAnsi="Calibri" w:cs="Calibri"/>
+                <w:color w:val="000000"/>
+                <w:lang w:eastAsia="en-GB"/>
+              </w:rPr>
+            </w:pPr>
+            <w:r>
+              <w:rPr>
+                <w:rFonts w:ascii="Calibri" w:eastAsia="Times New Roman" w:hAnsi="Calibri" w:cs="Calibri"/>
+                <w:color w:val="000000"/>
+                <w:lang w:eastAsia="en-GB"/>
+              </w:rPr>
+              <w:t>0</w:t>
+            </w:r>
+          </w:p>
+        </w:tc>
+      </w:tr>
+      <w:tr>
+        <w:trPr>
+          <w:trHeight w:val="300"/>
+          <w:jc w:val="center"/>
+        </w:trPr>
+        <w:tc>
+          <w:tcPr>
+            <w:tcW w:w="960" w:type="dxa"/>
+            <w:tcBorders>
+              <w:top w:val="single" w:sz="4" w:space="0" w:color="9BC2E6"/>
+              <w:left w:val="single" w:sz="4" w:space="0" w:color="9BC2E6"/>
+              <w:bottom w:val="single" w:sz="4" w:space="0" w:color="9BC2E6"/>
+              <w:right w:val="nil"/>
+            </w:tcBorders>
+            <w:shd w:val="clear" w:color="auto" w:fill="auto"/>
+            <w:noWrap/>
+            <w:vAlign w:val="bottom"/>
+            <w:hideMark/>
+          </w:tcPr>
+          <w:p>
+            <w:pPr>
+              <w:spacing w:after="0" w:line="240" w:lineRule="auto"/>
+              <w:jc w:val="center"/>
+              <w:rPr>
+                <w:rFonts w:ascii="Calibri" w:eastAsia="Times New Roman" w:hAnsi="Calibri" w:cs="Calibri"/>
+                <w:color w:val="000000"/>
+                <w:lang w:eastAsia="en-GB"/>
+              </w:rPr>
+            </w:pPr>
+            <w:r>
+              <w:rPr>
+                <w:rFonts w:ascii="Calibri" w:eastAsia="Times New Roman" w:hAnsi="Calibri" w:cs="Calibri"/>
+                <w:color w:val="000000"/>
+                <w:lang w:eastAsia="en-GB"/>
+              </w:rPr>
+              <w:t>N = 7</w:t>
+            </w:r>
+          </w:p>
+        </w:tc>
+        <w:tc>
+          <w:tcPr>
+            <w:tcW w:w="1340" w:type="dxa"/>
+            <w:tcBorders>
+              <w:top w:val="single" w:sz="4" w:space="0" w:color="9BC2E6"/>
+              <w:left w:val="nil"/>
+              <w:bottom w:val="single" w:sz="4" w:space="0" w:color="9BC2E6"/>
+              <w:right w:val="nil"/>
+            </w:tcBorders>
+            <w:shd w:val="clear" w:color="auto" w:fill="auto"/>
+            <w:noWrap/>
+            <w:vAlign w:val="bottom"/>
+            <w:hideMark/>
+          </w:tcPr>
+          <w:p>
+            <w:pPr>
+              <w:spacing w:after="0" w:line="240" w:lineRule="auto"/>
+              <w:jc w:val="center"/>
+              <w:rPr>
+                <w:rFonts w:ascii="Calibri" w:eastAsia="Times New Roman" w:hAnsi="Calibri" w:cs="Calibri"/>
+                <w:color w:val="000000"/>
+                <w:lang w:eastAsia="en-GB"/>
+              </w:rPr>
+            </w:pPr>
+            <w:r>
+              <w:rPr>
+                <w:rFonts w:ascii="Calibri" w:eastAsia="Times New Roman" w:hAnsi="Calibri" w:cs="Calibri"/>
+                <w:color w:val="000000"/>
+                <w:lang w:eastAsia="en-GB"/>
+              </w:rPr>
+              <w:t>0.01759614</w:t>
+            </w:r>
+          </w:p>
+        </w:tc>
+        <w:tc>
+          <w:tcPr>
+            <w:tcW w:w="1780" w:type="dxa"/>
+            <w:tcBorders>
+              <w:top w:val="single" w:sz="4" w:space="0" w:color="9BC2E6"/>
+              <w:left w:val="nil"/>
+              <w:bottom w:val="single" w:sz="4" w:space="0" w:color="9BC2E6"/>
+              <w:right w:val="single" w:sz="4" w:space="0" w:color="9BC2E6"/>
+            </w:tcBorders>
+            <w:shd w:val="clear" w:color="auto" w:fill="auto"/>
+            <w:noWrap/>
+            <w:vAlign w:val="bottom"/>
+            <w:hideMark/>
+          </w:tcPr>
+          <w:p>
+            <w:pPr>
+              <w:spacing w:after="0" w:line="240" w:lineRule="auto"/>
+              <w:jc w:val="center"/>
+              <w:rPr>
+                <w:rFonts w:ascii="Calibri" w:eastAsia="Times New Roman" w:hAnsi="Calibri" w:cs="Calibri"/>
+                <w:color w:val="000000"/>
+                <w:lang w:eastAsia="en-GB"/>
+              </w:rPr>
+            </w:pPr>
+            <w:r>
+              <w:rPr>
+                <w:rFonts w:ascii="Calibri" w:eastAsia="Times New Roman" w:hAnsi="Calibri" w:cs="Calibri"/>
+                <w:color w:val="000000"/>
+                <w:lang w:eastAsia="en-GB"/>
+              </w:rPr>
+              <w:t>0</w:t>
+            </w:r>
+          </w:p>
+        </w:tc>
+      </w:tr>
+      <w:tr>
+        <w:trPr>
+          <w:trHeight w:val="300"/>
+          <w:jc w:val="center"/>
+        </w:trPr>
+        <w:tc>
+          <w:tcPr>
+            <w:tcW w:w="960" w:type="dxa"/>
+            <w:tcBorders>
+              <w:top w:val="single" w:sz="4" w:space="0" w:color="9BC2E6"/>
+              <w:left w:val="single" w:sz="4" w:space="0" w:color="9BC2E6"/>
+              <w:bottom w:val="single" w:sz="4" w:space="0" w:color="9BC2E6"/>
+              <w:right w:val="nil"/>
+            </w:tcBorders>
+            <w:shd w:val="clear" w:color="DDEBF7" w:fill="DDEBF7"/>
+            <w:noWrap/>
+            <w:vAlign w:val="bottom"/>
+            <w:hideMark/>
+          </w:tcPr>
+          <w:p>
+            <w:pPr>
+              <w:spacing w:after="0" w:line="240" w:lineRule="auto"/>
+              <w:jc w:val="center"/>
+              <w:rPr>
+                <w:rFonts w:ascii="Calibri" w:eastAsia="Times New Roman" w:hAnsi="Calibri" w:cs="Calibri"/>
+                <w:color w:val="000000"/>
+                <w:lang w:eastAsia="en-GB"/>
+              </w:rPr>
+            </w:pPr>
+            <w:r>
+              <w:rPr>
+                <w:rFonts w:ascii="Calibri" w:eastAsia="Times New Roman" w:hAnsi="Calibri" w:cs="Calibri"/>
+                <w:color w:val="000000"/>
+                <w:lang w:eastAsia="en-GB"/>
+              </w:rPr>
+              <w:t>N = 8</w:t>
+            </w:r>
+          </w:p>
+        </w:tc>
+        <w:tc>
+          <w:tcPr>
+            <w:tcW w:w="1340" w:type="dxa"/>
+            <w:tcBorders>
+              <w:top w:val="single" w:sz="4" w:space="0" w:color="9BC2E6"/>
+              <w:left w:val="nil"/>
+              <w:bottom w:val="single" w:sz="4" w:space="0" w:color="9BC2E6"/>
+              <w:right w:val="nil"/>
+            </w:tcBorders>
+            <w:shd w:val="clear" w:color="DDEBF7" w:fill="DDEBF7"/>
+            <w:noWrap/>
+            <w:vAlign w:val="bottom"/>
+            <w:hideMark/>
+          </w:tcPr>
+          <w:p>
+            <w:pPr>
+              <w:spacing w:after="0" w:line="240" w:lineRule="auto"/>
+              <w:jc w:val="center"/>
+              <w:rPr>
+                <w:rFonts w:ascii="Calibri" w:eastAsia="Times New Roman" w:hAnsi="Calibri" w:cs="Calibri"/>
+                <w:color w:val="000000"/>
+                <w:lang w:eastAsia="en-GB"/>
+              </w:rPr>
+            </w:pPr>
+            <w:r>
+              <w:rPr>
+                <w:rFonts w:ascii="Calibri" w:eastAsia="Times New Roman" w:hAnsi="Calibri" w:cs="Calibri"/>
+                <w:color w:val="000000"/>
+                <w:lang w:eastAsia="en-GB"/>
+              </w:rPr>
+              <w:t>0.1394122</w:t>
+            </w:r>
+          </w:p>
+        </w:tc>
+        <w:tc>
+          <w:tcPr>
+            <w:tcW w:w="1780" w:type="dxa"/>
+            <w:tcBorders>
+              <w:top w:val="single" w:sz="4" w:space="0" w:color="9BC2E6"/>
+              <w:left w:val="nil"/>
+              <w:bottom w:val="single" w:sz="4" w:space="0" w:color="9BC2E6"/>
+              <w:right w:val="single" w:sz="4" w:space="0" w:color="9BC2E6"/>
+            </w:tcBorders>
+            <w:shd w:val="clear" w:color="DDEBF7" w:fill="DDEBF7"/>
+            <w:noWrap/>
+            <w:vAlign w:val="bottom"/>
+            <w:hideMark/>
+          </w:tcPr>
+          <w:p>
+            <w:pPr>
+              <w:spacing w:after="0" w:line="240" w:lineRule="auto"/>
+              <w:jc w:val="center"/>
+              <w:rPr>
+                <w:rFonts w:ascii="Calibri" w:eastAsia="Times New Roman" w:hAnsi="Calibri" w:cs="Calibri"/>
+                <w:color w:val="000000"/>
+                <w:lang w:eastAsia="en-GB"/>
+              </w:rPr>
+            </w:pPr>
+            <w:r>
+              <w:rPr>
+                <w:rFonts w:ascii="Calibri" w:eastAsia="Times New Roman" w:hAnsi="Calibri" w:cs="Calibri"/>
+                <w:color w:val="000000"/>
+                <w:lang w:eastAsia="en-GB"/>
+              </w:rPr>
+              <w:t>0.0001</w:t>
+            </w:r>
+          </w:p>
+        </w:tc>
+      </w:tr>
+      <w:tr>
+        <w:trPr>
+          <w:trHeight w:val="300"/>
+          <w:jc w:val="center"/>
+        </w:trPr>
+        <w:tc>
+          <w:tcPr>
+            <w:tcW w:w="960" w:type="dxa"/>
+            <w:tcBorders>
+              <w:top w:val="single" w:sz="4" w:space="0" w:color="9BC2E6"/>
+              <w:left w:val="single" w:sz="4" w:space="0" w:color="9BC2E6"/>
+              <w:bottom w:val="single" w:sz="4" w:space="0" w:color="9BC2E6"/>
+              <w:right w:val="nil"/>
+            </w:tcBorders>
+            <w:shd w:val="clear" w:color="auto" w:fill="auto"/>
+            <w:noWrap/>
+            <w:vAlign w:val="bottom"/>
+            <w:hideMark/>
+          </w:tcPr>
+          <w:p>
+            <w:pPr>
+              <w:spacing w:after="0" w:line="240" w:lineRule="auto"/>
+              <w:jc w:val="center"/>
+              <w:rPr>
+                <w:rFonts w:ascii="Calibri" w:eastAsia="Times New Roman" w:hAnsi="Calibri" w:cs="Calibri"/>
+                <w:color w:val="000000"/>
+                <w:lang w:eastAsia="en-GB"/>
+              </w:rPr>
+            </w:pPr>
+            <w:r>
+              <w:rPr>
+                <w:rFonts w:ascii="Calibri" w:eastAsia="Times New Roman" w:hAnsi="Calibri" w:cs="Calibri"/>
+                <w:color w:val="000000"/>
+                <w:lang w:eastAsia="en-GB"/>
+              </w:rPr>
+              <w:t>N=9</w:t>
+            </w:r>
+          </w:p>
+        </w:tc>
+        <w:tc>
+          <w:tcPr>
+            <w:tcW w:w="1340" w:type="dxa"/>
+            <w:tcBorders>
+              <w:top w:val="single" w:sz="4" w:space="0" w:color="9BC2E6"/>
+              <w:left w:val="nil"/>
+              <w:bottom w:val="single" w:sz="4" w:space="0" w:color="9BC2E6"/>
+              <w:right w:val="nil"/>
+            </w:tcBorders>
+            <w:shd w:val="clear" w:color="auto" w:fill="auto"/>
+            <w:noWrap/>
+            <w:vAlign w:val="bottom"/>
+            <w:hideMark/>
+          </w:tcPr>
+          <w:p>
+            <w:pPr>
+              <w:spacing w:after="0" w:line="240" w:lineRule="auto"/>
+              <w:jc w:val="center"/>
+              <w:rPr>
+                <w:rFonts w:ascii="Calibri" w:eastAsia="Times New Roman" w:hAnsi="Calibri" w:cs="Calibri"/>
+                <w:color w:val="000000"/>
+                <w:lang w:eastAsia="en-GB"/>
+              </w:rPr>
+            </w:pPr>
+            <w:r>
+              <w:rPr>
+                <w:rFonts w:ascii="Calibri" w:eastAsia="Times New Roman" w:hAnsi="Calibri" w:cs="Calibri"/>
+                <w:color w:val="000000"/>
+                <w:lang w:eastAsia="en-GB"/>
+              </w:rPr>
+              <w:t>3.404888</w:t>
+            </w:r>
+          </w:p>
+        </w:tc>
+        <w:tc>
+          <w:tcPr>
+            <w:tcW w:w="1780" w:type="dxa"/>
+            <w:tcBorders>
+              <w:top w:val="single" w:sz="4" w:space="0" w:color="9BC2E6"/>
+              <w:left w:val="nil"/>
+              <w:bottom w:val="single" w:sz="4" w:space="0" w:color="9BC2E6"/>
+              <w:right w:val="single" w:sz="4" w:space="0" w:color="9BC2E6"/>
+            </w:tcBorders>
+            <w:shd w:val="clear" w:color="auto" w:fill="auto"/>
+            <w:noWrap/>
+            <w:vAlign w:val="bottom"/>
+            <w:hideMark/>
+          </w:tcPr>
+          <w:p>
+            <w:pPr>
+              <w:spacing w:after="0" w:line="240" w:lineRule="auto"/>
+              <w:jc w:val="center"/>
+              <w:rPr>
+                <w:rFonts w:ascii="Calibri" w:eastAsia="Times New Roman" w:hAnsi="Calibri" w:cs="Calibri"/>
+                <w:color w:val="000000"/>
+                <w:lang w:eastAsia="en-GB"/>
+              </w:rPr>
+            </w:pPr>
+            <w:r>
+              <w:rPr>
+                <w:rFonts w:ascii="Calibri" w:eastAsia="Times New Roman" w:hAnsi="Calibri" w:cs="Calibri"/>
+                <w:color w:val="000000"/>
+                <w:lang w:eastAsia="en-GB"/>
+              </w:rPr>
+              <w:t>0.0032</w:t>
+            </w:r>
+          </w:p>
+        </w:tc>
+      </w:tr>
+      <w:tr>
+        <w:trPr>
+          <w:trHeight w:val="300"/>
+          <w:jc w:val="center"/>
+        </w:trPr>
+        <w:tc>
+          <w:tcPr>
+            <w:tcW w:w="960" w:type="dxa"/>
+            <w:tcBorders>
+              <w:top w:val="single" w:sz="4" w:space="0" w:color="9BC2E6"/>
+              <w:left w:val="single" w:sz="4" w:space="0" w:color="9BC2E6"/>
+              <w:bottom w:val="single" w:sz="4" w:space="0" w:color="9BC2E6"/>
+              <w:right w:val="nil"/>
+            </w:tcBorders>
+            <w:shd w:val="clear" w:color="DDEBF7" w:fill="DDEBF7"/>
+            <w:noWrap/>
+            <w:vAlign w:val="bottom"/>
+            <w:hideMark/>
+          </w:tcPr>
+          <w:p>
+            <w:pPr>
+              <w:spacing w:after="0" w:line="240" w:lineRule="auto"/>
+              <w:jc w:val="center"/>
+              <w:rPr>
+                <w:rFonts w:ascii="Calibri" w:eastAsia="Times New Roman" w:hAnsi="Calibri" w:cs="Calibri"/>
+                <w:color w:val="000000"/>
+                <w:lang w:eastAsia="en-GB"/>
+              </w:rPr>
+            </w:pPr>
+            <w:r>
+              <w:rPr>
+                <w:rFonts w:ascii="Calibri" w:eastAsia="Times New Roman" w:hAnsi="Calibri" w:cs="Calibri"/>
+                <w:color w:val="000000"/>
+                <w:lang w:eastAsia="en-GB"/>
+              </w:rPr>
+              <w:t>N=10</w:t>
+            </w:r>
+          </w:p>
+        </w:tc>
+        <w:tc>
+          <w:tcPr>
+            <w:tcW w:w="1340" w:type="dxa"/>
+            <w:tcBorders>
+              <w:top w:val="single" w:sz="4" w:space="0" w:color="9BC2E6"/>
+              <w:left w:val="nil"/>
+              <w:bottom w:val="single" w:sz="4" w:space="0" w:color="9BC2E6"/>
+              <w:right w:val="nil"/>
+            </w:tcBorders>
+            <w:shd w:val="clear" w:color="DDEBF7" w:fill="DDEBF7"/>
+            <w:noWrap/>
+            <w:vAlign w:val="bottom"/>
+            <w:hideMark/>
+          </w:tcPr>
+          <w:p>
+            <w:pPr>
+              <w:spacing w:after="0" w:line="240" w:lineRule="auto"/>
+              <w:jc w:val="center"/>
+              <w:rPr>
+                <w:rFonts w:ascii="Calibri" w:eastAsia="Times New Roman" w:hAnsi="Calibri" w:cs="Calibri"/>
+                <w:color w:val="000000"/>
+                <w:lang w:eastAsia="en-GB"/>
+              </w:rPr>
+            </w:pPr>
+            <w:r>
+              <w:rPr>
+                <w:rFonts w:ascii="Calibri" w:eastAsia="Times New Roman" w:hAnsi="Calibri" w:cs="Calibri"/>
+                <w:color w:val="000000"/>
+                <w:lang w:eastAsia="en-GB"/>
+              </w:rPr>
+              <w:t>78.74226</w:t>
+            </w:r>
+          </w:p>
+        </w:tc>
+        <w:tc>
+          <w:tcPr>
+            <w:tcW w:w="1780" w:type="dxa"/>
+            <w:tcBorders>
+              <w:top w:val="single" w:sz="4" w:space="0" w:color="9BC2E6"/>
+              <w:left w:val="nil"/>
+              <w:bottom w:val="single" w:sz="4" w:space="0" w:color="9BC2E6"/>
+              <w:right w:val="single" w:sz="4" w:space="0" w:color="9BC2E6"/>
+            </w:tcBorders>
+            <w:shd w:val="clear" w:color="DDEBF7" w:fill="DDEBF7"/>
+            <w:noWrap/>
+            <w:vAlign w:val="bottom"/>
+            <w:hideMark/>
+          </w:tcPr>
+          <w:p>
+            <w:pPr>
+              <w:keepNext/>
+              <w:spacing w:after="0" w:line="240" w:lineRule="auto"/>
+              <w:jc w:val="center"/>
+              <w:rPr>
+                <w:rFonts w:ascii="Calibri" w:eastAsia="Times New Roman" w:hAnsi="Calibri" w:cs="Calibri"/>
+                <w:color w:val="000000"/>
+                <w:lang w:eastAsia="en-GB"/>
+              </w:rPr>
+            </w:pPr>
+            <w:r>
+              <w:rPr>
+                <w:rFonts w:ascii="Calibri" w:eastAsia="Times New Roman" w:hAnsi="Calibri" w:cs="Calibri"/>
+                <w:color w:val="000000"/>
+                <w:lang w:eastAsia="en-GB"/>
+              </w:rPr>
+              <w:t>0.0182</w:t>
+            </w:r>
+          </w:p>
+        </w:tc>
+      </w:tr>
+    </w:tbl>
+    <w:p>
+      <w:pPr>
+        <w:pStyle w:val="Caption"/>
+        <w:spacing w:before="200"/>
+        <w:jc w:val="center"/>
+      </w:pPr>
+      <w:bookmarkStart w:id="26" w:name="_Toc121505272"/>
+      <w:r>
+        <w:t xml:space="preserve">Figure </w:t>
+      </w:r>
+      <w:r>
+        <w:fldChar w:fldCharType="begin"/>
+      </w:r>
+      <w:r>
+        <w:instrText xml:space="preserve"> STYLEREF 1 \s </w:instrText>
+      </w:r>
+      <w:r>
+        <w:fldChar w:fldCharType="separate"/>
+      </w:r>
+      <w:r>
+        <w:rPr>
+          <w:noProof/>
+        </w:rPr>
+        <w:t>3</w:t>
+      </w:r>
+      <w:r>
+        <w:rPr>
+          <w:noProof/>
+        </w:rPr>
+        <w:fldChar w:fldCharType="end"/>
+      </w:r>
+      <w:r>
+        <w:noBreakHyphen/>
+      </w:r>
+      <w:r>
+        <w:fldChar w:fldCharType="begin"/>
+      </w:r>
+      <w:r>
+        <w:instrText xml:space="preserve"> SEQ Figure \* ARABIC \s 1 </w:instrText>
+      </w:r>
+      <w:r>
+        <w:fldChar w:fldCharType="separate"/>
+      </w:r>
+      <w:r>
+        <w:rPr>
+          <w:noProof/>
+        </w:rPr>
+        <w:t>11</w:t>
+      </w:r>
+      <w:r>
+        <w:rPr>
+          <w:noProof/>
+        </w:rPr>
+        <w:fldChar w:fldCharType="end"/>
+      </w:r>
+      <w:r>
+        <w:t>: Performance table for Serial and OpenMP</w:t>
+      </w:r>
+      <w:bookmarkEnd w:id="26"/>
     </w:p>
     <w:p/>
+    <w:p>
+      <w:pPr>
+        <w:spacing w:line="360" w:lineRule="auto"/>
+      </w:pPr>
+      <w:proofErr w:type="gramStart"/>
+      <w:r>
+        <w:t>With this in mind, it</w:t>
+      </w:r>
+      <w:proofErr w:type="gramEnd"/>
+      <w:r>
+        <w:t xml:space="preserve"> seems reasonable to assume that if the program were able to keep going with reasonable performance past N = 10, we would see a case of exponential growth in a similar upwards trend from this point on. As is has been determined that the N-Queens problem, both in serial and parallel (OpenMP) both suffer from exponential</w:t>
+      </w:r>
+      <w:r>
+        <w:t xml:space="preserve"> performance loss, it seems reasonable to assume that the following section on parallelising the problem in CUDA will report a similar trend. Even if the CUDA program runs faster than the Serial and OpenMP ones – expect to see the same upwards trend starting at around N = 8. </w:t>
+      </w:r>
+      <w:r>
+        <w:t xml:space="preserve"> </w:t>
+      </w:r>
+    </w:p>
     <w:p>
       <w:pPr>
         <w:rPr>
@@ -4877,9 +7161,6 @@
           <w:szCs w:val="32"/>
         </w:rPr>
       </w:pPr>
-      <w:r>
-        <w:br w:type="page"/>
-      </w:r>
     </w:p>
     <w:p>
       <w:pPr>
@@ -4891,12 +7172,12 @@
         <w:spacing w:line="360" w:lineRule="auto"/>
         <w:jc w:val="both"/>
       </w:pPr>
-      <w:bookmarkStart w:id="20" w:name="_Toc121446141"/>
+      <w:bookmarkStart w:id="27" w:name="_Toc121446141"/>
       <w:r>
         <w:lastRenderedPageBreak/>
         <w:t>Parallel – GPU (CUDA)</w:t>
       </w:r>
-      <w:bookmarkEnd w:id="20"/>
+      <w:bookmarkEnd w:id="27"/>
     </w:p>
     <w:p>
       <w:pPr>
@@ -4912,11 +7193,11 @@
           <w:szCs w:val="32"/>
         </w:rPr>
       </w:pPr>
-      <w:bookmarkStart w:id="21" w:name="_Toc121446142"/>
+      <w:bookmarkStart w:id="28" w:name="_Toc121446142"/>
       <w:r>
         <w:t>Method of Parallelisation</w:t>
       </w:r>
-      <w:bookmarkEnd w:id="21"/>
+      <w:bookmarkEnd w:id="28"/>
     </w:p>
     <w:p>
       <w:pPr>
@@ -4928,14 +7209,14 @@
         <w:spacing w:line="360" w:lineRule="auto"/>
         <w:jc w:val="both"/>
       </w:pPr>
-      <w:bookmarkStart w:id="22" w:name="_Toc121446143"/>
+      <w:bookmarkStart w:id="29" w:name="_Toc121446143"/>
       <w:r>
         <w:t>CUDA</w:t>
       </w:r>
       <w:r>
         <w:t xml:space="preserve"> Performance Results</w:t>
       </w:r>
-      <w:bookmarkEnd w:id="22"/>
+      <w:bookmarkEnd w:id="29"/>
     </w:p>
     <w:p>
       <w:pPr>
@@ -4952,10 +7233,7 @@
         </w:rPr>
       </w:pPr>
       <w:r>
-        <w:t>CUDA</w:t>
-      </w:r>
-      <w:r>
-        <w:t xml:space="preserve"> vs Serial</w:t>
+        <w:t>CUDA vs Serial</w:t>
       </w:r>
     </w:p>
     <w:p/>
@@ -4981,7 +7259,7 @@
         </w:numPr>
         <w:jc w:val="both"/>
       </w:pPr>
-      <w:bookmarkStart w:id="23" w:name="_Toc121446144"/>
+      <w:bookmarkStart w:id="30" w:name="_Toc121446144"/>
       <w:r>
         <w:lastRenderedPageBreak/>
         <w:t xml:space="preserve">Parallel Performance </w:t>
@@ -4989,7 +7267,7 @@
       <w:r>
         <w:t>Comparison</w:t>
       </w:r>
-      <w:bookmarkEnd w:id="23"/>
+      <w:bookmarkEnd w:id="30"/>
     </w:p>
     <w:p>
       <w:pPr>
@@ -5014,12 +7292,12 @@
         </w:numPr>
         <w:jc w:val="both"/>
       </w:pPr>
-      <w:bookmarkStart w:id="24" w:name="_Toc121446145"/>
+      <w:bookmarkStart w:id="31" w:name="_Toc121446145"/>
       <w:r>
         <w:lastRenderedPageBreak/>
         <w:t>Conclusions</w:t>
       </w:r>
-      <w:bookmarkEnd w:id="24"/>
+      <w:bookmarkEnd w:id="31"/>
     </w:p>
     <w:p/>
     <w:p>
@@ -5027,7 +7305,7 @@
         <w:br w:type="page"/>
       </w:r>
     </w:p>
-    <w:bookmarkStart w:id="25" w:name="_Toc121446146" w:displacedByCustomXml="next"/>
+    <w:bookmarkStart w:id="32" w:name="_Toc121446146" w:displacedByCustomXml="next"/>
     <w:sdt>
       <w:sdtPr>
         <w:rPr>
@@ -5051,7 +7329,7 @@
           <w:r>
             <w:t>References</w:t>
           </w:r>
-          <w:bookmarkEnd w:id="25"/>
+          <w:bookmarkEnd w:id="32"/>
         </w:p>
         <w:sdt>
           <w:sdtPr>
@@ -7476,7 +9754,7 @@
             </a:pPr>
             <a:r>
               <a:rPr lang="en-GB"/>
-              <a:t>N-Queens Serial Execution Time</a:t>
+              <a:t>N-Queens Serial Performance</a:t>
             </a:r>
           </a:p>
         </c:rich>
@@ -8729,6 +11007,447 @@
 </c:chartSpace>
 </file>
 
+<file path=word/charts/chart4.xml><?xml version="1.0" encoding="utf-8"?>
+<c:chartSpace xmlns:c="http://schemas.openxmlformats.org/drawingml/2006/chart" xmlns:a="http://schemas.openxmlformats.org/drawingml/2006/main" xmlns:r="http://schemas.openxmlformats.org/officeDocument/2006/relationships" xmlns:c16r2="http://schemas.microsoft.com/office/drawing/2015/06/chart">
+  <c:date1904 val="0"/>
+  <c:lang val="en-US"/>
+  <c:roundedCorners val="0"/>
+  <mc:AlternateContent xmlns:mc="http://schemas.openxmlformats.org/markup-compatibility/2006">
+    <mc:Choice xmlns:c14="http://schemas.microsoft.com/office/drawing/2007/8/2/chart" Requires="c14">
+      <c14:style val="102"/>
+    </mc:Choice>
+    <mc:Fallback>
+      <c:style val="2"/>
+    </mc:Fallback>
+  </mc:AlternateContent>
+  <c:chart>
+    <c:title>
+      <c:tx>
+        <c:rich>
+          <a:bodyPr rot="0" spcFirstLastPara="1" vertOverflow="ellipsis" vert="horz" wrap="square" anchor="ctr" anchorCtr="1"/>
+          <a:lstStyle/>
+          <a:p>
+            <a:pPr>
+              <a:defRPr sz="1400" b="0" i="0" u="none" strike="noStrike" kern="1200" cap="none" spc="20" baseline="0">
+                <a:solidFill>
+                  <a:schemeClr val="dk1">
+                    <a:lumMod val="50000"/>
+                    <a:lumOff val="50000"/>
+                  </a:schemeClr>
+                </a:solidFill>
+                <a:latin typeface="+mn-lt"/>
+                <a:ea typeface="+mn-ea"/>
+                <a:cs typeface="+mn-cs"/>
+              </a:defRPr>
+            </a:pPr>
+            <a:r>
+              <a:rPr lang="en-GB"/>
+              <a:t>N-Queens OpenMP Performance</a:t>
+            </a:r>
+          </a:p>
+        </c:rich>
+      </c:tx>
+      <c:overlay val="0"/>
+      <c:spPr>
+        <a:noFill/>
+        <a:ln>
+          <a:noFill/>
+        </a:ln>
+        <a:effectLst/>
+      </c:spPr>
+      <c:txPr>
+        <a:bodyPr rot="0" spcFirstLastPara="1" vertOverflow="ellipsis" vert="horz" wrap="square" anchor="ctr" anchorCtr="1"/>
+        <a:lstStyle/>
+        <a:p>
+          <a:pPr>
+            <a:defRPr sz="1400" b="0" i="0" u="none" strike="noStrike" kern="1200" cap="none" spc="20" baseline="0">
+              <a:solidFill>
+                <a:schemeClr val="dk1">
+                  <a:lumMod val="50000"/>
+                  <a:lumOff val="50000"/>
+                </a:schemeClr>
+              </a:solidFill>
+              <a:latin typeface="+mn-lt"/>
+              <a:ea typeface="+mn-ea"/>
+              <a:cs typeface="+mn-cs"/>
+            </a:defRPr>
+          </a:pPr>
+          <a:endParaRPr lang="en-US"/>
+        </a:p>
+      </c:txPr>
+    </c:title>
+    <c:autoTitleDeleted val="0"/>
+    <c:plotArea>
+      <c:layout/>
+      <c:lineChart>
+        <c:grouping val="standard"/>
+        <c:varyColors val="0"/>
+        <c:ser>
+          <c:idx val="0"/>
+          <c:order val="0"/>
+          <c:spPr>
+            <a:ln w="22225" cap="rnd" cmpd="sng" algn="ctr">
+              <a:solidFill>
+                <a:schemeClr val="accent1"/>
+              </a:solidFill>
+              <a:round/>
+            </a:ln>
+            <a:effectLst/>
+          </c:spPr>
+          <c:marker>
+            <c:symbol val="none"/>
+          </c:marker>
+          <c:cat>
+            <c:strRef>
+              <c:f>Sheet1!$A$12:$A$18</c:f>
+              <c:strCache>
+                <c:ptCount val="7"/>
+                <c:pt idx="0">
+                  <c:v>N = 4</c:v>
+                </c:pt>
+                <c:pt idx="1">
+                  <c:v>N = 5</c:v>
+                </c:pt>
+                <c:pt idx="2">
+                  <c:v>N = 6</c:v>
+                </c:pt>
+                <c:pt idx="3">
+                  <c:v>N = 7</c:v>
+                </c:pt>
+                <c:pt idx="4">
+                  <c:v>N = 8</c:v>
+                </c:pt>
+                <c:pt idx="5">
+                  <c:v>N=9</c:v>
+                </c:pt>
+                <c:pt idx="6">
+                  <c:v>N=10</c:v>
+                </c:pt>
+              </c:strCache>
+            </c:strRef>
+          </c:cat>
+          <c:val>
+            <c:numRef>
+              <c:f>Sheet1!$B$12:$B$18</c:f>
+              <c:numCache>
+                <c:formatCode>General</c:formatCode>
+                <c:ptCount val="7"/>
+                <c:pt idx="0">
+                  <c:v>6.25386E-3</c:v>
+                </c:pt>
+                <c:pt idx="1">
+                  <c:v>1.1221000000000003E-4</c:v>
+                </c:pt>
+                <c:pt idx="2">
+                  <c:v>4.2880000000000001E-4</c:v>
+                </c:pt>
+                <c:pt idx="3">
+                  <c:v>1.7596140000000003E-2</c:v>
+                </c:pt>
+                <c:pt idx="4">
+                  <c:v>0.13941219999999999</c:v>
+                </c:pt>
+                <c:pt idx="5">
+                  <c:v>3.4048880000000006</c:v>
+                </c:pt>
+                <c:pt idx="6">
+                  <c:v>78.742260000000002</c:v>
+                </c:pt>
+              </c:numCache>
+            </c:numRef>
+          </c:val>
+          <c:smooth val="0"/>
+          <c:extLst>
+            <c:ext xmlns:c16="http://schemas.microsoft.com/office/drawing/2014/chart" uri="{C3380CC4-5D6E-409C-BE32-E72D297353CC}">
+              <c16:uniqueId val="{00000000-1BCF-4665-BA8E-611D99326E4E}"/>
+            </c:ext>
+          </c:extLst>
+        </c:ser>
+        <c:dLbls>
+          <c:showLegendKey val="0"/>
+          <c:showVal val="0"/>
+          <c:showCatName val="0"/>
+          <c:showSerName val="0"/>
+          <c:showPercent val="0"/>
+          <c:showBubbleSize val="0"/>
+        </c:dLbls>
+        <c:dropLines>
+          <c:spPr>
+            <a:ln w="9525" cap="flat" cmpd="sng" algn="ctr">
+              <a:solidFill>
+                <a:schemeClr val="dk1">
+                  <a:lumMod val="35000"/>
+                  <a:lumOff val="65000"/>
+                  <a:alpha val="33000"/>
+                </a:schemeClr>
+              </a:solidFill>
+              <a:round/>
+            </a:ln>
+            <a:effectLst/>
+          </c:spPr>
+        </c:dropLines>
+        <c:smooth val="0"/>
+        <c:axId val="1411959759"/>
+        <c:axId val="1411962671"/>
+      </c:lineChart>
+      <c:catAx>
+        <c:axId val="1411959759"/>
+        <c:scaling>
+          <c:orientation val="minMax"/>
+        </c:scaling>
+        <c:delete val="0"/>
+        <c:axPos val="b"/>
+        <c:title>
+          <c:tx>
+            <c:rich>
+              <a:bodyPr rot="0" spcFirstLastPara="1" vertOverflow="ellipsis" vert="horz" wrap="square" anchor="ctr" anchorCtr="1"/>
+              <a:lstStyle/>
+              <a:p>
+                <a:pPr>
+                  <a:defRPr sz="900" b="0" i="0" u="none" strike="noStrike" kern="1200" cap="all" baseline="0">
+                    <a:solidFill>
+                      <a:schemeClr val="dk1">
+                        <a:lumMod val="65000"/>
+                        <a:lumOff val="35000"/>
+                      </a:schemeClr>
+                    </a:solidFill>
+                    <a:latin typeface="+mn-lt"/>
+                    <a:ea typeface="+mn-ea"/>
+                    <a:cs typeface="+mn-cs"/>
+                  </a:defRPr>
+                </a:pPr>
+                <a:r>
+                  <a:rPr lang="en-GB"/>
+                  <a:t>N Complexity</a:t>
+                </a:r>
+              </a:p>
+            </c:rich>
+          </c:tx>
+          <c:overlay val="0"/>
+          <c:spPr>
+            <a:noFill/>
+            <a:ln>
+              <a:noFill/>
+            </a:ln>
+            <a:effectLst/>
+          </c:spPr>
+          <c:txPr>
+            <a:bodyPr rot="0" spcFirstLastPara="1" vertOverflow="ellipsis" vert="horz" wrap="square" anchor="ctr" anchorCtr="1"/>
+            <a:lstStyle/>
+            <a:p>
+              <a:pPr>
+                <a:defRPr sz="900" b="0" i="0" u="none" strike="noStrike" kern="1200" cap="all" baseline="0">
+                  <a:solidFill>
+                    <a:schemeClr val="dk1">
+                      <a:lumMod val="65000"/>
+                      <a:lumOff val="35000"/>
+                    </a:schemeClr>
+                  </a:solidFill>
+                  <a:latin typeface="+mn-lt"/>
+                  <a:ea typeface="+mn-ea"/>
+                  <a:cs typeface="+mn-cs"/>
+                </a:defRPr>
+              </a:pPr>
+              <a:endParaRPr lang="en-US"/>
+            </a:p>
+          </c:txPr>
+        </c:title>
+        <c:numFmt formatCode="General" sourceLinked="1"/>
+        <c:majorTickMark val="none"/>
+        <c:minorTickMark val="none"/>
+        <c:tickLblPos val="nextTo"/>
+        <c:spPr>
+          <a:noFill/>
+          <a:ln w="9525" cap="flat" cmpd="sng" algn="ctr">
+            <a:solidFill>
+              <a:schemeClr val="dk1">
+                <a:lumMod val="15000"/>
+                <a:lumOff val="85000"/>
+              </a:schemeClr>
+            </a:solidFill>
+            <a:round/>
+          </a:ln>
+          <a:effectLst/>
+        </c:spPr>
+        <c:txPr>
+          <a:bodyPr rot="-60000000" spcFirstLastPara="1" vertOverflow="ellipsis" vert="horz" wrap="square" anchor="ctr" anchorCtr="1"/>
+          <a:lstStyle/>
+          <a:p>
+            <a:pPr>
+              <a:defRPr sz="900" b="0" i="0" u="none" strike="noStrike" kern="1200" spc="20" baseline="0">
+                <a:solidFill>
+                  <a:schemeClr val="dk1">
+                    <a:lumMod val="65000"/>
+                    <a:lumOff val="35000"/>
+                  </a:schemeClr>
+                </a:solidFill>
+                <a:latin typeface="+mn-lt"/>
+                <a:ea typeface="+mn-ea"/>
+                <a:cs typeface="+mn-cs"/>
+              </a:defRPr>
+            </a:pPr>
+            <a:endParaRPr lang="en-US"/>
+          </a:p>
+        </c:txPr>
+        <c:crossAx val="1411962671"/>
+        <c:crosses val="autoZero"/>
+        <c:auto val="1"/>
+        <c:lblAlgn val="ctr"/>
+        <c:lblOffset val="100"/>
+        <c:noMultiLvlLbl val="0"/>
+      </c:catAx>
+      <c:valAx>
+        <c:axId val="1411962671"/>
+        <c:scaling>
+          <c:orientation val="minMax"/>
+        </c:scaling>
+        <c:delete val="0"/>
+        <c:axPos val="l"/>
+        <c:title>
+          <c:tx>
+            <c:rich>
+              <a:bodyPr rot="-5400000" spcFirstLastPara="1" vertOverflow="ellipsis" vert="horz" wrap="square" anchor="ctr" anchorCtr="1"/>
+              <a:lstStyle/>
+              <a:p>
+                <a:pPr>
+                  <a:defRPr sz="900" b="0" i="0" u="none" strike="noStrike" kern="1200" cap="all" baseline="0">
+                    <a:solidFill>
+                      <a:schemeClr val="dk1">
+                        <a:lumMod val="65000"/>
+                        <a:lumOff val="35000"/>
+                      </a:schemeClr>
+                    </a:solidFill>
+                    <a:latin typeface="+mn-lt"/>
+                    <a:ea typeface="+mn-ea"/>
+                    <a:cs typeface="+mn-cs"/>
+                  </a:defRPr>
+                </a:pPr>
+                <a:r>
+                  <a:rPr lang="en-GB"/>
+                  <a:t>Time (Seconds)</a:t>
+                </a:r>
+              </a:p>
+            </c:rich>
+          </c:tx>
+          <c:overlay val="0"/>
+          <c:spPr>
+            <a:noFill/>
+            <a:ln>
+              <a:noFill/>
+            </a:ln>
+            <a:effectLst/>
+          </c:spPr>
+          <c:txPr>
+            <a:bodyPr rot="-5400000" spcFirstLastPara="1" vertOverflow="ellipsis" vert="horz" wrap="square" anchor="ctr" anchorCtr="1"/>
+            <a:lstStyle/>
+            <a:p>
+              <a:pPr>
+                <a:defRPr sz="900" b="0" i="0" u="none" strike="noStrike" kern="1200" cap="all" baseline="0">
+                  <a:solidFill>
+                    <a:schemeClr val="dk1">
+                      <a:lumMod val="65000"/>
+                      <a:lumOff val="35000"/>
+                    </a:schemeClr>
+                  </a:solidFill>
+                  <a:latin typeface="+mn-lt"/>
+                  <a:ea typeface="+mn-ea"/>
+                  <a:cs typeface="+mn-cs"/>
+                </a:defRPr>
+              </a:pPr>
+              <a:endParaRPr lang="en-US"/>
+            </a:p>
+          </c:txPr>
+        </c:title>
+        <c:numFmt formatCode="General" sourceLinked="1"/>
+        <c:majorTickMark val="none"/>
+        <c:minorTickMark val="none"/>
+        <c:tickLblPos val="nextTo"/>
+        <c:spPr>
+          <a:noFill/>
+          <a:ln>
+            <a:noFill/>
+          </a:ln>
+          <a:effectLst/>
+        </c:spPr>
+        <c:txPr>
+          <a:bodyPr rot="-60000000" spcFirstLastPara="1" vertOverflow="ellipsis" vert="horz" wrap="square" anchor="ctr" anchorCtr="1"/>
+          <a:lstStyle/>
+          <a:p>
+            <a:pPr>
+              <a:defRPr sz="900" b="0" i="0" u="none" strike="noStrike" kern="1200" spc="20" baseline="0">
+                <a:solidFill>
+                  <a:schemeClr val="dk1">
+                    <a:lumMod val="65000"/>
+                    <a:lumOff val="35000"/>
+                  </a:schemeClr>
+                </a:solidFill>
+                <a:latin typeface="+mn-lt"/>
+                <a:ea typeface="+mn-ea"/>
+                <a:cs typeface="+mn-cs"/>
+              </a:defRPr>
+            </a:pPr>
+            <a:endParaRPr lang="en-US"/>
+          </a:p>
+        </c:txPr>
+        <c:crossAx val="1411959759"/>
+        <c:crosses val="autoZero"/>
+        <c:crossBetween val="between"/>
+      </c:valAx>
+      <c:spPr>
+        <a:gradFill>
+          <a:gsLst>
+            <a:gs pos="100000">
+              <a:schemeClr val="lt1">
+                <a:lumMod val="95000"/>
+              </a:schemeClr>
+            </a:gs>
+            <a:gs pos="0">
+              <a:schemeClr val="lt1"/>
+            </a:gs>
+          </a:gsLst>
+          <a:lin ang="5400000" scaled="0"/>
+        </a:gradFill>
+        <a:ln>
+          <a:noFill/>
+        </a:ln>
+        <a:effectLst/>
+      </c:spPr>
+    </c:plotArea>
+    <c:plotVisOnly val="1"/>
+    <c:dispBlanksAs val="gap"/>
+    <c:showDLblsOverMax val="0"/>
+  </c:chart>
+  <c:spPr>
+    <a:solidFill>
+      <a:schemeClr val="lt1"/>
+    </a:solidFill>
+    <a:ln w="9525" cap="flat" cmpd="sng" algn="ctr">
+      <a:solidFill>
+        <a:schemeClr val="dk1">
+          <a:lumMod val="15000"/>
+          <a:lumOff val="85000"/>
+        </a:schemeClr>
+      </a:solidFill>
+      <a:round/>
+    </a:ln>
+    <a:effectLst/>
+  </c:spPr>
+  <c:txPr>
+    <a:bodyPr/>
+    <a:lstStyle/>
+    <a:p>
+      <a:pPr>
+        <a:defRPr/>
+      </a:pPr>
+      <a:endParaRPr lang="en-US"/>
+    </a:p>
+  </c:txPr>
+  <c:externalData r:id="rId3">
+    <c:autoUpdate val="0"/>
+  </c:externalData>
+</c:chartSpace>
+</file>
+
 <file path=word/charts/colors1.xml><?xml version="1.0" encoding="utf-8"?>
 <cs:colorStyle xmlns:cs="http://schemas.microsoft.com/office/drawing/2012/chartStyle" xmlns:a="http://schemas.openxmlformats.org/drawingml/2006/main" meth="cycle" id="10">
   <a:schemeClr val="accent1"/>
@@ -8810,6 +11529,46 @@
 </file>
 
 <file path=word/charts/colors3.xml><?xml version="1.0" encoding="utf-8"?>
+<cs:colorStyle xmlns:cs="http://schemas.microsoft.com/office/drawing/2012/chartStyle" xmlns:a="http://schemas.openxmlformats.org/drawingml/2006/main" meth="cycle" id="10">
+  <a:schemeClr val="accent1"/>
+  <a:schemeClr val="accent2"/>
+  <a:schemeClr val="accent3"/>
+  <a:schemeClr val="accent4"/>
+  <a:schemeClr val="accent5"/>
+  <a:schemeClr val="accent6"/>
+  <cs:variation/>
+  <cs:variation>
+    <a:lumMod val="60000"/>
+  </cs:variation>
+  <cs:variation>
+    <a:lumMod val="80000"/>
+    <a:lumOff val="20000"/>
+  </cs:variation>
+  <cs:variation>
+    <a:lumMod val="80000"/>
+  </cs:variation>
+  <cs:variation>
+    <a:lumMod val="60000"/>
+    <a:lumOff val="40000"/>
+  </cs:variation>
+  <cs:variation>
+    <a:lumMod val="50000"/>
+  </cs:variation>
+  <cs:variation>
+    <a:lumMod val="70000"/>
+    <a:lumOff val="30000"/>
+  </cs:variation>
+  <cs:variation>
+    <a:lumMod val="70000"/>
+  </cs:variation>
+  <cs:variation>
+    <a:lumMod val="50000"/>
+    <a:lumOff val="50000"/>
+  </cs:variation>
+</cs:colorStyle>
+</file>
+
+<file path=word/charts/colors4.xml><?xml version="1.0" encoding="utf-8"?>
 <cs:colorStyle xmlns:cs="http://schemas.microsoft.com/office/drawing/2012/chartStyle" xmlns:a="http://schemas.openxmlformats.org/drawingml/2006/main" meth="cycle" id="10">
   <a:schemeClr val="accent1"/>
   <a:schemeClr val="accent2"/>
@@ -10397,6 +13156,544 @@
 </cs:chartStyle>
 </file>
 
+<file path=word/charts/style4.xml><?xml version="1.0" encoding="utf-8"?>
+<cs:chartStyle xmlns:cs="http://schemas.microsoft.com/office/drawing/2012/chartStyle" xmlns:a="http://schemas.openxmlformats.org/drawingml/2006/main" id="230">
+  <cs:axisTitle>
+    <cs:lnRef idx="0"/>
+    <cs:fillRef idx="0"/>
+    <cs:effectRef idx="0"/>
+    <cs:fontRef idx="minor">
+      <a:schemeClr val="dk1">
+        <a:lumMod val="65000"/>
+        <a:lumOff val="35000"/>
+      </a:schemeClr>
+    </cs:fontRef>
+    <cs:defRPr sz="900" kern="1200" cap="all"/>
+  </cs:axisTitle>
+  <cs:categoryAxis>
+    <cs:lnRef idx="0"/>
+    <cs:fillRef idx="0"/>
+    <cs:effectRef idx="0"/>
+    <cs:fontRef idx="minor">
+      <a:schemeClr val="dk1">
+        <a:lumMod val="65000"/>
+        <a:lumOff val="35000"/>
+      </a:schemeClr>
+    </cs:fontRef>
+    <cs:spPr>
+      <a:ln w="9525" cap="flat" cmpd="sng" algn="ctr">
+        <a:solidFill>
+          <a:schemeClr val="dk1">
+            <a:lumMod val="15000"/>
+            <a:lumOff val="85000"/>
+          </a:schemeClr>
+        </a:solidFill>
+        <a:round/>
+      </a:ln>
+    </cs:spPr>
+    <cs:defRPr sz="900" b="0" kern="1200" spc="20" baseline="0"/>
+  </cs:categoryAxis>
+  <cs:chartArea mods="allowNoLineOverride">
+    <cs:lnRef idx="0"/>
+    <cs:fillRef idx="0"/>
+    <cs:effectRef idx="0"/>
+    <cs:fontRef idx="minor">
+      <a:schemeClr val="dk1"/>
+    </cs:fontRef>
+    <cs:spPr>
+      <a:solidFill>
+        <a:schemeClr val="lt1"/>
+      </a:solidFill>
+      <a:ln w="9525" cap="flat" cmpd="sng" algn="ctr">
+        <a:solidFill>
+          <a:schemeClr val="dk1">
+            <a:lumMod val="15000"/>
+            <a:lumOff val="85000"/>
+          </a:schemeClr>
+        </a:solidFill>
+        <a:round/>
+      </a:ln>
+    </cs:spPr>
+    <cs:defRPr sz="900" kern="1200"/>
+  </cs:chartArea>
+  <cs:dataLabel>
+    <cs:lnRef idx="0"/>
+    <cs:fillRef idx="0"/>
+    <cs:effectRef idx="0"/>
+    <cs:fontRef idx="minor">
+      <a:schemeClr val="dk1">
+        <a:lumMod val="65000"/>
+        <a:lumOff val="35000"/>
+      </a:schemeClr>
+    </cs:fontRef>
+    <cs:defRPr sz="900" kern="1200"/>
+  </cs:dataLabel>
+  <cs:dataLabelCallout>
+    <cs:lnRef idx="0"/>
+    <cs:fillRef idx="0"/>
+    <cs:effectRef idx="0"/>
+    <cs:fontRef idx="minor">
+      <a:schemeClr val="dk1">
+        <a:lumMod val="65000"/>
+        <a:lumOff val="35000"/>
+      </a:schemeClr>
+    </cs:fontRef>
+    <cs:spPr>
+      <a:solidFill>
+        <a:schemeClr val="lt1"/>
+      </a:solidFill>
+      <a:ln>
+        <a:solidFill>
+          <a:schemeClr val="dk1">
+            <a:lumMod val="25000"/>
+            <a:lumOff val="75000"/>
+          </a:schemeClr>
+        </a:solidFill>
+      </a:ln>
+    </cs:spPr>
+    <cs:defRPr sz="900" kern="1200"/>
+    <cs:bodyPr rot="0" spcFirstLastPara="1" vertOverflow="clip" horzOverflow="clip" vert="horz" wrap="square" lIns="36576" tIns="18288" rIns="36576" bIns="18288" anchor="ctr" anchorCtr="1">
+      <a:spAutoFit/>
+    </cs:bodyPr>
+  </cs:dataLabelCallout>
+  <cs:dataPoint>
+    <cs:lnRef idx="0">
+      <cs:styleClr val="auto"/>
+    </cs:lnRef>
+    <cs:fillRef idx="2">
+      <cs:styleClr val="auto"/>
+    </cs:fillRef>
+    <cs:effectRef idx="1"/>
+    <cs:fontRef idx="minor">
+      <a:schemeClr val="dk1"/>
+    </cs:fontRef>
+    <cs:spPr>
+      <a:ln w="9525" cap="flat" cmpd="sng" algn="ctr">
+        <a:solidFill>
+          <a:schemeClr val="phClr">
+            <a:shade val="95000"/>
+          </a:schemeClr>
+        </a:solidFill>
+        <a:round/>
+      </a:ln>
+    </cs:spPr>
+  </cs:dataPoint>
+  <cs:dataPoint3D>
+    <cs:lnRef idx="0">
+      <cs:styleClr val="auto"/>
+    </cs:lnRef>
+    <cs:fillRef idx="2">
+      <cs:styleClr val="auto"/>
+    </cs:fillRef>
+    <cs:effectRef idx="1"/>
+    <cs:fontRef idx="minor">
+      <a:schemeClr val="dk1"/>
+    </cs:fontRef>
+    <cs:spPr>
+      <a:ln w="9525" cap="flat" cmpd="sng" algn="ctr">
+        <a:solidFill>
+          <a:schemeClr val="phClr">
+            <a:shade val="95000"/>
+          </a:schemeClr>
+        </a:solidFill>
+        <a:round/>
+      </a:ln>
+    </cs:spPr>
+  </cs:dataPoint3D>
+  <cs:dataPointLine>
+    <cs:lnRef idx="0">
+      <cs:styleClr val="auto"/>
+    </cs:lnRef>
+    <cs:fillRef idx="0"/>
+    <cs:effectRef idx="0"/>
+    <cs:fontRef idx="minor">
+      <a:schemeClr val="dk1"/>
+    </cs:fontRef>
+    <cs:spPr>
+      <a:ln w="22225" cap="rnd" cmpd="sng" algn="ctr">
+        <a:solidFill>
+          <a:schemeClr val="phClr"/>
+        </a:solidFill>
+        <a:round/>
+      </a:ln>
+    </cs:spPr>
+  </cs:dataPointLine>
+  <cs:dataPointMarker>
+    <cs:lnRef idx="0">
+      <cs:styleClr val="auto"/>
+    </cs:lnRef>
+    <cs:fillRef idx="0">
+      <cs:styleClr val="auto"/>
+    </cs:fillRef>
+    <cs:effectRef idx="0"/>
+    <cs:fontRef idx="minor">
+      <a:schemeClr val="dk1"/>
+    </cs:fontRef>
+    <cs:spPr>
+      <a:solidFill>
+        <a:schemeClr val="phClr"/>
+      </a:solidFill>
+      <a:ln w="9525" cap="flat" cmpd="sng" algn="ctr">
+        <a:solidFill>
+          <a:schemeClr val="phClr"/>
+        </a:solidFill>
+        <a:round/>
+      </a:ln>
+    </cs:spPr>
+  </cs:dataPointMarker>
+  <cs:dataPointMarkerLayout symbol="circle" size="4"/>
+  <cs:dataPointWireframe>
+    <cs:lnRef idx="0">
+      <cs:styleClr val="auto"/>
+    </cs:lnRef>
+    <cs:fillRef idx="0"/>
+    <cs:effectRef idx="0"/>
+    <cs:fontRef idx="minor">
+      <a:schemeClr val="dk1"/>
+    </cs:fontRef>
+    <cs:spPr>
+      <a:ln w="9525" cap="rnd">
+        <a:solidFill>
+          <a:schemeClr val="phClr"/>
+        </a:solidFill>
+        <a:round/>
+      </a:ln>
+    </cs:spPr>
+  </cs:dataPointWireframe>
+  <cs:dataTable>
+    <cs:lnRef idx="0"/>
+    <cs:fillRef idx="0"/>
+    <cs:effectRef idx="0"/>
+    <cs:fontRef idx="minor">
+      <a:schemeClr val="dk1">
+        <a:lumMod val="65000"/>
+        <a:lumOff val="35000"/>
+      </a:schemeClr>
+    </cs:fontRef>
+    <cs:spPr>
+      <a:ln w="9525">
+        <a:solidFill>
+          <a:schemeClr val="dk1">
+            <a:lumMod val="15000"/>
+            <a:lumOff val="85000"/>
+          </a:schemeClr>
+        </a:solidFill>
+      </a:ln>
+    </cs:spPr>
+    <cs:defRPr sz="900" kern="1200"/>
+  </cs:dataTable>
+  <cs:downBar>
+    <cs:lnRef idx="0"/>
+    <cs:fillRef idx="0"/>
+    <cs:effectRef idx="0"/>
+    <cs:fontRef idx="minor">
+      <a:schemeClr val="dk1"/>
+    </cs:fontRef>
+    <cs:spPr>
+      <a:solidFill>
+        <a:schemeClr val="dk1">
+          <a:lumMod val="75000"/>
+          <a:lumOff val="25000"/>
+        </a:schemeClr>
+      </a:solidFill>
+      <a:ln w="9525">
+        <a:solidFill>
+          <a:schemeClr val="dk1">
+            <a:lumMod val="65000"/>
+            <a:lumOff val="35000"/>
+          </a:schemeClr>
+        </a:solidFill>
+      </a:ln>
+    </cs:spPr>
+  </cs:downBar>
+  <cs:dropLine>
+    <cs:lnRef idx="0"/>
+    <cs:fillRef idx="0"/>
+    <cs:effectRef idx="0"/>
+    <cs:fontRef idx="minor">
+      <a:schemeClr val="dk1"/>
+    </cs:fontRef>
+    <cs:spPr>
+      <a:ln w="9525" cap="flat" cmpd="sng" algn="ctr">
+        <a:solidFill>
+          <a:schemeClr val="dk1">
+            <a:lumMod val="35000"/>
+            <a:lumOff val="65000"/>
+            <a:alpha val="33000"/>
+          </a:schemeClr>
+        </a:solidFill>
+        <a:round/>
+      </a:ln>
+    </cs:spPr>
+  </cs:dropLine>
+  <cs:errorBar>
+    <cs:lnRef idx="0"/>
+    <cs:fillRef idx="0"/>
+    <cs:effectRef idx="0"/>
+    <cs:fontRef idx="minor">
+      <a:schemeClr val="dk1"/>
+    </cs:fontRef>
+    <cs:spPr>
+      <a:ln w="9525">
+        <a:solidFill>
+          <a:schemeClr val="dk1">
+            <a:lumMod val="65000"/>
+            <a:lumOff val="35000"/>
+          </a:schemeClr>
+        </a:solidFill>
+      </a:ln>
+    </cs:spPr>
+  </cs:errorBar>
+  <cs:floor>
+    <cs:lnRef idx="0"/>
+    <cs:fillRef idx="0"/>
+    <cs:effectRef idx="0"/>
+    <cs:fontRef idx="minor">
+      <a:schemeClr val="dk1"/>
+    </cs:fontRef>
+  </cs:floor>
+  <cs:gridlineMajor>
+    <cs:lnRef idx="0"/>
+    <cs:fillRef idx="0"/>
+    <cs:effectRef idx="0"/>
+    <cs:fontRef idx="minor">
+      <a:schemeClr val="dk1"/>
+    </cs:fontRef>
+    <cs:spPr>
+      <a:ln>
+        <a:solidFill>
+          <a:schemeClr val="dk1">
+            <a:lumMod val="15000"/>
+            <a:lumOff val="85000"/>
+          </a:schemeClr>
+        </a:solidFill>
+      </a:ln>
+    </cs:spPr>
+  </cs:gridlineMajor>
+  <cs:gridlineMinor>
+    <cs:lnRef idx="0"/>
+    <cs:fillRef idx="0"/>
+    <cs:effectRef idx="0"/>
+    <cs:fontRef idx="minor">
+      <a:schemeClr val="dk1"/>
+    </cs:fontRef>
+    <cs:spPr>
+      <a:ln>
+        <a:solidFill>
+          <a:schemeClr val="dk1">
+            <a:lumMod val="5000"/>
+            <a:lumOff val="95000"/>
+          </a:schemeClr>
+        </a:solidFill>
+      </a:ln>
+    </cs:spPr>
+  </cs:gridlineMinor>
+  <cs:hiLoLine>
+    <cs:lnRef idx="0"/>
+    <cs:fillRef idx="0"/>
+    <cs:effectRef idx="0"/>
+    <cs:fontRef idx="minor">
+      <a:schemeClr val="dk1"/>
+    </cs:fontRef>
+    <cs:spPr>
+      <a:ln w="9525">
+        <a:solidFill>
+          <a:schemeClr val="dk1">
+            <a:lumMod val="35000"/>
+            <a:lumOff val="65000"/>
+          </a:schemeClr>
+        </a:solidFill>
+      </a:ln>
+    </cs:spPr>
+  </cs:hiLoLine>
+  <cs:leaderLine>
+    <cs:lnRef idx="0"/>
+    <cs:fillRef idx="0"/>
+    <cs:effectRef idx="0"/>
+    <cs:fontRef idx="minor">
+      <a:schemeClr val="dk1"/>
+    </cs:fontRef>
+    <cs:spPr>
+      <a:ln w="9525">
+        <a:solidFill>
+          <a:schemeClr val="dk1">
+            <a:lumMod val="35000"/>
+            <a:lumOff val="65000"/>
+          </a:schemeClr>
+        </a:solidFill>
+      </a:ln>
+    </cs:spPr>
+  </cs:leaderLine>
+  <cs:legend>
+    <cs:lnRef idx="0"/>
+    <cs:fillRef idx="0"/>
+    <cs:effectRef idx="0"/>
+    <cs:fontRef idx="minor">
+      <a:schemeClr val="dk1">
+        <a:lumMod val="65000"/>
+        <a:lumOff val="35000"/>
+      </a:schemeClr>
+    </cs:fontRef>
+    <cs:defRPr sz="900" kern="1200"/>
+  </cs:legend>
+  <cs:plotArea>
+    <cs:lnRef idx="0"/>
+    <cs:fillRef idx="0"/>
+    <cs:effectRef idx="0"/>
+    <cs:fontRef idx="minor">
+      <a:schemeClr val="dk1"/>
+    </cs:fontRef>
+    <cs:spPr>
+      <a:gradFill>
+        <a:gsLst>
+          <a:gs pos="100000">
+            <a:schemeClr val="lt1">
+              <a:lumMod val="95000"/>
+            </a:schemeClr>
+          </a:gs>
+          <a:gs pos="0">
+            <a:schemeClr val="lt1"/>
+          </a:gs>
+        </a:gsLst>
+        <a:lin ang="5400000" scaled="0"/>
+      </a:gradFill>
+    </cs:spPr>
+  </cs:plotArea>
+  <cs:plotArea3D>
+    <cs:lnRef idx="0"/>
+    <cs:fillRef idx="0"/>
+    <cs:effectRef idx="0"/>
+    <cs:fontRef idx="minor">
+      <a:schemeClr val="dk1"/>
+    </cs:fontRef>
+  </cs:plotArea3D>
+  <cs:seriesAxis>
+    <cs:lnRef idx="0"/>
+    <cs:fillRef idx="0"/>
+    <cs:effectRef idx="0"/>
+    <cs:fontRef idx="minor">
+      <a:schemeClr val="dk1">
+        <a:lumMod val="65000"/>
+        <a:lumOff val="35000"/>
+      </a:schemeClr>
+    </cs:fontRef>
+    <cs:spPr>
+      <a:ln w="9525" cap="flat" cmpd="sng" algn="ctr">
+        <a:solidFill>
+          <a:schemeClr val="dk1">
+            <a:lumMod val="15000"/>
+            <a:lumOff val="85000"/>
+          </a:schemeClr>
+        </a:solidFill>
+        <a:round/>
+      </a:ln>
+    </cs:spPr>
+    <cs:defRPr sz="900" kern="1200"/>
+  </cs:seriesAxis>
+  <cs:seriesLine>
+    <cs:lnRef idx="0"/>
+    <cs:fillRef idx="0"/>
+    <cs:effectRef idx="0"/>
+    <cs:fontRef idx="minor">
+      <a:schemeClr val="dk1"/>
+    </cs:fontRef>
+    <cs:spPr>
+      <a:ln w="9525">
+        <a:solidFill>
+          <a:schemeClr val="dk1">
+            <a:lumMod val="35000"/>
+            <a:lumOff val="65000"/>
+          </a:schemeClr>
+        </a:solidFill>
+        <a:prstDash val="dash"/>
+      </a:ln>
+    </cs:spPr>
+  </cs:seriesLine>
+  <cs:title>
+    <cs:lnRef idx="0"/>
+    <cs:fillRef idx="0"/>
+    <cs:effectRef idx="0"/>
+    <cs:fontRef idx="minor">
+      <a:schemeClr val="dk1">
+        <a:lumMod val="50000"/>
+        <a:lumOff val="50000"/>
+      </a:schemeClr>
+    </cs:fontRef>
+    <cs:defRPr sz="1400" kern="1200" cap="none" spc="20" baseline="0"/>
+  </cs:title>
+  <cs:trendline>
+    <cs:lnRef idx="0">
+      <cs:styleClr val="auto"/>
+    </cs:lnRef>
+    <cs:fillRef idx="0"/>
+    <cs:effectRef idx="0"/>
+    <cs:fontRef idx="minor">
+      <a:schemeClr val="dk1"/>
+    </cs:fontRef>
+    <cs:spPr>
+      <a:ln w="9525" cap="rnd">
+        <a:solidFill>
+          <a:schemeClr val="phClr"/>
+        </a:solidFill>
+      </a:ln>
+    </cs:spPr>
+  </cs:trendline>
+  <cs:trendlineLabel>
+    <cs:lnRef idx="0"/>
+    <cs:fillRef idx="0"/>
+    <cs:effectRef idx="0"/>
+    <cs:fontRef idx="minor">
+      <a:schemeClr val="dk1">
+        <a:lumMod val="65000"/>
+        <a:lumOff val="35000"/>
+      </a:schemeClr>
+    </cs:fontRef>
+    <cs:defRPr sz="900" kern="1200"/>
+  </cs:trendlineLabel>
+  <cs:upBar>
+    <cs:lnRef idx="0"/>
+    <cs:fillRef idx="0"/>
+    <cs:effectRef idx="0"/>
+    <cs:fontRef idx="minor">
+      <a:schemeClr val="dk1"/>
+    </cs:fontRef>
+    <cs:spPr>
+      <a:solidFill>
+        <a:schemeClr val="lt1"/>
+      </a:solidFill>
+      <a:ln w="9525">
+        <a:solidFill>
+          <a:schemeClr val="dk1">
+            <a:lumMod val="65000"/>
+            <a:lumOff val="35000"/>
+          </a:schemeClr>
+        </a:solidFill>
+      </a:ln>
+    </cs:spPr>
+  </cs:upBar>
+  <cs:valueAxis>
+    <cs:lnRef idx="0"/>
+    <cs:fillRef idx="0"/>
+    <cs:effectRef idx="0"/>
+    <cs:fontRef idx="minor">
+      <a:schemeClr val="dk1">
+        <a:lumMod val="65000"/>
+        <a:lumOff val="35000"/>
+      </a:schemeClr>
+    </cs:fontRef>
+    <cs:defRPr sz="900" kern="1200" spc="20" baseline="0"/>
+  </cs:valueAxis>
+  <cs:wall>
+    <cs:lnRef idx="0"/>
+    <cs:fillRef idx="0"/>
+    <cs:effectRef idx="0"/>
+    <cs:fontRef idx="minor">
+      <a:schemeClr val="dk1"/>
+    </cs:fontRef>
+  </cs:wall>
+</cs:chartStyle>
+</file>
+
 <file path=word/glossary/document.xml><?xml version="1.0" encoding="utf-8"?>
 <w:glossaryDocument xmlns:wpc="http://schemas.microsoft.com/office/word/2010/wordprocessingCanvas" xmlns:cx="http://schemas.microsoft.com/office/drawing/2014/chartex" xmlns:cx1="http://schemas.microsoft.com/office/drawing/2015/9/8/chartex" xmlns:cx2="http://schemas.microsoft.com/office/drawing/2015/10/21/chartex" xmlns:cx3="http://schemas.microsoft.com/office/drawing/2016/5/9/chartex" xmlns:cx4="http://schemas.microsoft.com/office/drawing/2016/5/10/chartex" xmlns:cx5="http://schemas.microsoft.com/office/drawing/2016/5/11/chartex" xmlns:cx6="http://schemas.microsoft.com/office/drawing/2016/5/12/chartex" xmlns:cx7="http://schemas.microsoft.com/office/drawing/2016/5/13/chartex" xmlns:cx8="http://schemas.microsoft.com/office/drawing/2016/5/14/chartex" xmlns:mc="http://schemas.openxmlformats.org/markup-compatibility/2006" xmlns:aink="http://schemas.microsoft.com/office/drawing/2016/ink" xmlns:am3d="http://schemas.microsoft.com/office/drawing/2017/model3d" xmlns:o="urn:schemas-microsoft-com:office:office" xmlns:r="http://schemas.openxmlformats.org/officeDocument/2006/relationships" xmlns:m="http://schemas.openxmlformats.org/officeDocument/2006/math" xmlns:v="urn:schemas-microsoft-com:vml" xmlns:wp14="http://schemas.microsoft.com/office/word/2010/wordprocessingDrawing" xmlns:wp="http://schemas.openxmlformats.org/drawingml/2006/wordprocessingDrawing" xmlns:w10="urn:schemas-microsoft-com:office:word" xmlns:w="http://schemas.openxmlformats.org/wordprocessingml/2006/main" xmlns:w14="http://schemas.microsoft.com/office/word/2010/wordml" xmlns:w15="http://schemas.microsoft.com/office/word/2012/wordml" xmlns:w16cex="http://schemas.microsoft.com/office/word/2018/wordml/cex" xmlns:w16cid="http://schemas.microsoft.com/office/word/2016/wordml/cid" xmlns:w16="http://schemas.microsoft.com/office/word/2018/wordml" xmlns:w16sdtdh="http://schemas.microsoft.com/office/word/2020/wordml/sdtdatahash" xmlns:w16se="http://schemas.microsoft.com/office/word/2015/wordml/symex" xmlns:wpg="http://schemas.microsoft.com/office/word/2010/wordprocessingGroup" xmlns:wpi="http://schemas.microsoft.com/office/word/2010/wordprocessingInk" xmlns:wne="http://schemas.microsoft.com/office/word/2006/wordml" xmlns:wps="http://schemas.microsoft.com/office/word/2010/wordprocessingShape" mc:Ignorable="w14 w15 w16se w16cid w16 w16cex w16sdtdh wp14">
   <w:docParts>
@@ -10623,12 +13920,15 @@
   </w:compat>
   <w:rsids>
     <w:rsidRoot w:val="00E0360F"/>
+    <w:rsid w:val="00081090"/>
     <w:rsid w:val="001435A8"/>
     <w:rsid w:val="001E26BC"/>
     <w:rsid w:val="002513D1"/>
+    <w:rsid w:val="0030353C"/>
     <w:rsid w:val="0053234A"/>
     <w:rsid w:val="005700F9"/>
     <w:rsid w:val="00616FDE"/>
+    <w:rsid w:val="0065334F"/>
     <w:rsid w:val="006F5A63"/>
     <w:rsid w:val="007074B6"/>
     <w:rsid w:val="00876F0D"/>
@@ -10640,8 +13940,10 @@
     <w:rsid w:val="00AD0C8D"/>
     <w:rsid w:val="00AD5D98"/>
     <w:rsid w:val="00B149B3"/>
+    <w:rsid w:val="00B87159"/>
     <w:rsid w:val="00C31B25"/>
     <w:rsid w:val="00E0360F"/>
+    <w:rsid w:val="00E21301"/>
     <w:rsid w:val="00ED568D"/>
     <w:rsid w:val="00F55971"/>
   </w:rsids>

</xml_diff>